<commit_message>
Contexto, premissas e restricoes
</commit_message>
<xml_diff>
--- a/DocumentaçãoProjetoCodeSensor .docx
+++ b/DocumentaçãoProjetoCodeSensor .docx
@@ -1,6 +1,6 @@
 
 <file path=word/document.xml><?xml version="1.0" encoding="utf-8"?>
-<w:document xmlns:wpc="http://schemas.microsoft.com/office/word/2010/wordprocessingCanvas" xmlns:cx="http://schemas.microsoft.com/office/drawing/2014/chartex" xmlns:cx1="http://schemas.microsoft.com/office/drawing/2015/9/8/chartex" xmlns:cx2="http://schemas.microsoft.com/office/drawing/2015/10/21/chartex" xmlns:cx3="http://schemas.microsoft.com/office/drawing/2016/5/9/chartex" xmlns:cx4="http://schemas.microsoft.com/office/drawing/2016/5/10/chartex" xmlns:cx5="http://schemas.microsoft.com/office/drawing/2016/5/11/chartex" xmlns:cx6="http://schemas.microsoft.com/office/drawing/2016/5/12/chartex" xmlns:cx7="http://schemas.microsoft.com/office/drawing/2016/5/13/chartex" xmlns:cx8="http://schemas.microsoft.com/office/drawing/2016/5/14/chartex" xmlns:mc="http://schemas.openxmlformats.org/markup-compatibility/2006" xmlns:aink="http://schemas.microsoft.com/office/drawing/2016/ink" xmlns:am3d="http://schemas.microsoft.com/office/drawing/2017/model3d" xmlns:o="urn:schemas-microsoft-com:office:office" xmlns:oel="http://schemas.microsoft.com/office/2019/extlst" xmlns:r="http://schemas.openxmlformats.org/officeDocument/2006/relationships" xmlns:m="http://schemas.openxmlformats.org/officeDocument/2006/math" xmlns:v="urn:schemas-microsoft-com:vml" xmlns:wp14="http://schemas.microsoft.com/office/word/2010/wordprocessingDrawing" xmlns:wp="http://schemas.openxmlformats.org/drawingml/2006/wordprocessingDrawing" xmlns:w10="urn:schemas-microsoft-com:office:word" xmlns:w="http://schemas.openxmlformats.org/wordprocessingml/2006/main" xmlns:w14="http://schemas.microsoft.com/office/word/2010/wordml" xmlns:w15="http://schemas.microsoft.com/office/word/2012/wordml" xmlns:w16cex="http://schemas.microsoft.com/office/word/2018/wordml/cex" xmlns:w16cid="http://schemas.microsoft.com/office/word/2016/wordml/cid" xmlns:w16="http://schemas.microsoft.com/office/word/2018/wordml" xmlns:w16du="http://schemas.microsoft.com/office/word/2023/wordml/word16du" xmlns:w16sdtdh="http://schemas.microsoft.com/office/word/2020/wordml/sdtdatahash" xmlns:w16se="http://schemas.microsoft.com/office/word/2015/wordml/symex" xmlns:wpg="http://schemas.microsoft.com/office/word/2010/wordprocessingGroup" xmlns:wpi="http://schemas.microsoft.com/office/word/2010/wordprocessingInk" xmlns:wne="http://schemas.microsoft.com/office/word/2006/wordml" xmlns:wps="http://schemas.microsoft.com/office/word/2010/wordprocessingShape" mc:Ignorable="w14 w15 w16se w16cid w16 w16cex w16sdtdh w16du wp14">
+<w:document xmlns:wpc="http://schemas.microsoft.com/office/word/2010/wordprocessingCanvas" xmlns:cx="http://schemas.microsoft.com/office/drawing/2014/chartex" xmlns:cx1="http://schemas.microsoft.com/office/drawing/2015/9/8/chartex" xmlns:cx2="http://schemas.microsoft.com/office/drawing/2015/10/21/chartex" xmlns:cx3="http://schemas.microsoft.com/office/drawing/2016/5/9/chartex" xmlns:cx4="http://schemas.microsoft.com/office/drawing/2016/5/10/chartex" xmlns:cx5="http://schemas.microsoft.com/office/drawing/2016/5/11/chartex" xmlns:cx6="http://schemas.microsoft.com/office/drawing/2016/5/12/chartex" xmlns:cx7="http://schemas.microsoft.com/office/drawing/2016/5/13/chartex" xmlns:cx8="http://schemas.microsoft.com/office/drawing/2016/5/14/chartex" xmlns:mc="http://schemas.openxmlformats.org/markup-compatibility/2006" xmlns:aink="http://schemas.microsoft.com/office/drawing/2016/ink" xmlns:am3d="http://schemas.microsoft.com/office/drawing/2017/model3d" xmlns:o="urn:schemas-microsoft-com:office:office" xmlns:r="http://schemas.openxmlformats.org/officeDocument/2006/relationships" xmlns:m="http://schemas.openxmlformats.org/officeDocument/2006/math" xmlns:v="urn:schemas-microsoft-com:vml" xmlns:wp14="http://schemas.microsoft.com/office/word/2010/wordprocessingDrawing" xmlns:wp="http://schemas.openxmlformats.org/drawingml/2006/wordprocessingDrawing" xmlns:w10="urn:schemas-microsoft-com:office:word" xmlns:w="http://schemas.openxmlformats.org/wordprocessingml/2006/main" xmlns:w14="http://schemas.microsoft.com/office/word/2010/wordml" xmlns:w15="http://schemas.microsoft.com/office/word/2012/wordml" xmlns:w16cex="http://schemas.microsoft.com/office/word/2018/wordml/cex" xmlns:w16cid="http://schemas.microsoft.com/office/word/2016/wordml/cid" xmlns:w16="http://schemas.microsoft.com/office/word/2018/wordml" xmlns:w16sdtdh="http://schemas.microsoft.com/office/word/2020/wordml/sdtdatahash" xmlns:w16se="http://schemas.microsoft.com/office/word/2015/wordml/symex" xmlns:wpg="http://schemas.microsoft.com/office/word/2010/wordprocessingGroup" xmlns:wpi="http://schemas.microsoft.com/office/word/2010/wordprocessingInk" xmlns:wne="http://schemas.microsoft.com/office/word/2006/wordml" xmlns:wps="http://schemas.microsoft.com/office/word/2010/wordprocessingShape" mc:Ignorable="w14 w15 w16se w16cid w16 w16cex w16sdtdh wp14">
   <w:body>
     <w:p>
       <w:pPr>
@@ -338,67 +338,17 @@
           <w:rFonts w:ascii="Arial" w:eastAsia="Arial" w:hAnsi="Arial" w:cs="Arial"/>
           <w:sz w:val="24"/>
           <w:szCs w:val="24"/>
-        </w:rPr>
-      </w:pPr>
-      <w:r>
-        <w:rPr>
-          <w:rFonts w:ascii="Arial" w:eastAsia="Arial" w:hAnsi="Arial" w:cs="Arial"/>
-          <w:sz w:val="24"/>
-          <w:szCs w:val="24"/>
-        </w:rPr>
-        <w:t xml:space="preserve">Gustavo </w:t>
-      </w:r>
-      <w:proofErr w:type="spellStart"/>
-      <w:r>
-        <w:rPr>
-          <w:rFonts w:ascii="Arial" w:eastAsia="Arial" w:hAnsi="Arial" w:cs="Arial"/>
-          <w:sz w:val="24"/>
-          <w:szCs w:val="24"/>
-        </w:rPr>
-        <w:t>Ryuiti</w:t>
-      </w:r>
-      <w:proofErr w:type="spellEnd"/>
-      <w:r>
-        <w:rPr>
-          <w:rFonts w:ascii="Arial" w:eastAsia="Arial" w:hAnsi="Arial" w:cs="Arial"/>
-          <w:sz w:val="24"/>
-          <w:szCs w:val="24"/>
-        </w:rPr>
-        <w:t xml:space="preserve"> </w:t>
-      </w:r>
-      <w:proofErr w:type="spellStart"/>
-      <w:r>
-        <w:rPr>
-          <w:rFonts w:ascii="Arial" w:eastAsia="Arial" w:hAnsi="Arial" w:cs="Arial"/>
-          <w:sz w:val="24"/>
-          <w:szCs w:val="24"/>
-        </w:rPr>
-        <w:t>Kohatsu</w:t>
-      </w:r>
-      <w:proofErr w:type="spellEnd"/>
-      <w:r>
-        <w:rPr>
-          <w:rFonts w:ascii="Arial" w:eastAsia="Arial" w:hAnsi="Arial" w:cs="Arial"/>
-          <w:sz w:val="24"/>
-          <w:szCs w:val="24"/>
-        </w:rPr>
-        <w:t xml:space="preserve"> </w:t>
-      </w:r>
-      <w:r>
-        <w:rPr>
-          <w:rFonts w:ascii="Arial" w:eastAsia="Arial" w:hAnsi="Arial" w:cs="Arial"/>
-          <w:sz w:val="24"/>
-          <w:szCs w:val="24"/>
-        </w:rPr>
-        <w:t>–</w:t>
-      </w:r>
-      <w:r>
-        <w:rPr>
-          <w:rFonts w:ascii="Arial" w:eastAsia="Arial" w:hAnsi="Arial" w:cs="Arial"/>
-          <w:sz w:val="24"/>
-          <w:szCs w:val="24"/>
-        </w:rPr>
-        <w:t xml:space="preserve"> 01241144</w:t>
+          <w:lang w:val="en-US"/>
+        </w:rPr>
+      </w:pPr>
+      <w:r>
+        <w:rPr>
+          <w:rFonts w:ascii="Arial" w:eastAsia="Arial" w:hAnsi="Arial" w:cs="Arial"/>
+          <w:sz w:val="24"/>
+          <w:szCs w:val="24"/>
+          <w:lang w:val="en-US"/>
+        </w:rPr>
+        <w:t>Gustavo Ryuiti Kohatsu – 01241144</w:t>
       </w:r>
     </w:p>
     <w:p>
@@ -410,13 +360,15 @@
           <w:rFonts w:ascii="Arial" w:eastAsia="Arial" w:hAnsi="Arial" w:cs="Arial"/>
           <w:sz w:val="24"/>
           <w:szCs w:val="24"/>
-        </w:rPr>
-      </w:pPr>
-      <w:r>
-        <w:rPr>
-          <w:rFonts w:ascii="Arial" w:eastAsia="Arial" w:hAnsi="Arial" w:cs="Arial"/>
-          <w:sz w:val="24"/>
-          <w:szCs w:val="24"/>
+          <w:lang w:val="en-US"/>
+        </w:rPr>
+      </w:pPr>
+      <w:r>
+        <w:rPr>
+          <w:rFonts w:ascii="Arial" w:eastAsia="Arial" w:hAnsi="Arial" w:cs="Arial"/>
+          <w:sz w:val="24"/>
+          <w:szCs w:val="24"/>
+          <w:lang w:val="en-US"/>
         </w:rPr>
         <w:t>Rafael</w:t>
       </w:r>
@@ -425,6 +377,7 @@
           <w:rFonts w:ascii="Arial" w:eastAsia="Arial" w:hAnsi="Arial" w:cs="Arial"/>
           <w:sz w:val="24"/>
           <w:szCs w:val="24"/>
+          <w:lang w:val="en-US"/>
         </w:rPr>
         <w:t xml:space="preserve"> Sung Min</w:t>
       </w:r>
@@ -433,24 +386,9 @@
           <w:rFonts w:ascii="Arial" w:eastAsia="Arial" w:hAnsi="Arial" w:cs="Arial"/>
           <w:sz w:val="24"/>
           <w:szCs w:val="24"/>
-        </w:rPr>
-        <w:t xml:space="preserve"> Lee </w:t>
-      </w:r>
-      <w:r>
-        <w:rPr>
-          <w:rFonts w:ascii="Arial" w:eastAsia="Arial" w:hAnsi="Arial" w:cs="Arial"/>
-          <w:sz w:val="24"/>
-          <w:szCs w:val="24"/>
-        </w:rPr>
-        <w:t>–</w:t>
-      </w:r>
-      <w:r>
-        <w:rPr>
-          <w:rFonts w:ascii="Arial" w:eastAsia="Arial" w:hAnsi="Arial" w:cs="Arial"/>
-          <w:sz w:val="24"/>
-          <w:szCs w:val="24"/>
-        </w:rPr>
-        <w:t xml:space="preserve"> 01241004</w:t>
+          <w:lang w:val="en-US"/>
+        </w:rPr>
+        <w:t xml:space="preserve"> Lee – 01241004</w:t>
       </w:r>
     </w:p>
     <w:p>
@@ -615,23 +553,7 @@
           <w:sz w:val="24"/>
           <w:szCs w:val="24"/>
         </w:rPr>
-        <w:t xml:space="preserve"> </w:t>
-      </w:r>
-      <w:r>
-        <w:rPr>
-          <w:rFonts w:ascii="Arial" w:eastAsia="Arial" w:hAnsi="Arial" w:cs="Arial"/>
-          <w:sz w:val="24"/>
-          <w:szCs w:val="24"/>
-        </w:rPr>
-        <w:t>–</w:t>
-      </w:r>
-      <w:r>
-        <w:rPr>
-          <w:rFonts w:ascii="Arial" w:eastAsia="Arial" w:hAnsi="Arial" w:cs="Arial"/>
-          <w:sz w:val="24"/>
-          <w:szCs w:val="24"/>
-        </w:rPr>
-        <w:t xml:space="preserve"> </w:t>
+        <w:t xml:space="preserve"> – </w:t>
       </w:r>
       <w:r>
         <w:rPr>
@@ -653,16 +575,30 @@
           <w:szCs w:val="24"/>
         </w:rPr>
       </w:pPr>
-      <w:proofErr w:type="spellStart"/>
-      <w:r>
-        <w:rPr>
-          <w:rFonts w:ascii="Arial" w:eastAsia="Arial" w:hAnsi="Arial" w:cs="Arial"/>
-          <w:sz w:val="24"/>
-          <w:szCs w:val="24"/>
-        </w:rPr>
-        <w:t>Raíne</w:t>
-      </w:r>
-      <w:proofErr w:type="spellEnd"/>
+      <w:r>
+        <w:rPr>
+          <w:rFonts w:ascii="Arial" w:eastAsia="Arial" w:hAnsi="Arial" w:cs="Arial"/>
+          <w:sz w:val="24"/>
+          <w:szCs w:val="24"/>
+        </w:rPr>
+        <w:t xml:space="preserve">Raíne </w:t>
+      </w:r>
+      <w:r>
+        <w:rPr>
+          <w:rFonts w:ascii="Arial" w:eastAsia="Arial" w:hAnsi="Arial" w:cs="Arial"/>
+          <w:sz w:val="24"/>
+          <w:szCs w:val="24"/>
+        </w:rPr>
+        <w:t xml:space="preserve">Neres Teixeira </w:t>
+      </w:r>
+      <w:r>
+        <w:rPr>
+          <w:rFonts w:ascii="Arial" w:eastAsia="Arial" w:hAnsi="Arial" w:cs="Arial"/>
+          <w:sz w:val="24"/>
+          <w:szCs w:val="24"/>
+        </w:rPr>
+        <w:t>Jardim</w:t>
+      </w:r>
       <w:r>
         <w:rPr>
           <w:rFonts w:ascii="Arial" w:eastAsia="Arial" w:hAnsi="Arial" w:cs="Arial"/>
@@ -677,39 +613,7 @@
           <w:sz w:val="24"/>
           <w:szCs w:val="24"/>
         </w:rPr>
-        <w:t xml:space="preserve">Neres Teixeira </w:t>
-      </w:r>
-      <w:r>
-        <w:rPr>
-          <w:rFonts w:ascii="Arial" w:eastAsia="Arial" w:hAnsi="Arial" w:cs="Arial"/>
-          <w:sz w:val="24"/>
-          <w:szCs w:val="24"/>
-        </w:rPr>
-        <w:t>Jardim</w:t>
-      </w:r>
-      <w:r>
-        <w:rPr>
-          <w:rFonts w:ascii="Arial" w:eastAsia="Arial" w:hAnsi="Arial" w:cs="Arial"/>
-          <w:sz w:val="24"/>
-          <w:szCs w:val="24"/>
-        </w:rPr>
-        <w:t xml:space="preserve"> </w:t>
-      </w:r>
-      <w:r>
-        <w:rPr>
-          <w:rFonts w:ascii="Arial" w:eastAsia="Arial" w:hAnsi="Arial" w:cs="Arial"/>
-          <w:sz w:val="24"/>
-          <w:szCs w:val="24"/>
-        </w:rPr>
-        <w:t>–</w:t>
-      </w:r>
-      <w:r>
-        <w:rPr>
-          <w:rFonts w:ascii="Arial" w:eastAsia="Arial" w:hAnsi="Arial" w:cs="Arial"/>
-          <w:sz w:val="24"/>
-          <w:szCs w:val="24"/>
-        </w:rPr>
-        <w:t xml:space="preserve"> 01241</w:t>
+        <w:t>– 01241</w:t>
       </w:r>
       <w:r>
         <w:rPr>
@@ -1107,67 +1011,91 @@
         <w:rPr>
           <w:rFonts w:ascii="Arial" w:eastAsia="Arial" w:hAnsi="Arial" w:cs="Arial"/>
         </w:rPr>
-        <w:t xml:space="preserve">A carne é um alimento bastante perecível e </w:t>
-      </w:r>
-      <w:r>
-        <w:rPr>
-          <w:rFonts w:ascii="Arial" w:eastAsia="Arial" w:hAnsi="Arial" w:cs="Arial"/>
-        </w:rPr>
-        <w:t xml:space="preserve">possui um grande nível de umidade, facilitando o surgimento de </w:t>
-      </w:r>
-      <w:r>
-        <w:rPr>
-          <w:rFonts w:ascii="Arial" w:eastAsia="Arial" w:hAnsi="Arial" w:cs="Arial"/>
-        </w:rPr>
-        <w:t>microrganismos</w:t>
-      </w:r>
-      <w:r>
-        <w:rPr>
-          <w:rFonts w:ascii="Arial" w:eastAsia="Arial" w:hAnsi="Arial" w:cs="Arial"/>
-        </w:rPr>
-        <w:t xml:space="preserve">, que podem danificar tanto a carne, quanto colocar </w:t>
-      </w:r>
-      <w:r>
-        <w:rPr>
-          <w:rFonts w:ascii="Arial" w:eastAsia="Arial" w:hAnsi="Arial" w:cs="Arial"/>
-        </w:rPr>
-        <w:t>os consumidores em risco de saúde</w:t>
-      </w:r>
-      <w:r>
-        <w:rPr>
-          <w:rFonts w:ascii="Arial" w:eastAsia="Arial" w:hAnsi="Arial" w:cs="Arial"/>
-        </w:rPr>
-        <w:t xml:space="preserve">, e um dos principais motivos para ocorrer a perda de carnes são os veículos mal </w:t>
-      </w:r>
-      <w:r>
-        <w:rPr>
-          <w:rFonts w:ascii="Arial" w:eastAsia="Arial" w:hAnsi="Arial" w:cs="Arial"/>
-        </w:rPr>
-        <w:t>adaptado</w:t>
-      </w:r>
-      <w:r>
-        <w:rPr>
-          <w:rFonts w:ascii="Arial" w:eastAsia="Arial" w:hAnsi="Arial" w:cs="Arial"/>
-        </w:rPr>
-        <w:t>s</w:t>
-      </w:r>
-      <w:r>
-        <w:rPr>
-          <w:rFonts w:ascii="Arial" w:eastAsia="Arial" w:hAnsi="Arial" w:cs="Arial"/>
-        </w:rPr>
-        <w:t>, sem</w:t>
-      </w:r>
-      <w:r>
-        <w:rPr>
-          <w:rFonts w:ascii="Arial" w:eastAsia="Arial" w:hAnsi="Arial" w:cs="Arial"/>
-        </w:rPr>
-        <w:t xml:space="preserve"> um controle de temperatura e umidade correto</w:t>
-      </w:r>
-      <w:r>
-        <w:rPr>
-          <w:rFonts w:ascii="Arial" w:eastAsia="Arial" w:hAnsi="Arial" w:cs="Arial"/>
-        </w:rPr>
-        <w:t>.</w:t>
+        <w:t xml:space="preserve">A carne bovina, devido à sua natureza altamente perecível, requer </w:t>
+      </w:r>
+      <w:r>
+        <w:rPr>
+          <w:rFonts w:ascii="Arial" w:eastAsia="Arial" w:hAnsi="Arial" w:cs="Arial"/>
+        </w:rPr>
+        <w:t>cuidados</w:t>
+      </w:r>
+      <w:r>
+        <w:rPr>
+          <w:rFonts w:ascii="Arial" w:eastAsia="Arial" w:hAnsi="Arial" w:cs="Arial"/>
+        </w:rPr>
+        <w:t xml:space="preserve"> com uma maior atenção</w:t>
+      </w:r>
+      <w:r>
+        <w:rPr>
+          <w:rFonts w:ascii="Arial" w:eastAsia="Arial" w:hAnsi="Arial" w:cs="Arial"/>
+        </w:rPr>
+        <w:t xml:space="preserve"> </w:t>
+      </w:r>
+      <w:r>
+        <w:rPr>
+          <w:rFonts w:ascii="Arial" w:eastAsia="Arial" w:hAnsi="Arial" w:cs="Arial"/>
+        </w:rPr>
+        <w:t>durante o transporte, sendo sensível às variações de temperatura e umidade. Com sua composição rica em proteínas</w:t>
+      </w:r>
+      <w:r>
+        <w:rPr>
+          <w:rFonts w:ascii="Arial" w:eastAsia="Arial" w:hAnsi="Arial" w:cs="Arial"/>
+        </w:rPr>
+        <w:t xml:space="preserve"> e umidade</w:t>
+      </w:r>
+      <w:r>
+        <w:rPr>
+          <w:rFonts w:ascii="Arial" w:eastAsia="Arial" w:hAnsi="Arial" w:cs="Arial"/>
+        </w:rPr>
+        <w:t>, proporciona um ambiente propício para o crescimento de microrganismos, como bactérias e fungos, que podem resultar em deterioração e contaminação.</w:t>
+      </w:r>
+      <w:r>
+        <w:rPr>
+          <w:rFonts w:ascii="Arial" w:eastAsia="Arial" w:hAnsi="Arial" w:cs="Arial"/>
+        </w:rPr>
+        <w:t xml:space="preserve"> T</w:t>
+      </w:r>
+      <w:r>
+        <w:rPr>
+          <w:rFonts w:ascii="Arial" w:eastAsia="Arial" w:hAnsi="Arial" w:cs="Arial"/>
+        </w:rPr>
+        <w:t>ransport</w:t>
+      </w:r>
+      <w:r>
+        <w:rPr>
+          <w:rFonts w:ascii="Arial" w:eastAsia="Arial" w:hAnsi="Arial" w:cs="Arial"/>
+        </w:rPr>
+        <w:t>adoras</w:t>
+      </w:r>
+      <w:r>
+        <w:rPr>
+          <w:rFonts w:ascii="Arial" w:eastAsia="Arial" w:hAnsi="Arial" w:cs="Arial"/>
+        </w:rPr>
+        <w:t xml:space="preserve"> incapazes de manter um controle preciso da temperatura representam um risco</w:t>
+      </w:r>
+      <w:r>
+        <w:rPr>
+          <w:rFonts w:ascii="Arial" w:eastAsia="Arial" w:hAnsi="Arial" w:cs="Arial"/>
+        </w:rPr>
+        <w:t xml:space="preserve"> </w:t>
+      </w:r>
+      <w:r>
+        <w:rPr>
+          <w:rFonts w:ascii="Arial" w:eastAsia="Arial" w:hAnsi="Arial" w:cs="Arial"/>
+        </w:rPr>
+        <w:t xml:space="preserve">para a qualidade e </w:t>
+      </w:r>
+      <w:r>
+        <w:rPr>
+          <w:rFonts w:ascii="Arial" w:eastAsia="Arial" w:hAnsi="Arial" w:cs="Arial"/>
+        </w:rPr>
+        <w:t>prevenção</w:t>
+      </w:r>
+      <w:r>
+        <w:rPr>
+          <w:rFonts w:ascii="Arial" w:eastAsia="Arial" w:hAnsi="Arial" w:cs="Arial"/>
+        </w:rPr>
+        <w:t xml:space="preserve"> da carne bovina, aumentando as chances de perdas financeiras e colocando em perigo a saúde pública.</w:t>
       </w:r>
     </w:p>
     <w:p>
@@ -1179,42 +1107,6 @@
           <w:rFonts w:ascii="Arial" w:eastAsia="Arial" w:hAnsi="Arial" w:cs="Arial"/>
         </w:rPr>
       </w:pPr>
-      <w:r>
-        <w:rPr>
-          <w:rFonts w:ascii="Arial" w:eastAsia="Arial" w:hAnsi="Arial" w:cs="Arial"/>
-        </w:rPr>
-        <w:t>A i</w:t>
-      </w:r>
-      <w:r>
-        <w:rPr>
-          <w:rFonts w:ascii="Arial" w:eastAsia="Arial" w:hAnsi="Arial" w:cs="Arial"/>
-        </w:rPr>
-        <w:t>deia de uma plataforma para monitoramento de Temperatura e Umidade dentro de Frigoríficos</w:t>
-      </w:r>
-      <w:r>
-        <w:rPr>
-          <w:rFonts w:ascii="Arial" w:eastAsia="Arial" w:hAnsi="Arial" w:cs="Arial"/>
-        </w:rPr>
-        <w:t xml:space="preserve"> pode colaborar para que o número de desperdícios de alimentos</w:t>
-      </w:r>
-      <w:r>
-        <w:rPr>
-          <w:rFonts w:ascii="Arial" w:eastAsia="Arial" w:hAnsi="Arial" w:cs="Arial"/>
-        </w:rPr>
-        <w:t xml:space="preserve"> que dependem de uma vistoria simples e eficaz</w:t>
-      </w:r>
-      <w:r>
-        <w:rPr>
-          <w:rFonts w:ascii="Arial" w:eastAsia="Arial" w:hAnsi="Arial" w:cs="Arial"/>
-        </w:rPr>
-        <w:t xml:space="preserve"> diminua consideravelmente</w:t>
-      </w:r>
-      <w:r>
-        <w:rPr>
-          <w:rFonts w:ascii="Arial" w:eastAsia="Arial" w:hAnsi="Arial" w:cs="Arial"/>
-        </w:rPr>
-        <w:t>.</w:t>
-      </w:r>
     </w:p>
     <w:p>
       <w:pPr>
@@ -1230,6 +1122,138 @@
           <w:rFonts w:ascii="Arial" w:eastAsia="Arial" w:hAnsi="Arial" w:cs="Arial"/>
         </w:rPr>
         <w:lastRenderedPageBreak/>
+        <w:t>A carne suína também exige atenção especial durante</w:t>
+      </w:r>
+      <w:r>
+        <w:rPr>
+          <w:rFonts w:ascii="Arial" w:eastAsia="Arial" w:hAnsi="Arial" w:cs="Arial"/>
+        </w:rPr>
+        <w:t xml:space="preserve"> esse processo</w:t>
+      </w:r>
+      <w:r>
+        <w:rPr>
+          <w:rFonts w:ascii="Arial" w:eastAsia="Arial" w:hAnsi="Arial" w:cs="Arial"/>
+        </w:rPr>
+        <w:t xml:space="preserve">, devido à sua suscetibilidade à deterioração. Com seu teor elevado de umidade e proteínas, é um ambiente </w:t>
+      </w:r>
+      <w:r>
+        <w:rPr>
+          <w:rFonts w:ascii="Arial" w:eastAsia="Arial" w:hAnsi="Arial" w:cs="Arial"/>
+        </w:rPr>
+        <w:t xml:space="preserve">benéfico </w:t>
+      </w:r>
+      <w:r>
+        <w:rPr>
+          <w:rFonts w:ascii="Arial" w:eastAsia="Arial" w:hAnsi="Arial" w:cs="Arial"/>
+        </w:rPr>
+        <w:t>para a proliferação rápida de microrganismos patogênicos, como Salmonella e E. coli, em condições inadequadas de temperatura e umidade</w:t>
+      </w:r>
+      <w:r>
+        <w:rPr>
+          <w:rFonts w:ascii="Arial" w:eastAsia="Arial" w:hAnsi="Arial" w:cs="Arial"/>
+        </w:rPr>
+        <w:t>.</w:t>
+      </w:r>
+    </w:p>
+    <w:p>
+      <w:pPr>
+        <w:spacing w:line="360" w:lineRule="auto"/>
+        <w:ind w:left="-20" w:right="-20" w:firstLine="708"/>
+        <w:jc w:val="both"/>
+        <w:rPr>
+          <w:rFonts w:ascii="Arial" w:eastAsia="Arial" w:hAnsi="Arial" w:cs="Arial"/>
+        </w:rPr>
+      </w:pPr>
+      <w:r>
+        <w:rPr>
+          <w:rFonts w:ascii="Arial" w:eastAsia="Arial" w:hAnsi="Arial" w:cs="Arial"/>
+        </w:rPr>
+        <w:t>Da mesma maneira</w:t>
+      </w:r>
+      <w:r>
+        <w:rPr>
+          <w:rFonts w:ascii="Arial" w:eastAsia="Arial" w:hAnsi="Arial" w:cs="Arial"/>
+        </w:rPr>
+        <w:t>, a carne de aves requer precauções rigorosas durante o transporte para garantir sua segurança e qualidade. Seu alto teor de umidade e nutrientes proporciona um ambiente propício para o crescimento de bactérias, como Campylobacter e Salmonella, que representam sérios riscos à saúde se não forem devidamente controladas. Portanto, é vital que os veículos de transporte destinados à carne de</w:t>
+      </w:r>
+    </w:p>
+    <w:p>
+      <w:pPr>
+        <w:spacing w:line="360" w:lineRule="auto"/>
+        <w:ind w:left="-20" w:right="-20" w:firstLine="708"/>
+        <w:jc w:val="both"/>
+        <w:rPr>
+          <w:rFonts w:ascii="Arial" w:eastAsia="Arial" w:hAnsi="Arial" w:cs="Arial"/>
+        </w:rPr>
+      </w:pPr>
+      <w:r>
+        <w:rPr>
+          <w:rFonts w:ascii="Arial" w:eastAsia="Arial" w:hAnsi="Arial" w:cs="Arial"/>
+        </w:rPr>
+        <w:t>A i</w:t>
+      </w:r>
+      <w:r>
+        <w:rPr>
+          <w:rFonts w:ascii="Arial" w:eastAsia="Arial" w:hAnsi="Arial" w:cs="Arial"/>
+        </w:rPr>
+        <w:t xml:space="preserve">deia de uma plataforma para monitoramento de Temperatura e Umidade dentro de </w:t>
+      </w:r>
+      <w:r>
+        <w:rPr>
+          <w:rFonts w:ascii="Arial" w:eastAsia="Arial" w:hAnsi="Arial" w:cs="Arial"/>
+        </w:rPr>
+        <w:t>f</w:t>
+      </w:r>
+      <w:r>
+        <w:rPr>
+          <w:rFonts w:ascii="Arial" w:eastAsia="Arial" w:hAnsi="Arial" w:cs="Arial"/>
+        </w:rPr>
+        <w:t>rigoríficos</w:t>
+      </w:r>
+      <w:r>
+        <w:rPr>
+          <w:rFonts w:ascii="Arial" w:eastAsia="Arial" w:hAnsi="Arial" w:cs="Arial"/>
+        </w:rPr>
+        <w:t xml:space="preserve"> pode colaborar para que o número de desperdícios de alimentos</w:t>
+      </w:r>
+      <w:r>
+        <w:rPr>
+          <w:rFonts w:ascii="Arial" w:eastAsia="Arial" w:hAnsi="Arial" w:cs="Arial"/>
+        </w:rPr>
+        <w:t xml:space="preserve"> que dependem de uma vistoria simples e eficaz</w:t>
+      </w:r>
+      <w:r>
+        <w:rPr>
+          <w:rFonts w:ascii="Arial" w:eastAsia="Arial" w:hAnsi="Arial" w:cs="Arial"/>
+        </w:rPr>
+        <w:t xml:space="preserve"> diminua consideravelmente</w:t>
+      </w:r>
+      <w:r>
+        <w:rPr>
+          <w:rFonts w:ascii="Arial" w:eastAsia="Arial" w:hAnsi="Arial" w:cs="Arial"/>
+        </w:rPr>
+        <w:t>. Além disso, evitar possíveis infecções, deixando com algumas sequelas, até mesmo a morte</w:t>
+      </w:r>
+      <w:r>
+        <w:rPr>
+          <w:rFonts w:ascii="Arial" w:eastAsia="Arial" w:hAnsi="Arial" w:cs="Arial"/>
+        </w:rPr>
+        <w:t>.</w:t>
+      </w:r>
+    </w:p>
+    <w:p>
+      <w:pPr>
+        <w:spacing w:line="360" w:lineRule="auto"/>
+        <w:ind w:left="-20" w:right="-20" w:firstLine="708"/>
+        <w:jc w:val="both"/>
+        <w:rPr>
+          <w:rFonts w:ascii="Arial" w:eastAsia="Arial" w:hAnsi="Arial" w:cs="Arial"/>
+        </w:rPr>
+      </w:pPr>
+      <w:r>
+        <w:rPr>
+          <w:rFonts w:ascii="Arial" w:eastAsia="Arial" w:hAnsi="Arial" w:cs="Arial"/>
+        </w:rPr>
         <w:t>Nosso projeto gira em torno da conservação e refrigeração de carnes no transporte para o armazém e para o varejo das grandes cidades</w:t>
       </w:r>
       <w:r>
@@ -1242,20 +1266,60 @@
     <w:p>
       <w:pPr>
         <w:spacing w:line="360" w:lineRule="auto"/>
-        <w:ind w:left="-20" w:right="-20"/>
-        <w:rPr>
-          <w:rFonts w:ascii="Arial" w:eastAsia="Arial" w:hAnsi="Arial" w:cs="Arial"/>
-          <w:sz w:val="24"/>
-          <w:szCs w:val="24"/>
-        </w:rPr>
-      </w:pPr>
-      <w:r>
-        <w:rPr>
-          <w:rFonts w:ascii="Arial" w:eastAsia="Arial" w:hAnsi="Arial" w:cs="Arial"/>
-          <w:sz w:val="24"/>
-          <w:szCs w:val="24"/>
-        </w:rPr>
-        <w:t xml:space="preserve">A temperatura que as carnes embaladas devem ser transportadas é um faixa entre – 4 C° e 0 C°, mantendo um </w:t>
+        <w:ind w:left="-20" w:right="-20" w:firstLine="708"/>
+        <w:rPr>
+          <w:rFonts w:ascii="Arial" w:eastAsia="Arial" w:hAnsi="Arial" w:cs="Arial"/>
+          <w:sz w:val="24"/>
+          <w:szCs w:val="24"/>
+        </w:rPr>
+      </w:pPr>
+      <w:r>
+        <w:rPr>
+          <w:rFonts w:ascii="Arial" w:eastAsia="Arial" w:hAnsi="Arial" w:cs="Arial"/>
+          <w:sz w:val="24"/>
+          <w:szCs w:val="24"/>
+        </w:rPr>
+        <w:t>A temperatura que as carnes embaladas devem ser transportadas</w:t>
+      </w:r>
+      <w:r>
+        <w:rPr>
+          <w:rFonts w:ascii="Arial" w:eastAsia="Arial" w:hAnsi="Arial" w:cs="Arial"/>
+          <w:sz w:val="24"/>
+          <w:szCs w:val="24"/>
+        </w:rPr>
+        <w:t xml:space="preserve">, </w:t>
+      </w:r>
+      <w:r>
+        <w:rPr>
+          <w:rFonts w:ascii="Arial" w:eastAsia="Arial" w:hAnsi="Arial" w:cs="Arial"/>
+          <w:sz w:val="24"/>
+          <w:szCs w:val="24"/>
+        </w:rPr>
+        <w:t>desde o frigorífico até o consumidor final</w:t>
+      </w:r>
+      <w:r>
+        <w:rPr>
+          <w:rFonts w:ascii="Arial" w:eastAsia="Arial" w:hAnsi="Arial" w:cs="Arial"/>
+          <w:sz w:val="24"/>
+          <w:szCs w:val="24"/>
+        </w:rPr>
+        <w:t xml:space="preserve"> é </w:t>
+      </w:r>
+      <w:r>
+        <w:rPr>
+          <w:rFonts w:ascii="Arial" w:eastAsia="Arial" w:hAnsi="Arial" w:cs="Arial"/>
+          <w:sz w:val="24"/>
+          <w:szCs w:val="24"/>
+        </w:rPr>
+        <w:t>numa</w:t>
+      </w:r>
+      <w:r>
+        <w:rPr>
+          <w:rFonts w:ascii="Arial" w:eastAsia="Arial" w:hAnsi="Arial" w:cs="Arial"/>
+          <w:sz w:val="24"/>
+          <w:szCs w:val="24"/>
+        </w:rPr>
+        <w:t xml:space="preserve"> faixa entre – 4 C° e 0 C°, mantendo um </w:t>
       </w:r>
       <w:r>
         <w:rPr>
@@ -1295,19 +1359,72 @@
           <w:sz w:val="24"/>
           <w:szCs w:val="24"/>
         </w:rPr>
-        <w:t>r para os consumidores finais.</w:t>
-      </w:r>
-    </w:p>
-    <w:p>
-      <w:pPr>
-        <w:spacing w:line="360" w:lineRule="auto"/>
-        <w:ind w:left="-20" w:right="-20"/>
-        <w:rPr>
-          <w:rFonts w:ascii="Arial" w:eastAsia="Arial" w:hAnsi="Arial" w:cs="Arial"/>
-          <w:sz w:val="24"/>
-          <w:szCs w:val="24"/>
-        </w:rPr>
-      </w:pPr>
+        <w:t>r para os consumidores</w:t>
+      </w:r>
+      <w:r>
+        <w:rPr>
+          <w:rFonts w:ascii="Arial" w:eastAsia="Arial" w:hAnsi="Arial" w:cs="Arial"/>
+          <w:sz w:val="24"/>
+          <w:szCs w:val="24"/>
+        </w:rPr>
+        <w:t xml:space="preserve">, e </w:t>
+      </w:r>
+      <w:r>
+        <w:rPr>
+          <w:rFonts w:ascii="Arial" w:eastAsia="Arial" w:hAnsi="Arial" w:cs="Arial"/>
+          <w:sz w:val="24"/>
+          <w:szCs w:val="24"/>
+        </w:rPr>
+        <w:t xml:space="preserve">manter as condições ideais de temperatura e umidade durante o transporte é fundamental para garantir que as carnes </w:t>
+      </w:r>
+      <w:r>
+        <w:rPr>
+          <w:rFonts w:ascii="Arial" w:eastAsia="Arial" w:hAnsi="Arial" w:cs="Arial"/>
+          <w:sz w:val="24"/>
+          <w:szCs w:val="24"/>
+        </w:rPr>
+        <w:t>totalmente conservadas</w:t>
+      </w:r>
+      <w:r>
+        <w:rPr>
+          <w:rFonts w:ascii="Arial" w:eastAsia="Arial" w:hAnsi="Arial" w:cs="Arial"/>
+          <w:sz w:val="24"/>
+          <w:szCs w:val="24"/>
+        </w:rPr>
+        <w:t xml:space="preserve"> cheguem aos consumidores finais frescas, saborosas e seguras para o consumo. Isso requer o uso de veículos de transporte equipados com sistemas de refrigeração e</w:t>
+      </w:r>
+      <w:r>
+        <w:rPr>
+          <w:rFonts w:ascii="Arial" w:eastAsia="Arial" w:hAnsi="Arial" w:cs="Arial"/>
+          <w:sz w:val="24"/>
+          <w:szCs w:val="24"/>
+        </w:rPr>
+        <w:t xml:space="preserve"> com os devidos sensores</w:t>
+      </w:r>
+      <w:r>
+        <w:rPr>
+          <w:rFonts w:ascii="Arial" w:eastAsia="Arial" w:hAnsi="Arial" w:cs="Arial"/>
+          <w:sz w:val="24"/>
+          <w:szCs w:val="24"/>
+        </w:rPr>
+        <w:t>, juntamente com práticas adequadas de manipulação e armazenamento ao longo da cadeia de suprimentos</w:t>
+      </w:r>
+      <w:r>
+        <w:rPr>
+          <w:rFonts w:ascii="Arial" w:eastAsia="Arial" w:hAnsi="Arial" w:cs="Arial"/>
+          <w:sz w:val="24"/>
+          <w:szCs w:val="24"/>
+        </w:rPr>
+        <w:t xml:space="preserve"> de carnes</w:t>
+      </w:r>
+      <w:r>
+        <w:rPr>
+          <w:rFonts w:ascii="Arial" w:eastAsia="Arial" w:hAnsi="Arial" w:cs="Arial"/>
+          <w:sz w:val="24"/>
+          <w:szCs w:val="24"/>
+        </w:rPr>
+        <w:t>.</w:t>
+      </w:r>
     </w:p>
     <w:p>
       <w:pPr>
@@ -1399,6 +1516,7 @@
           <w:sz w:val="28"/>
           <w:szCs w:val="28"/>
         </w:rPr>
+        <w:lastRenderedPageBreak/>
         <w:t>Justificativa</w:t>
       </w:r>
     </w:p>
@@ -1428,14 +1546,7 @@
         <w:rPr>
           <w:rFonts w:ascii="Arial" w:eastAsia="Arial" w:hAnsi="Arial" w:cs="Arial"/>
         </w:rPr>
-        <w:t xml:space="preserve">Além disso o projeto visa aprimorar a segurança alimentar, proporcionando produtos frescos e seguros aos consumidores, a manutenção adequada das condições de armazenamento não apenas reduz o risco de contaminação, mas também protege a saúde e o bem-estar dos consumidores. Outro importante fator a ser citado é o fortalecimento na confiança do consumidor, que em caso de consumo de uma carne comprometida ocasionando em uma consequente intoxicação alimentar por conta de microrganismos, ficariam extremamente descontentes, deixando assim de consumir os produtos de nosso cliente gerando uma grande cadeia de recomendações negativas, podendo gerar ao fornecedor uma grande perda de compradores e maiores prejuízos. Nosso projeto trará </w:t>
-      </w:r>
-      <w:r>
-        <w:rPr>
-          <w:rFonts w:ascii="Arial" w:eastAsia="Arial" w:hAnsi="Arial" w:cs="Arial"/>
-        </w:rPr>
-        <w:lastRenderedPageBreak/>
-        <w:t>fortalecimento para a confiança no sistema alimentar promovendo práticas sustentáveis de consumo.</w:t>
+        <w:t>Além disso o projeto visa aprimorar a segurança alimentar, proporcionando produtos frescos e seguros aos consumidores, a manutenção adequada das condições de armazenamento não apenas reduz o risco de contaminação, mas também protege a saúde e o bem-estar dos consumidores. Outro importante fator a ser citado é o fortalecimento na confiança do consumidor, que em caso de consumo de uma carne comprometida ocasionando em uma consequente intoxicação alimentar por conta de microrganismos, ficariam extremamente descontentes, deixando assim de consumir os produtos de nosso cliente gerando uma grande cadeia de recomendações negativas, podendo gerar ao fornecedor uma grande perda de compradores e maiores prejuízos. Nosso projeto trará fortalecimento para a confiança no sistema alimentar promovendo práticas sustentáveis de consumo.</w:t>
       </w:r>
       <w:r>
         <w:rPr>
@@ -1618,14 +1729,64 @@
       <w:r>
         <w:rPr>
           <w:rFonts w:ascii="Arial" w:eastAsia="Arial" w:hAnsi="Arial" w:cs="Arial"/>
-        </w:rPr>
-        <w:t>Necessário que o transporte possua conexão à internet</w:t>
-      </w:r>
-      <w:r>
-        <w:rPr>
-          <w:rFonts w:ascii="Arial" w:eastAsia="Arial" w:hAnsi="Arial" w:cs="Arial"/>
-        </w:rPr>
-        <w:t>, para a troca de informações relacionadas ao produto transportado.</w:t>
+          <w:b/>
+          <w:bCs/>
+        </w:rPr>
+        <w:t>Conexão à internet</w:t>
+      </w:r>
+      <w:r>
+        <w:rPr>
+          <w:rFonts w:ascii="Arial" w:eastAsia="Arial" w:hAnsi="Arial" w:cs="Arial"/>
+        </w:rPr>
+        <w:t xml:space="preserve">: </w:t>
+      </w:r>
+      <w:r>
+        <w:rPr>
+          <w:rFonts w:ascii="Arial" w:eastAsia="Arial" w:hAnsi="Arial" w:cs="Arial"/>
+        </w:rPr>
+        <w:t xml:space="preserve">A disponibilidade de uma conexão à internet é essencial para garantir a comunicação </w:t>
+      </w:r>
+      <w:r>
+        <w:rPr>
+          <w:rFonts w:ascii="Arial" w:eastAsia="Arial" w:hAnsi="Arial" w:cs="Arial"/>
+        </w:rPr>
+        <w:t>em tempo real</w:t>
+      </w:r>
+      <w:r>
+        <w:rPr>
+          <w:rFonts w:ascii="Arial" w:eastAsia="Arial" w:hAnsi="Arial" w:cs="Arial"/>
+        </w:rPr>
+        <w:t xml:space="preserve"> entre</w:t>
+      </w:r>
+      <w:r>
+        <w:rPr>
+          <w:rFonts w:ascii="Arial" w:eastAsia="Arial" w:hAnsi="Arial" w:cs="Arial"/>
+        </w:rPr>
+        <w:t xml:space="preserve"> transportadora, o </w:t>
+      </w:r>
+      <w:r>
+        <w:rPr>
+          <w:rFonts w:ascii="Arial" w:eastAsia="Arial" w:hAnsi="Arial" w:cs="Arial"/>
+        </w:rPr>
+        <w:t>sistema de monitoramento</w:t>
+      </w:r>
+      <w:r>
+        <w:rPr>
+          <w:rFonts w:ascii="Arial" w:eastAsia="Arial" w:hAnsi="Arial" w:cs="Arial"/>
+        </w:rPr>
+        <w:t xml:space="preserve"> os produtos relacionados</w:t>
+      </w:r>
+      <w:r>
+        <w:rPr>
+          <w:rFonts w:ascii="Arial" w:eastAsia="Arial" w:hAnsi="Arial" w:cs="Arial"/>
+        </w:rPr>
+        <w:t>.</w:t>
+      </w:r>
+      <w:r>
+        <w:rPr>
+          <w:rFonts w:ascii="Arial" w:eastAsia="Arial" w:hAnsi="Arial" w:cs="Arial"/>
+        </w:rPr>
+        <w:t xml:space="preserve"> </w:t>
       </w:r>
     </w:p>
     <w:p>
@@ -1645,26 +1806,91 @@
       <w:r>
         <w:rPr>
           <w:rFonts w:ascii="Arial" w:eastAsia="Arial" w:hAnsi="Arial" w:cs="Arial"/>
-        </w:rPr>
-        <w:t xml:space="preserve">Necessário que haja um </w:t>
-      </w:r>
-      <w:r>
-        <w:rPr>
-          <w:rFonts w:ascii="Arial" w:eastAsia="Arial" w:hAnsi="Arial" w:cs="Arial"/>
-        </w:rPr>
-        <w:t xml:space="preserve">caminhão </w:t>
-      </w:r>
-      <w:r>
-        <w:rPr>
-          <w:rFonts w:ascii="Arial" w:eastAsia="Arial" w:hAnsi="Arial" w:cs="Arial"/>
-        </w:rPr>
-        <w:t xml:space="preserve">refrigerado </w:t>
-      </w:r>
-      <w:r>
-        <w:rPr>
-          <w:rFonts w:ascii="Arial" w:eastAsia="Arial" w:hAnsi="Arial" w:cs="Arial"/>
-        </w:rPr>
-        <w:t>para que seja feito o transporte da mercadoria</w:t>
+          <w:b/>
+          <w:bCs/>
+        </w:rPr>
+        <w:lastRenderedPageBreak/>
+        <w:t xml:space="preserve">Transportadores </w:t>
+      </w:r>
+      <w:r>
+        <w:rPr>
+          <w:rFonts w:ascii="Arial" w:eastAsia="Arial" w:hAnsi="Arial" w:cs="Arial"/>
+          <w:b/>
+          <w:bCs/>
+        </w:rPr>
+        <w:t>refrigerado</w:t>
+      </w:r>
+      <w:r>
+        <w:rPr>
+          <w:rFonts w:ascii="Arial" w:eastAsia="Arial" w:hAnsi="Arial" w:cs="Arial"/>
+          <w:b/>
+          <w:bCs/>
+        </w:rPr>
+        <w:t>s</w:t>
+      </w:r>
+      <w:r>
+        <w:rPr>
+          <w:rFonts w:ascii="Arial" w:eastAsia="Arial" w:hAnsi="Arial" w:cs="Arial"/>
+          <w:b/>
+          <w:bCs/>
+        </w:rPr>
+        <w:t>:</w:t>
+      </w:r>
+      <w:r>
+        <w:rPr>
+          <w:rFonts w:ascii="Arial" w:eastAsia="Arial" w:hAnsi="Arial" w:cs="Arial"/>
+          <w:b/>
+          <w:bCs/>
+        </w:rPr>
+        <w:t xml:space="preserve"> </w:t>
+      </w:r>
+      <w:r>
+        <w:rPr>
+          <w:rFonts w:ascii="Arial" w:eastAsia="Arial" w:hAnsi="Arial" w:cs="Arial"/>
+        </w:rPr>
+        <w:t>O transporte de mercadorias, como carnes</w:t>
+      </w:r>
+      <w:r>
+        <w:rPr>
+          <w:rFonts w:ascii="Arial" w:eastAsia="Arial" w:hAnsi="Arial" w:cs="Arial"/>
+        </w:rPr>
+        <w:t xml:space="preserve"> bovinas, suínas e de aves</w:t>
+      </w:r>
+      <w:r>
+        <w:rPr>
+          <w:rFonts w:ascii="Arial" w:eastAsia="Arial" w:hAnsi="Arial" w:cs="Arial"/>
+        </w:rPr>
+        <w:t>, requer o uso de caminhões refrigerados para manter as condições</w:t>
+      </w:r>
+      <w:r>
+        <w:rPr>
+          <w:rFonts w:ascii="Arial" w:eastAsia="Arial" w:hAnsi="Arial" w:cs="Arial"/>
+        </w:rPr>
+        <w:t xml:space="preserve"> dentro delas</w:t>
+      </w:r>
+      <w:r>
+        <w:rPr>
+          <w:rFonts w:ascii="Arial" w:eastAsia="Arial" w:hAnsi="Arial" w:cs="Arial"/>
+        </w:rPr>
+        <w:t xml:space="preserve"> adequadas </w:t>
+      </w:r>
+      <w:r>
+        <w:rPr>
+          <w:rFonts w:ascii="Arial" w:eastAsia="Arial" w:hAnsi="Arial" w:cs="Arial"/>
+        </w:rPr>
+        <w:t>com a</w:t>
+      </w:r>
+      <w:r>
+        <w:rPr>
+          <w:rFonts w:ascii="Arial" w:eastAsia="Arial" w:hAnsi="Arial" w:cs="Arial"/>
+        </w:rPr>
+        <w:t xml:space="preserve"> </w:t>
+      </w:r>
+      <w:r>
+        <w:rPr>
+          <w:rFonts w:ascii="Arial" w:eastAsia="Arial" w:hAnsi="Arial" w:cs="Arial"/>
+        </w:rPr>
+        <w:t>temperatura média das carnes</w:t>
       </w:r>
       <w:r>
         <w:rPr>
@@ -1690,6 +1916,14 @@
       <w:r>
         <w:rPr>
           <w:rFonts w:ascii="Arial" w:eastAsia="Arial" w:hAnsi="Arial" w:cs="Arial"/>
+          <w:b/>
+          <w:bCs/>
+        </w:rPr>
+        <w:t xml:space="preserve">Servidor na nuvem: </w:t>
+      </w:r>
+      <w:r>
+        <w:rPr>
+          <w:rFonts w:ascii="Arial" w:eastAsia="Arial" w:hAnsi="Arial" w:cs="Arial"/>
         </w:rPr>
         <w:t xml:space="preserve">Um servidor </w:t>
       </w:r>
@@ -1697,25 +1931,85 @@
         <w:rPr>
           <w:rFonts w:ascii="Arial" w:eastAsia="Arial" w:hAnsi="Arial" w:cs="Arial"/>
         </w:rPr>
-        <w:t>físico</w:t>
-      </w:r>
-      <w:r>
-        <w:rPr>
-          <w:rFonts w:ascii="Arial" w:eastAsia="Arial" w:hAnsi="Arial" w:cs="Arial"/>
-        </w:rPr>
-        <w:t xml:space="preserve"> ou em nuvem, </w:t>
-      </w:r>
-      <w:r>
-        <w:rPr>
-          <w:rFonts w:ascii="Arial" w:eastAsia="Arial" w:hAnsi="Arial" w:cs="Arial"/>
-        </w:rPr>
-        <w:t xml:space="preserve">para que seja armazenado </w:t>
-      </w:r>
-      <w:r>
-        <w:rPr>
-          <w:rFonts w:ascii="Arial" w:eastAsia="Arial" w:hAnsi="Arial" w:cs="Arial"/>
-        </w:rPr>
-        <w:t>os dados relacionados a temperatura do caminhão.</w:t>
+        <w:t>na</w:t>
+      </w:r>
+      <w:r>
+        <w:rPr>
+          <w:rFonts w:ascii="Arial" w:eastAsia="Arial" w:hAnsi="Arial" w:cs="Arial"/>
+        </w:rPr>
+        <w:t xml:space="preserve"> nuvem </w:t>
+      </w:r>
+      <w:r>
+        <w:rPr>
+          <w:rFonts w:ascii="Arial" w:eastAsia="Arial" w:hAnsi="Arial" w:cs="Arial"/>
+        </w:rPr>
+        <w:t>seria</w:t>
+      </w:r>
+      <w:r>
+        <w:rPr>
+          <w:rFonts w:ascii="Arial" w:eastAsia="Arial" w:hAnsi="Arial" w:cs="Arial"/>
+        </w:rPr>
+        <w:t xml:space="preserve"> necessário para armazenar os dados relacionados à temperatura</w:t>
+      </w:r>
+      <w:r>
+        <w:rPr>
+          <w:rFonts w:ascii="Arial" w:eastAsia="Arial" w:hAnsi="Arial" w:cs="Arial"/>
+        </w:rPr>
+        <w:t xml:space="preserve"> e umidade</w:t>
+      </w:r>
+      <w:r>
+        <w:rPr>
+          <w:rFonts w:ascii="Arial" w:eastAsia="Arial" w:hAnsi="Arial" w:cs="Arial"/>
+        </w:rPr>
+        <w:t xml:space="preserve"> d</w:t>
+      </w:r>
+      <w:r>
+        <w:rPr>
+          <w:rFonts w:ascii="Arial" w:eastAsia="Arial" w:hAnsi="Arial" w:cs="Arial"/>
+        </w:rPr>
+        <w:t>a</w:t>
+      </w:r>
+      <w:r>
+        <w:rPr>
+          <w:rFonts w:ascii="Arial" w:eastAsia="Arial" w:hAnsi="Arial" w:cs="Arial"/>
+        </w:rPr>
+        <w:t xml:space="preserve"> </w:t>
+      </w:r>
+      <w:r>
+        <w:rPr>
+          <w:rFonts w:ascii="Arial" w:eastAsia="Arial" w:hAnsi="Arial" w:cs="Arial"/>
+        </w:rPr>
+        <w:t>transportadora</w:t>
+      </w:r>
+      <w:r>
+        <w:rPr>
+          <w:rFonts w:ascii="Arial" w:eastAsia="Arial" w:hAnsi="Arial" w:cs="Arial"/>
+        </w:rPr>
+        <w:t xml:space="preserve"> </w:t>
+      </w:r>
+      <w:r>
+        <w:rPr>
+          <w:rFonts w:ascii="Arial" w:eastAsia="Arial" w:hAnsi="Arial" w:cs="Arial"/>
+        </w:rPr>
+        <w:t xml:space="preserve">com o </w:t>
+      </w:r>
+      <w:r>
+        <w:rPr>
+          <w:rFonts w:ascii="Arial" w:eastAsia="Arial" w:hAnsi="Arial" w:cs="Arial"/>
+        </w:rPr>
+        <w:t xml:space="preserve">refrigerado de forma segura. </w:t>
+      </w:r>
+      <w:r>
+        <w:rPr>
+          <w:rFonts w:ascii="Arial" w:eastAsia="Arial" w:hAnsi="Arial" w:cs="Arial"/>
+        </w:rPr>
+        <w:t xml:space="preserve">Oferecendo uma </w:t>
+      </w:r>
+      <w:r>
+        <w:rPr>
+          <w:rFonts w:ascii="Arial" w:eastAsia="Arial" w:hAnsi="Arial" w:cs="Arial"/>
+        </w:rPr>
+        <w:t>proteção contra perda de dados e permite o compartilhamento seguro de informações com todas as partes interessadas.</w:t>
       </w:r>
     </w:p>
     <w:p>
@@ -1735,110 +2029,37 @@
       <w:r>
         <w:rPr>
           <w:rFonts w:ascii="Arial" w:eastAsia="Arial" w:hAnsi="Arial" w:cs="Arial"/>
-        </w:rPr>
-        <w:t>Necessário um funcionário competente e responsável</w:t>
-      </w:r>
-      <w:r>
-        <w:rPr>
-          <w:rFonts w:ascii="Arial" w:eastAsia="Arial" w:hAnsi="Arial" w:cs="Arial"/>
-        </w:rPr>
-        <w:t>,</w:t>
-      </w:r>
-      <w:r>
-        <w:rPr>
-          <w:rFonts w:ascii="Arial" w:eastAsia="Arial" w:hAnsi="Arial" w:cs="Arial"/>
-        </w:rPr>
-        <w:t xml:space="preserve"> para acompanhar</w:t>
-      </w:r>
-      <w:r>
-        <w:rPr>
-          <w:rFonts w:ascii="Arial" w:eastAsia="Arial" w:hAnsi="Arial" w:cs="Arial"/>
-        </w:rPr>
+          <w:b/>
+          <w:bCs/>
+        </w:rPr>
+        <w:t>Conhecimento básico em tecnologia:</w:t>
+      </w:r>
+      <w:r>
         <w:t xml:space="preserve"> </w:t>
       </w:r>
       <w:r>
         <w:rPr>
           <w:rFonts w:ascii="Arial" w:eastAsia="Arial" w:hAnsi="Arial" w:cs="Arial"/>
         </w:rPr>
-        <w:t>o envio de eventuais notificações</w:t>
-      </w:r>
-      <w:r>
-        <w:rPr>
-          <w:rFonts w:ascii="Arial" w:eastAsia="Arial" w:hAnsi="Arial" w:cs="Arial"/>
-        </w:rPr>
-        <w:t>,</w:t>
-      </w:r>
-      <w:r>
-        <w:rPr>
-          <w:rFonts w:ascii="Arial" w:eastAsia="Arial" w:hAnsi="Arial" w:cs="Arial"/>
-        </w:rPr>
-        <w:t xml:space="preserve"> </w:t>
-      </w:r>
-      <w:r>
-        <w:rPr>
-          <w:rFonts w:ascii="Arial" w:eastAsia="Arial" w:hAnsi="Arial" w:cs="Arial"/>
-        </w:rPr>
-        <w:t>referentes</w:t>
-      </w:r>
-      <w:r>
-        <w:rPr>
-          <w:rFonts w:ascii="Arial" w:eastAsia="Arial" w:hAnsi="Arial" w:cs="Arial"/>
-        </w:rPr>
-        <w:t xml:space="preserve"> </w:t>
-      </w:r>
-      <w:r>
-        <w:rPr>
-          <w:rFonts w:ascii="Arial" w:eastAsia="Arial" w:hAnsi="Arial" w:cs="Arial"/>
-        </w:rPr>
-        <w:t>a troca de temperatura do transporte fornecido</w:t>
-      </w:r>
-      <w:r>
-        <w:rPr>
-          <w:rFonts w:ascii="Arial" w:eastAsia="Arial" w:hAnsi="Arial" w:cs="Arial"/>
-        </w:rPr>
-        <w:t>.</w:t>
-      </w:r>
-    </w:p>
-    <w:p>
-      <w:pPr>
-        <w:spacing w:line="360" w:lineRule="auto"/>
-        <w:ind w:right="-20"/>
-        <w:jc w:val="both"/>
-        <w:rPr>
-          <w:rFonts w:ascii="Arial" w:eastAsia="Arial" w:hAnsi="Arial" w:cs="Arial"/>
-        </w:rPr>
-      </w:pPr>
-    </w:p>
-    <w:p>
-      <w:pPr>
-        <w:spacing w:line="360" w:lineRule="auto"/>
-        <w:ind w:left="-20" w:right="-20"/>
-        <w:rPr>
-          <w:rFonts w:ascii="Arial" w:eastAsia="Arial" w:hAnsi="Arial" w:cs="Arial"/>
-          <w:color w:val="595959" w:themeColor="text1" w:themeTint="A6"/>
-        </w:rPr>
-      </w:pPr>
-      <w:r>
-        <w:rPr>
-          <w:rFonts w:ascii="Arial" w:eastAsia="Arial" w:hAnsi="Arial" w:cs="Arial"/>
-          <w:b/>
-          <w:bCs/>
-          <w:color w:val="8B0000"/>
-          <w:sz w:val="28"/>
-          <w:szCs w:val="28"/>
-        </w:rPr>
-        <w:t>Restriçõe</w:t>
-      </w:r>
-      <w:r>
-        <w:rPr>
-          <w:rFonts w:ascii="Arial" w:eastAsia="Arial" w:hAnsi="Arial" w:cs="Arial"/>
-          <w:b/>
-          <w:bCs/>
-          <w:color w:val="8B0000"/>
-          <w:sz w:val="28"/>
-          <w:szCs w:val="28"/>
-        </w:rPr>
-        <w:t>s</w:t>
+        <w:t xml:space="preserve">É importante que os usuários no uso do sistema de monitoramento tenham um conhecimento básico de tecnologia para operar o sistema de forma </w:t>
+      </w:r>
+      <w:r>
+        <w:rPr>
+          <w:rFonts w:ascii="Arial" w:eastAsia="Arial" w:hAnsi="Arial" w:cs="Arial"/>
+        </w:rPr>
+        <w:t>eficiente</w:t>
+      </w:r>
+      <w:r>
+        <w:rPr>
+          <w:rFonts w:ascii="Arial" w:eastAsia="Arial" w:hAnsi="Arial" w:cs="Arial"/>
+        </w:rPr>
+        <w:t>. Isso inclui compreender como acessar e interpretar os dados do sistema, responder a alertas e notificaçõe</w:t>
+      </w:r>
+      <w:r>
+        <w:rPr>
+          <w:rFonts w:ascii="Arial" w:eastAsia="Arial" w:hAnsi="Arial" w:cs="Arial"/>
+        </w:rPr>
+        <w:t>s, que os sensores vão emitir.</w:t>
       </w:r>
     </w:p>
     <w:p>
@@ -1859,13 +2080,13 @@
         <w:rPr>
           <w:rFonts w:ascii="Arial" w:eastAsia="Arial" w:hAnsi="Arial" w:cs="Arial"/>
         </w:rPr>
-        <w:t xml:space="preserve">A equipe do suporte poderá </w:t>
-      </w:r>
-      <w:r>
-        <w:rPr>
-          <w:rFonts w:ascii="Arial" w:eastAsia="Arial" w:hAnsi="Arial" w:cs="Arial"/>
-        </w:rPr>
-        <w:t>auxiliar somente no sistema/software do sensor;</w:t>
+        <w:t>Ter uma rede de internet boa, para poder ter mais precisão ao ver os dados em tempo real</w:t>
+      </w:r>
+      <w:r>
+        <w:rPr>
+          <w:rFonts w:ascii="Arial" w:eastAsia="Arial" w:hAnsi="Arial" w:cs="Arial"/>
+        </w:rPr>
+        <w:t>.</w:t>
       </w:r>
     </w:p>
     <w:p>
@@ -1885,15 +2106,81 @@
       <w:r>
         <w:rPr>
           <w:rFonts w:ascii="Arial" w:eastAsia="Arial" w:hAnsi="Arial" w:cs="Arial"/>
-        </w:rPr>
-        <w:t>A solução voltada apenas para carnes do tipo: bovina, aves e suína</w:t>
-      </w:r>
-      <w:r>
-        <w:rPr>
-          <w:rFonts w:ascii="Arial" w:eastAsia="Arial" w:hAnsi="Arial" w:cs="Arial"/>
-        </w:rPr>
-        <w:t>;</w:t>
-      </w:r>
+          <w:b/>
+          <w:bCs/>
+        </w:rPr>
+        <w:t>Uma boa conexão de rede:</w:t>
+      </w:r>
+      <w:r>
+        <w:rPr>
+          <w:rFonts w:ascii="Arial" w:eastAsia="Arial" w:hAnsi="Arial" w:cs="Arial"/>
+        </w:rPr>
+        <w:t xml:space="preserve"> </w:t>
+      </w:r>
+      <w:r>
+        <w:rPr>
+          <w:rFonts w:ascii="Arial" w:eastAsia="Arial" w:hAnsi="Arial" w:cs="Arial"/>
+        </w:rPr>
+        <w:t xml:space="preserve">O </w:t>
+      </w:r>
+      <w:r>
+        <w:rPr>
+          <w:rFonts w:ascii="Arial" w:eastAsia="Arial" w:hAnsi="Arial" w:cs="Arial"/>
+        </w:rPr>
+        <w:t xml:space="preserve">nosso </w:t>
+      </w:r>
+      <w:r>
+        <w:rPr>
+          <w:rFonts w:ascii="Arial" w:eastAsia="Arial" w:hAnsi="Arial" w:cs="Arial"/>
+        </w:rPr>
+        <w:t xml:space="preserve">sistema de monitoramento depende de uma conexão de internet </w:t>
+      </w:r>
+      <w:r>
+        <w:rPr>
+          <w:rFonts w:ascii="Arial" w:eastAsia="Arial" w:hAnsi="Arial" w:cs="Arial"/>
+        </w:rPr>
+        <w:t>continuo</w:t>
+      </w:r>
+      <w:r>
+        <w:rPr>
+          <w:rFonts w:ascii="Arial" w:eastAsia="Arial" w:hAnsi="Arial" w:cs="Arial"/>
+        </w:rPr>
+        <w:t xml:space="preserve"> e de alta qualidade para transmitir dados em tempo real dos sensores nos frigoríficos.</w:t>
+      </w:r>
+      <w:r>
+        <w:rPr>
+          <w:rFonts w:ascii="Arial" w:eastAsia="Arial" w:hAnsi="Arial" w:cs="Arial"/>
+        </w:rPr>
+        <w:t xml:space="preserve"> G</w:t>
+      </w:r>
+      <w:r>
+        <w:rPr>
+          <w:rFonts w:ascii="Arial" w:eastAsia="Arial" w:hAnsi="Arial" w:cs="Arial"/>
+        </w:rPr>
+        <w:t>aranti</w:t>
+      </w:r>
+      <w:r>
+        <w:rPr>
+          <w:rFonts w:ascii="Arial" w:eastAsia="Arial" w:hAnsi="Arial" w:cs="Arial"/>
+        </w:rPr>
+        <w:t>ndo</w:t>
+      </w:r>
+      <w:r>
+        <w:rPr>
+          <w:rFonts w:ascii="Arial" w:eastAsia="Arial" w:hAnsi="Arial" w:cs="Arial"/>
+        </w:rPr>
+        <w:t xml:space="preserve"> que os dados sejam recebidos sem atrasos ou interrupções, permitindo uma monitorização precisa das condições do frigorífico.</w:t>
+      </w:r>
+    </w:p>
+    <w:p>
+      <w:pPr>
+        <w:spacing w:line="360" w:lineRule="auto"/>
+        <w:ind w:right="-20"/>
+        <w:jc w:val="both"/>
+        <w:rPr>
+          <w:rFonts w:ascii="Arial" w:eastAsia="Arial" w:hAnsi="Arial" w:cs="Arial"/>
+        </w:rPr>
+      </w:pPr>
     </w:p>
     <w:p>
       <w:pPr>
@@ -1912,14 +2199,46 @@
       <w:r>
         <w:rPr>
           <w:rFonts w:ascii="Arial" w:eastAsia="Arial" w:hAnsi="Arial" w:cs="Arial"/>
-        </w:rPr>
-        <w:t>Limite de orçamento para aquisição de hardware, desenvolvimento do software e manutenção continua</w:t>
-      </w:r>
-      <w:r>
-        <w:rPr>
-          <w:rFonts w:ascii="Arial" w:eastAsia="Arial" w:hAnsi="Arial" w:cs="Arial"/>
-        </w:rPr>
-        <w:t>;</w:t>
+          <w:b/>
+          <w:bCs/>
+        </w:rPr>
+        <w:t>Termos de uso:</w:t>
+      </w:r>
+      <w:r>
+        <w:rPr>
+          <w:rFonts w:ascii="Arial" w:eastAsia="Arial" w:hAnsi="Arial" w:cs="Arial"/>
+        </w:rPr>
+        <w:t xml:space="preserve"> Ao </w:t>
+      </w:r>
+      <w:r>
+        <w:rPr>
+          <w:rFonts w:ascii="Arial" w:eastAsia="Arial" w:hAnsi="Arial" w:cs="Arial"/>
+        </w:rPr>
+        <w:t xml:space="preserve">utilizar o sistema de monitoramento, os usuários devem aceitar os termos de uso, que estabelecem as condições de uso do sistema, incluindo </w:t>
+      </w:r>
+      <w:r>
+        <w:rPr>
+          <w:rFonts w:ascii="Arial" w:eastAsia="Arial" w:hAnsi="Arial" w:cs="Arial"/>
+        </w:rPr>
+        <w:t>a</w:t>
+      </w:r>
+      <w:r>
+        <w:rPr>
+          <w:rFonts w:ascii="Arial" w:eastAsia="Arial" w:hAnsi="Arial" w:cs="Arial"/>
+        </w:rPr>
+        <w:t xml:space="preserve"> políticas de privacidade. Isso ajuda a garantir que todos os usuários entendam suas obrigações e concordem com as </w:t>
+      </w:r>
+      <w:r>
+        <w:rPr>
+          <w:rFonts w:ascii="Arial" w:eastAsia="Arial" w:hAnsi="Arial" w:cs="Arial"/>
+        </w:rPr>
+        <w:t>normas</w:t>
+      </w:r>
+      <w:r>
+        <w:rPr>
+          <w:rFonts w:ascii="Arial" w:eastAsia="Arial" w:hAnsi="Arial" w:cs="Arial"/>
+        </w:rPr>
+        <w:t xml:space="preserve"> estabelecidas pela empresa.</w:t>
       </w:r>
     </w:p>
     <w:p>
@@ -1934,19 +2253,43 @@
         <w:jc w:val="both"/>
         <w:rPr>
           <w:rFonts w:ascii="Arial" w:eastAsia="Arial" w:hAnsi="Arial" w:cs="Arial"/>
-        </w:rPr>
-      </w:pPr>
-      <w:r>
-        <w:rPr>
-          <w:rFonts w:ascii="Arial" w:eastAsia="Arial" w:hAnsi="Arial" w:cs="Arial"/>
-        </w:rPr>
-        <w:t>O sistema será implementado apenas em frigoríficos e armazéns que atendem a requisitos mínimos de infraestrutura e segurança adequados</w:t>
-      </w:r>
-      <w:r>
-        <w:rPr>
-          <w:rFonts w:ascii="Arial" w:eastAsia="Arial" w:hAnsi="Arial" w:cs="Arial"/>
-        </w:rPr>
-        <w:t>;</w:t>
+          <w:b/>
+          <w:bCs/>
+        </w:rPr>
+      </w:pPr>
+      <w:r>
+        <w:rPr>
+          <w:rFonts w:ascii="Arial" w:eastAsia="Arial" w:hAnsi="Arial" w:cs="Arial"/>
+          <w:b/>
+          <w:bCs/>
+        </w:rPr>
+        <w:t>Cadastro</w:t>
+      </w:r>
+      <w:r>
+        <w:rPr>
+          <w:rFonts w:ascii="Arial" w:eastAsia="Arial" w:hAnsi="Arial" w:cs="Arial"/>
+          <w:b/>
+          <w:bCs/>
+        </w:rPr>
+        <w:t xml:space="preserve">: </w:t>
+      </w:r>
+      <w:r>
+        <w:rPr>
+          <w:rFonts w:ascii="Arial" w:eastAsia="Arial" w:hAnsi="Arial" w:cs="Arial"/>
+        </w:rPr>
+        <w:t>Para acessar o sistema de monitoramento, os usuários devem ter uma conta cadastrada no site institucional da empresa. Isso permite que a empresa mantenha um registro</w:t>
+      </w:r>
+      <w:r>
+        <w:rPr>
+          <w:rFonts w:ascii="Arial" w:eastAsia="Arial" w:hAnsi="Arial" w:cs="Arial"/>
+        </w:rPr>
+        <w:t xml:space="preserve"> tanto da empresa como da transportadora, e facilitando ao usuário a visualização da tela de dashboard</w:t>
+      </w:r>
+      <w:r>
+        <w:rPr>
+          <w:rFonts w:ascii="Arial" w:eastAsia="Arial" w:hAnsi="Arial" w:cs="Arial"/>
+        </w:rPr>
+        <w:t>.</w:t>
       </w:r>
     </w:p>
     <w:p>
@@ -1961,19 +2304,79 @@
         <w:jc w:val="both"/>
         <w:rPr>
           <w:rFonts w:ascii="Arial" w:eastAsia="Arial" w:hAnsi="Arial" w:cs="Arial"/>
-        </w:rPr>
-      </w:pPr>
-      <w:r>
-        <w:rPr>
-          <w:rFonts w:ascii="Arial" w:eastAsia="Arial" w:hAnsi="Arial" w:cs="Arial"/>
-        </w:rPr>
-        <w:t>O sistema não será integrado com</w:t>
-      </w:r>
-      <w:r>
-        <w:rPr>
-          <w:rFonts w:ascii="Arial" w:eastAsia="Arial" w:hAnsi="Arial" w:cs="Arial"/>
-        </w:rPr>
-        <w:t xml:space="preserve"> serviços de geolocalização</w:t>
+          <w:b/>
+          <w:bCs/>
+        </w:rPr>
+      </w:pPr>
+      <w:r>
+        <w:rPr>
+          <w:rFonts w:ascii="Arial" w:eastAsia="Arial" w:hAnsi="Arial" w:cs="Arial"/>
+          <w:b/>
+          <w:bCs/>
+        </w:rPr>
+        <w:t>Instalação</w:t>
+      </w:r>
+      <w:r>
+        <w:rPr>
+          <w:rFonts w:ascii="Arial" w:eastAsia="Arial" w:hAnsi="Arial" w:cs="Arial"/>
+          <w:b/>
+          <w:bCs/>
+        </w:rPr>
+        <w:t>:</w:t>
+      </w:r>
+      <w:r>
+        <w:rPr>
+          <w:rFonts w:ascii="Arial" w:eastAsia="Arial" w:hAnsi="Arial" w:cs="Arial"/>
+        </w:rPr>
+        <w:t xml:space="preserve"> </w:t>
+      </w:r>
+      <w:r>
+        <w:rPr>
+          <w:rFonts w:ascii="Arial" w:eastAsia="Arial" w:hAnsi="Arial" w:cs="Arial"/>
+        </w:rPr>
+        <w:t xml:space="preserve">A instalação dos sensores nos frigoríficos será realizada com o manual de instruções fornecido pela </w:t>
+      </w:r>
+      <w:r>
+        <w:rPr>
+          <w:rFonts w:ascii="Arial" w:eastAsia="Arial" w:hAnsi="Arial" w:cs="Arial"/>
+        </w:rPr>
+        <w:t xml:space="preserve">nossa </w:t>
+      </w:r>
+      <w:r>
+        <w:rPr>
+          <w:rFonts w:ascii="Arial" w:eastAsia="Arial" w:hAnsi="Arial" w:cs="Arial"/>
+        </w:rPr>
+        <w:t xml:space="preserve">empresa. </w:t>
+      </w:r>
+      <w:r>
+        <w:rPr>
+          <w:rFonts w:ascii="Arial" w:eastAsia="Arial" w:hAnsi="Arial" w:cs="Arial"/>
+        </w:rPr>
+        <w:t>F</w:t>
+      </w:r>
+      <w:r>
+        <w:rPr>
+          <w:rFonts w:ascii="Arial" w:eastAsia="Arial" w:hAnsi="Arial" w:cs="Arial"/>
+        </w:rPr>
+        <w:t xml:space="preserve">ornece orientações detalhadas sobre como instalar </w:t>
+      </w:r>
+      <w:r>
+        <w:rPr>
+          <w:rFonts w:ascii="Arial" w:eastAsia="Arial" w:hAnsi="Arial" w:cs="Arial"/>
+        </w:rPr>
+        <w:t xml:space="preserve">os </w:t>
+      </w:r>
+      <w:r>
+        <w:rPr>
+          <w:rFonts w:ascii="Arial" w:eastAsia="Arial" w:hAnsi="Arial" w:cs="Arial"/>
+        </w:rPr>
+        <w:t>sensores de forma adequada, garantindo uma operação eficiente e precisa do sistema de monitoramento</w:t>
+      </w:r>
+      <w:r>
+        <w:rPr>
+          <w:rFonts w:ascii="Arial" w:eastAsia="Arial" w:hAnsi="Arial" w:cs="Arial"/>
+        </w:rPr>
+        <w:t>, evitando transtorno ao nosso cliente</w:t>
       </w:r>
       <w:r>
         <w:rPr>
@@ -1984,6 +2387,11 @@
     </w:p>
     <w:p>
       <w:pPr>
+        <w:pStyle w:val="PargrafodaLista"/>
+        <w:numPr>
+          <w:ilvl w:val="0"/>
+          <w:numId w:val="5"/>
+        </w:numPr>
         <w:spacing w:line="360" w:lineRule="auto"/>
         <w:ind w:right="-20"/>
         <w:jc w:val="both"/>
@@ -1991,6 +2399,502 @@
           <w:rFonts w:ascii="Arial" w:eastAsia="Arial" w:hAnsi="Arial" w:cs="Arial"/>
         </w:rPr>
       </w:pPr>
+      <w:r>
+        <w:rPr>
+          <w:rFonts w:ascii="Arial" w:eastAsia="Arial" w:hAnsi="Arial" w:cs="Arial"/>
+          <w:b/>
+          <w:bCs/>
+        </w:rPr>
+        <w:t xml:space="preserve">Caminhões apropriados: </w:t>
+      </w:r>
+      <w:r>
+        <w:rPr>
+          <w:rFonts w:ascii="Arial" w:eastAsia="Arial" w:hAnsi="Arial" w:cs="Arial"/>
+        </w:rPr>
+        <w:t xml:space="preserve">Os caminhões utilizados para transportar as carnes devem atender a uma série de requisitos para garantir a segurança e a qualidade </w:t>
+      </w:r>
+      <w:r>
+        <w:rPr>
+          <w:rFonts w:ascii="Arial" w:eastAsia="Arial" w:hAnsi="Arial" w:cs="Arial"/>
+        </w:rPr>
+        <w:t>das carnes</w:t>
+      </w:r>
+      <w:r>
+        <w:rPr>
+          <w:rFonts w:ascii="Arial" w:eastAsia="Arial" w:hAnsi="Arial" w:cs="Arial"/>
+        </w:rPr>
+        <w:t xml:space="preserve">. Isso inclui ter um piso vedado para evitar vazamentos, paredes lisas para facilitar a limpeza e evitar </w:t>
+      </w:r>
+      <w:r>
+        <w:rPr>
+          <w:rFonts w:ascii="Arial" w:eastAsia="Arial" w:hAnsi="Arial" w:cs="Arial"/>
+        </w:rPr>
+        <w:t xml:space="preserve">uma possível </w:t>
+      </w:r>
+      <w:r>
+        <w:rPr>
+          <w:rFonts w:ascii="Arial" w:eastAsia="Arial" w:hAnsi="Arial" w:cs="Arial"/>
+        </w:rPr>
+        <w:t xml:space="preserve">contaminação, uma cabine do condutor separada do baú onde os alimentos são transportados para evitar contaminação cruzada, e que </w:t>
+      </w:r>
+      <w:r>
+        <w:rPr>
+          <w:rFonts w:ascii="Arial" w:eastAsia="Arial" w:hAnsi="Arial" w:cs="Arial"/>
+        </w:rPr>
+        <w:lastRenderedPageBreak/>
+        <w:t xml:space="preserve">facilitem a circulação do ar para manter as carnes em condições ideais, e ganchos a uma altura adequada para evitar o contato dos alimentos com o chão. </w:t>
+      </w:r>
+    </w:p>
+    <w:p>
+      <w:pPr>
+        <w:pStyle w:val="PargrafodaLista"/>
+        <w:numPr>
+          <w:ilvl w:val="0"/>
+          <w:numId w:val="5"/>
+        </w:numPr>
+        <w:spacing w:line="360" w:lineRule="auto"/>
+        <w:ind w:right="-20"/>
+        <w:jc w:val="both"/>
+        <w:rPr>
+          <w:rFonts w:ascii="Arial" w:eastAsia="Arial" w:hAnsi="Arial" w:cs="Arial"/>
+          <w:b/>
+          <w:bCs/>
+        </w:rPr>
+      </w:pPr>
+      <w:r>
+        <w:rPr>
+          <w:rFonts w:ascii="Arial" w:eastAsia="Arial" w:hAnsi="Arial" w:cs="Arial"/>
+          <w:b/>
+          <w:bCs/>
+        </w:rPr>
+        <w:t>Seguro d</w:t>
+      </w:r>
+      <w:r>
+        <w:rPr>
+          <w:rFonts w:ascii="Arial" w:eastAsia="Arial" w:hAnsi="Arial" w:cs="Arial"/>
+          <w:b/>
+          <w:bCs/>
+        </w:rPr>
+        <w:t>o</w:t>
+      </w:r>
+      <w:r>
+        <w:rPr>
+          <w:rFonts w:ascii="Arial" w:eastAsia="Arial" w:hAnsi="Arial" w:cs="Arial"/>
+          <w:b/>
+          <w:bCs/>
+        </w:rPr>
+        <w:t xml:space="preserve"> transporte</w:t>
+      </w:r>
+      <w:r>
+        <w:rPr>
+          <w:rFonts w:ascii="Arial" w:eastAsia="Arial" w:hAnsi="Arial" w:cs="Arial"/>
+          <w:b/>
+          <w:bCs/>
+        </w:rPr>
+        <w:t>:</w:t>
+      </w:r>
+      <w:r>
+        <w:rPr>
+          <w:rFonts w:ascii="Arial" w:eastAsia="Arial" w:hAnsi="Arial" w:cs="Arial"/>
+        </w:rPr>
+        <w:t xml:space="preserve"> </w:t>
+      </w:r>
+      <w:r>
+        <w:rPr>
+          <w:rFonts w:ascii="Arial" w:eastAsia="Arial" w:hAnsi="Arial" w:cs="Arial"/>
+        </w:rPr>
+        <w:t>f</w:t>
+      </w:r>
+      <w:r>
+        <w:rPr>
+          <w:rFonts w:ascii="Arial" w:eastAsia="Arial" w:hAnsi="Arial" w:cs="Arial"/>
+        </w:rPr>
+        <w:t>undamental ter um seguro de transporte que cubra eventuais perdas</w:t>
+      </w:r>
+      <w:r>
+        <w:rPr>
+          <w:rFonts w:ascii="Arial" w:eastAsia="Arial" w:hAnsi="Arial" w:cs="Arial"/>
+        </w:rPr>
+        <w:t>, assaltos</w:t>
+      </w:r>
+      <w:r>
+        <w:rPr>
+          <w:rFonts w:ascii="Arial" w:eastAsia="Arial" w:hAnsi="Arial" w:cs="Arial"/>
+        </w:rPr>
+        <w:t xml:space="preserve"> ou danos durante o transporte das carnes. Isso proporciona segurança financeira tanto para a empresa quanto para o cliente em caso de imprevistos, como acidentes de trânsito, danos aos veículos ou problemas com a refrigeração dos frigoríficos</w:t>
+      </w:r>
+      <w:r>
+        <w:rPr>
+          <w:rFonts w:ascii="Arial" w:eastAsia="Arial" w:hAnsi="Arial" w:cs="Arial"/>
+        </w:rPr>
+        <w:t>, para que nenhuma das partes sejam pre</w:t>
+      </w:r>
+      <w:r>
+        <w:rPr>
+          <w:rFonts w:ascii="Arial" w:eastAsia="Arial" w:hAnsi="Arial" w:cs="Arial"/>
+        </w:rPr>
+        <w:t>judicadas</w:t>
+      </w:r>
+      <w:r>
+        <w:rPr>
+          <w:rFonts w:ascii="Arial" w:eastAsia="Arial" w:hAnsi="Arial" w:cs="Arial"/>
+        </w:rPr>
+        <w:t>.</w:t>
+      </w:r>
+    </w:p>
+    <w:p>
+      <w:pPr>
+        <w:spacing w:line="360" w:lineRule="auto"/>
+        <w:ind w:right="-20"/>
+        <w:jc w:val="both"/>
+        <w:rPr>
+          <w:rFonts w:ascii="Arial" w:eastAsia="Arial" w:hAnsi="Arial" w:cs="Arial"/>
+        </w:rPr>
+      </w:pPr>
+    </w:p>
+    <w:p>
+      <w:pPr>
+        <w:spacing w:line="360" w:lineRule="auto"/>
+        <w:ind w:left="-20" w:right="-20"/>
+        <w:rPr>
+          <w:rFonts w:ascii="Arial" w:eastAsia="Arial" w:hAnsi="Arial" w:cs="Arial"/>
+          <w:color w:val="595959" w:themeColor="text1" w:themeTint="A6"/>
+        </w:rPr>
+      </w:pPr>
+      <w:r>
+        <w:rPr>
+          <w:rFonts w:ascii="Arial" w:eastAsia="Arial" w:hAnsi="Arial" w:cs="Arial"/>
+          <w:b/>
+          <w:bCs/>
+          <w:color w:val="8B0000"/>
+          <w:sz w:val="28"/>
+          <w:szCs w:val="28"/>
+        </w:rPr>
+        <w:t>Restriçõe</w:t>
+      </w:r>
+      <w:r>
+        <w:rPr>
+          <w:rFonts w:ascii="Arial" w:eastAsia="Arial" w:hAnsi="Arial" w:cs="Arial"/>
+          <w:b/>
+          <w:bCs/>
+          <w:color w:val="8B0000"/>
+          <w:sz w:val="28"/>
+          <w:szCs w:val="28"/>
+        </w:rPr>
+        <w:t>s</w:t>
+      </w:r>
+    </w:p>
+    <w:p>
+      <w:pPr>
+        <w:pStyle w:val="PargrafodaLista"/>
+        <w:numPr>
+          <w:ilvl w:val="0"/>
+          <w:numId w:val="5"/>
+        </w:numPr>
+        <w:spacing w:line="360" w:lineRule="auto"/>
+        <w:ind w:right="-20"/>
+        <w:jc w:val="both"/>
+        <w:rPr>
+          <w:rFonts w:ascii="Arial" w:eastAsia="Arial" w:hAnsi="Arial" w:cs="Arial"/>
+        </w:rPr>
+      </w:pPr>
+      <w:r>
+        <w:rPr>
+          <w:rFonts w:ascii="Arial" w:eastAsia="Arial" w:hAnsi="Arial" w:cs="Arial"/>
+        </w:rPr>
+        <w:t>A equipe de suporte estará disponível para fornecer assistência exclusivamente relacionada ao sistema de monitoramento de frigoríficos e ao software</w:t>
+      </w:r>
+      <w:r>
+        <w:rPr>
+          <w:rFonts w:ascii="Arial" w:eastAsia="Arial" w:hAnsi="Arial" w:cs="Arial"/>
+        </w:rPr>
+        <w:t>/sistema</w:t>
+      </w:r>
+      <w:r>
+        <w:rPr>
+          <w:rFonts w:ascii="Arial" w:eastAsia="Arial" w:hAnsi="Arial" w:cs="Arial"/>
+        </w:rPr>
+        <w:t xml:space="preserve"> associado aos sensores de temperatura</w:t>
+      </w:r>
+      <w:r>
+        <w:rPr>
+          <w:rFonts w:ascii="Arial" w:eastAsia="Arial" w:hAnsi="Arial" w:cs="Arial"/>
+        </w:rPr>
+        <w:t xml:space="preserve"> e umidade</w:t>
+      </w:r>
+      <w:r>
+        <w:rPr>
+          <w:rFonts w:ascii="Arial" w:eastAsia="Arial" w:hAnsi="Arial" w:cs="Arial"/>
+        </w:rPr>
+        <w:t xml:space="preserve">. Isso inclui ajudar </w:t>
+      </w:r>
+      <w:r>
+        <w:rPr>
+          <w:rFonts w:ascii="Arial" w:eastAsia="Arial" w:hAnsi="Arial" w:cs="Arial"/>
+        </w:rPr>
+        <w:t xml:space="preserve">ao cliente </w:t>
+      </w:r>
+      <w:r>
+        <w:rPr>
+          <w:rFonts w:ascii="Arial" w:eastAsia="Arial" w:hAnsi="Arial" w:cs="Arial"/>
+        </w:rPr>
+        <w:t xml:space="preserve">usuários a configurar e utilizar </w:t>
+      </w:r>
+      <w:r>
+        <w:rPr>
+          <w:rFonts w:ascii="Arial" w:eastAsia="Arial" w:hAnsi="Arial" w:cs="Arial"/>
+        </w:rPr>
+        <w:t xml:space="preserve">da melhor maneira </w:t>
+      </w:r>
+      <w:r>
+        <w:rPr>
+          <w:rFonts w:ascii="Arial" w:eastAsia="Arial" w:hAnsi="Arial" w:cs="Arial"/>
+        </w:rPr>
+        <w:t>o software, solucionar problemas</w:t>
+      </w:r>
+      <w:r>
+        <w:rPr>
+          <w:rFonts w:ascii="Arial" w:eastAsia="Arial" w:hAnsi="Arial" w:cs="Arial"/>
+        </w:rPr>
+        <w:t>.</w:t>
+      </w:r>
+    </w:p>
+    <w:p>
+      <w:pPr>
+        <w:pStyle w:val="PargrafodaLista"/>
+        <w:numPr>
+          <w:ilvl w:val="0"/>
+          <w:numId w:val="5"/>
+        </w:numPr>
+        <w:spacing w:line="360" w:lineRule="auto"/>
+        <w:ind w:right="-20"/>
+        <w:jc w:val="both"/>
+        <w:rPr>
+          <w:rFonts w:ascii="Arial" w:eastAsia="Arial" w:hAnsi="Arial" w:cs="Arial"/>
+        </w:rPr>
+      </w:pPr>
+      <w:r>
+        <w:rPr>
+          <w:rFonts w:ascii="Arial" w:eastAsia="Arial" w:hAnsi="Arial" w:cs="Arial"/>
+        </w:rPr>
+        <w:t>A solução apenas</w:t>
+      </w:r>
+      <w:r>
+        <w:rPr>
+          <w:rFonts w:ascii="Arial" w:eastAsia="Arial" w:hAnsi="Arial" w:cs="Arial"/>
+        </w:rPr>
+        <w:t xml:space="preserve"> atende às necessidades de armazenamento e transporte de carnes bovina, aves e suína. Isso inclui monitorar e controlar a temperatura desses tipos específicos de carne para garantir sua qualidade e segurança durante todo o processo de armazenamento e transporte.</w:t>
+      </w:r>
+    </w:p>
+    <w:p>
+      <w:pPr>
+        <w:pStyle w:val="PargrafodaLista"/>
+        <w:numPr>
+          <w:ilvl w:val="0"/>
+          <w:numId w:val="5"/>
+        </w:numPr>
+        <w:spacing w:line="360" w:lineRule="auto"/>
+        <w:ind w:right="-20"/>
+        <w:jc w:val="both"/>
+        <w:rPr>
+          <w:rFonts w:ascii="Arial" w:eastAsia="Arial" w:hAnsi="Arial" w:cs="Arial"/>
+        </w:rPr>
+      </w:pPr>
+      <w:r>
+        <w:rPr>
+          <w:rFonts w:ascii="Arial" w:eastAsia="Arial" w:hAnsi="Arial" w:cs="Arial"/>
+        </w:rPr>
+        <w:t>O projeto terá um limite de orçamento definido para aquisição de hardware, desenvolvimento do software e manutenção contínua do sistema de monitoramento de frigoríficos.</w:t>
+      </w:r>
+      <w:r>
+        <w:rPr>
+          <w:rFonts w:ascii="Arial" w:eastAsia="Arial" w:hAnsi="Arial" w:cs="Arial"/>
+        </w:rPr>
+        <w:t xml:space="preserve"> Garantindo</w:t>
+      </w:r>
+      <w:r>
+        <w:rPr>
+          <w:rFonts w:ascii="Arial" w:eastAsia="Arial" w:hAnsi="Arial" w:cs="Arial"/>
+        </w:rPr>
+        <w:t xml:space="preserve"> que todas as etapas do projeto sejam concluídas dentro do orçamento estabelecido, sem comprometer a qualidade ou a </w:t>
+      </w:r>
+      <w:r>
+        <w:rPr>
+          <w:rFonts w:ascii="Arial" w:eastAsia="Arial" w:hAnsi="Arial" w:cs="Arial"/>
+        </w:rPr>
+        <w:t xml:space="preserve">eficaz </w:t>
+      </w:r>
+      <w:r>
+        <w:rPr>
+          <w:rFonts w:ascii="Arial" w:eastAsia="Arial" w:hAnsi="Arial" w:cs="Arial"/>
+        </w:rPr>
+        <w:t>da solução.</w:t>
+      </w:r>
+    </w:p>
+    <w:p>
+      <w:pPr>
+        <w:pStyle w:val="PargrafodaLista"/>
+        <w:numPr>
+          <w:ilvl w:val="0"/>
+          <w:numId w:val="5"/>
+        </w:numPr>
+        <w:spacing w:line="360" w:lineRule="auto"/>
+        <w:ind w:right="-20"/>
+        <w:jc w:val="both"/>
+        <w:rPr>
+          <w:rFonts w:ascii="Arial" w:eastAsia="Arial" w:hAnsi="Arial" w:cs="Arial"/>
+        </w:rPr>
+      </w:pPr>
+      <w:r>
+        <w:rPr>
+          <w:rFonts w:ascii="Arial" w:eastAsia="Arial" w:hAnsi="Arial" w:cs="Arial"/>
+        </w:rPr>
+        <w:t>O sistema será implementado apenas em frigoríficos e armazéns que atendem a requisitos mínimos de infraestrutura. Isso garante que os locais onde o sistema será implantado ofereçam condições adequadas de armazenamento, como refrigeração adequada, controle de acesso e prevenção de riscos ambientais.</w:t>
+      </w:r>
+    </w:p>
+    <w:p>
+      <w:pPr>
+        <w:pStyle w:val="PargrafodaLista"/>
+        <w:numPr>
+          <w:ilvl w:val="0"/>
+          <w:numId w:val="5"/>
+        </w:numPr>
+        <w:spacing w:line="360" w:lineRule="auto"/>
+        <w:ind w:right="-20"/>
+        <w:jc w:val="both"/>
+        <w:rPr>
+          <w:rFonts w:ascii="Arial" w:eastAsia="Arial" w:hAnsi="Arial" w:cs="Arial"/>
+        </w:rPr>
+      </w:pPr>
+      <w:r>
+        <w:rPr>
+          <w:rFonts w:ascii="Arial" w:eastAsia="Arial" w:hAnsi="Arial" w:cs="Arial"/>
+        </w:rPr>
+        <w:t xml:space="preserve">O sistema não será integrado com serviços de geolocalização, o que significa que não haverá rastreamento ou monitoramento da localização geográfica dos caminhões durante o transporte das carnes. </w:t>
+      </w:r>
+    </w:p>
+    <w:p>
+      <w:pPr>
+        <w:pStyle w:val="PargrafodaLista"/>
+        <w:numPr>
+          <w:ilvl w:val="0"/>
+          <w:numId w:val="5"/>
+        </w:numPr>
+        <w:spacing w:line="360" w:lineRule="auto"/>
+        <w:ind w:right="-20"/>
+        <w:jc w:val="both"/>
+        <w:rPr>
+          <w:rFonts w:ascii="Arial" w:eastAsia="Arial" w:hAnsi="Arial" w:cs="Arial"/>
+        </w:rPr>
+      </w:pPr>
+      <w:r>
+        <w:rPr>
+          <w:rFonts w:ascii="Arial" w:eastAsia="Arial" w:hAnsi="Arial" w:cs="Arial"/>
+        </w:rPr>
+        <w:t xml:space="preserve">A equipe do projeto estará focada exclusivamente no desenvolvimento e implementação do sistema de monitoramento de frigoríficos baseado </w:t>
+      </w:r>
+      <w:r>
+        <w:rPr>
+          <w:rFonts w:ascii="Arial" w:eastAsia="Arial" w:hAnsi="Arial" w:cs="Arial"/>
+        </w:rPr>
+        <w:t>na</w:t>
+      </w:r>
+      <w:r>
+        <w:rPr>
+          <w:rFonts w:ascii="Arial" w:eastAsia="Arial" w:hAnsi="Arial" w:cs="Arial"/>
+        </w:rPr>
+        <w:t xml:space="preserve"> tecnologia de sensores e software. Isso significa que não será realizada a instalação nos frigoríficos</w:t>
+      </w:r>
+      <w:r>
+        <w:rPr>
+          <w:rFonts w:ascii="Arial" w:eastAsia="Arial" w:hAnsi="Arial" w:cs="Arial"/>
+        </w:rPr>
+        <w:t>.</w:t>
+      </w:r>
+    </w:p>
+    <w:p>
+      <w:pPr>
+        <w:pStyle w:val="PargrafodaLista"/>
+        <w:numPr>
+          <w:ilvl w:val="0"/>
+          <w:numId w:val="5"/>
+        </w:numPr>
+        <w:spacing w:line="360" w:lineRule="auto"/>
+        <w:ind w:right="-20"/>
+        <w:jc w:val="both"/>
+        <w:rPr>
+          <w:rFonts w:ascii="Arial" w:eastAsia="Arial" w:hAnsi="Arial" w:cs="Arial"/>
+        </w:rPr>
+      </w:pPr>
+      <w:r>
+        <w:rPr>
+          <w:rFonts w:ascii="Arial" w:eastAsia="Arial" w:hAnsi="Arial" w:cs="Arial"/>
+        </w:rPr>
+        <w:t>Devido à incorporação de sensores adicionais para monitoramento de temperatura e umidade nos frigoríficos, é importante considerar o consumo de energia elétrica trifásica</w:t>
+      </w:r>
+      <w:r>
+        <w:rPr>
+          <w:rFonts w:ascii="Arial" w:eastAsia="Arial" w:hAnsi="Arial" w:cs="Arial"/>
+        </w:rPr>
+        <w:t xml:space="preserve"> que também é usada para refrigerar. Para manter </w:t>
+      </w:r>
+      <w:r>
+        <w:rPr>
+          <w:rFonts w:ascii="Arial" w:eastAsia="Arial" w:hAnsi="Arial" w:cs="Arial"/>
+        </w:rPr>
+        <w:t>que a infraestrutura elétrica existente nos frigoríficos seja capaz de suportar o aumento no consumo de energia</w:t>
+      </w:r>
+      <w:r>
+        <w:rPr>
+          <w:rFonts w:ascii="Arial" w:eastAsia="Arial" w:hAnsi="Arial" w:cs="Arial"/>
+        </w:rPr>
+        <w:t>.</w:t>
+      </w:r>
+    </w:p>
+    <w:p>
+      <w:pPr>
+        <w:pStyle w:val="PargrafodaLista"/>
+        <w:numPr>
+          <w:ilvl w:val="0"/>
+          <w:numId w:val="5"/>
+        </w:numPr>
+        <w:spacing w:line="360" w:lineRule="auto"/>
+        <w:ind w:right="-20"/>
+        <w:jc w:val="both"/>
+        <w:rPr>
+          <w:rFonts w:ascii="Arial" w:eastAsia="Arial" w:hAnsi="Arial" w:cs="Arial"/>
+        </w:rPr>
+      </w:pPr>
+      <w:r>
+        <w:rPr>
+          <w:rStyle w:val="normaltextrun"/>
+          <w:rFonts w:ascii="Arial" w:hAnsi="Arial" w:cs="Arial"/>
+          <w:color w:val="000000"/>
+          <w:bdr w:val="none" w:sz="0" w:space="0" w:color="auto" w:frame="1"/>
+        </w:rPr>
+        <w:lastRenderedPageBreak/>
+        <w:t xml:space="preserve">Para garantir a segurança dos dados e a privacidade do cliente, nosso produto implementa medidas robustas de segurança cibernética. No entanto, é importante ressaltar que nenhum sistema é completamente imune a ataques cibernéticos. Sabendo que ela estará </w:t>
+      </w:r>
+      <w:proofErr w:type="gramStart"/>
+      <w:r>
+        <w:rPr>
+          <w:rStyle w:val="normaltextrun"/>
+          <w:rFonts w:ascii="Arial" w:hAnsi="Arial" w:cs="Arial"/>
+          <w:color w:val="000000"/>
+          <w:bdr w:val="none" w:sz="0" w:space="0" w:color="auto" w:frame="1"/>
+        </w:rPr>
+        <w:t>conectado</w:t>
+      </w:r>
+      <w:proofErr w:type="gramEnd"/>
+      <w:r>
+        <w:rPr>
+          <w:rStyle w:val="normaltextrun"/>
+          <w:rFonts w:ascii="Arial" w:hAnsi="Arial" w:cs="Arial"/>
+          <w:color w:val="000000"/>
+          <w:bdr w:val="none" w:sz="0" w:space="0" w:color="auto" w:frame="1"/>
+        </w:rPr>
+        <w:t xml:space="preserve"> a uma rede wi-fi podendo sofrer diversos ataques.</w:t>
+      </w:r>
     </w:p>
     <w:p>
       <w:pPr>
@@ -2035,7 +2939,6 @@
         <w:rPr>
           <w:rFonts w:ascii="Arial" w:eastAsia="Arial" w:hAnsi="Arial" w:cs="Arial"/>
         </w:rPr>
-        <w:lastRenderedPageBreak/>
         <w:t>O sistema deve ser projetado e implementado em conformidade com as normas e regulamentos das indústrias de alimentos, garantindo a qualidade e segurança dos produtos;</w:t>
       </w:r>
     </w:p>
@@ -2414,7 +3317,7 @@
           <w:szCs w:val="24"/>
         </w:rPr>
       </w:pPr>
-      <w:hyperlink r:id="rId10">
+      <w:hyperlink r:id="rId11">
         <w:r>
           <w:rPr>
             <w:rStyle w:val="Hyperlink"/>
@@ -2436,7 +3339,7 @@
           <w:szCs w:val="24"/>
         </w:rPr>
       </w:pPr>
-      <w:hyperlink r:id="rId11">
+      <w:hyperlink r:id="rId12">
         <w:r>
           <w:rPr>
             <w:rStyle w:val="Hyperlink"/>
@@ -2458,7 +3361,7 @@
           <w:szCs w:val="24"/>
         </w:rPr>
       </w:pPr>
-      <w:hyperlink r:id="rId12">
+      <w:hyperlink r:id="rId13">
         <w:r>
           <w:rPr>
             <w:rStyle w:val="Hyperlink"/>
@@ -2480,7 +3383,7 @@
           <w:szCs w:val="24"/>
         </w:rPr>
       </w:pPr>
-      <w:hyperlink r:id="rId13">
+      <w:hyperlink r:id="rId14">
         <w:r>
           <w:rPr>
             <w:rStyle w:val="Hyperlink"/>
@@ -2502,7 +3405,7 @@
           <w:szCs w:val="24"/>
         </w:rPr>
       </w:pPr>
-      <w:hyperlink r:id="rId14">
+      <w:hyperlink r:id="rId15">
         <w:r>
           <w:rPr>
             <w:rStyle w:val="Hyperlink"/>
@@ -2524,7 +3427,7 @@
           <w:szCs w:val="24"/>
         </w:rPr>
       </w:pPr>
-      <w:hyperlink r:id="rId15">
+      <w:hyperlink r:id="rId16">
         <w:r>
           <w:rPr>
             <w:rStyle w:val="Hyperlink"/>
@@ -2546,7 +3449,7 @@
           <w:szCs w:val="24"/>
         </w:rPr>
       </w:pPr>
-      <w:hyperlink r:id="rId16">
+      <w:hyperlink r:id="rId17">
         <w:r>
           <w:rPr>
             <w:rStyle w:val="Hyperlink"/>
@@ -2576,7 +3479,7 @@
           <w:szCs w:val="24"/>
         </w:rPr>
       </w:pPr>
-      <w:hyperlink r:id="rId17">
+      <w:hyperlink r:id="rId18">
         <w:r>
           <w:rPr>
             <w:rStyle w:val="Hyperlink"/>
@@ -2608,7 +3511,7 @@
           <w:u w:val="single"/>
         </w:rPr>
       </w:pPr>
-      <w:hyperlink r:id="rId18">
+      <w:hyperlink r:id="rId19">
         <w:r>
           <w:rPr>
             <w:rStyle w:val="Hyperlink"/>
@@ -2625,12 +3528,13 @@
         <w:spacing w:line="360" w:lineRule="auto"/>
         <w:ind w:left="-20" w:right="-20"/>
         <w:rPr>
-          <w:rFonts w:ascii="Arial" w:eastAsia="Arial" w:hAnsi="Arial" w:cs="Arial"/>
-          <w:sz w:val="24"/>
-          <w:szCs w:val="24"/>
-        </w:rPr>
-      </w:pPr>
-      <w:hyperlink r:id="rId19">
+          <w:rStyle w:val="Hyperlink"/>
+          <w:rFonts w:ascii="Arial" w:eastAsia="Arial" w:hAnsi="Arial" w:cs="Arial"/>
+          <w:sz w:val="24"/>
+          <w:szCs w:val="24"/>
+        </w:rPr>
+      </w:pPr>
+      <w:hyperlink r:id="rId20">
         <w:r>
           <w:rPr>
             <w:rStyle w:val="Hyperlink"/>
@@ -2652,6 +3556,14 @@
           <w:szCs w:val="24"/>
         </w:rPr>
       </w:pPr>
+      <w:r>
+        <w:rPr>
+          <w:rFonts w:ascii="Arial" w:eastAsia="Arial" w:hAnsi="Arial" w:cs="Arial"/>
+          <w:sz w:val="24"/>
+          <w:szCs w:val="24"/>
+        </w:rPr>
+        <w:t>https://www.webarcondicionado.com.br/conheca-como-funcionam-as-camaras-frigorificas-em-caminhoes#:~:text=Ele%20funciona%20assim%3A%20Com%20o,fonte%20de%20energia%20elétrica%20trifásica.</w:t>
+      </w:r>
     </w:p>
     <w:p>
       <w:pPr>
@@ -2663,6 +3575,17 @@
           <w:szCs w:val="24"/>
         </w:rPr>
       </w:pPr>
+      <w:hyperlink r:id="rId21" w:history="1">
+        <w:r>
+          <w:rPr>
+            <w:rStyle w:val="Hyperlink"/>
+            <w:rFonts w:ascii="Arial" w:eastAsia="Arial" w:hAnsi="Arial" w:cs="Arial"/>
+            <w:sz w:val="24"/>
+            <w:szCs w:val="24"/>
+          </w:rPr>
+          <w:t>https://www.google.com/url?sa=t&amp;rct=j&amp;q=&amp;esrc=s&amp;source=web&amp;cd=&amp;cad=rja&amp;uact=8&amp;ved=2ahUKEwj3w6e8vraFAxXXILkGHefrDbIQFnoECBwQAw&amp;url=https%3A%2F%2Fetnatransformadores.com.br%2Fsistema-trifasico%2F%23%3A~%3Atext%3DUm%2520sistema%2520trif%25C3%25A1sico%2520%25C3%25A9%2520aquele%2C25000%2520W%2520a%252075000%2520W.&amp;usg=AOvVaw0SrdN9SGi71g8CcpqaMbwP&amp;opi=89978449</w:t>
+        </w:r>
+      </w:hyperlink>
     </w:p>
     <w:p>
       <w:pPr>
@@ -2674,6 +3597,14 @@
           <w:szCs w:val="24"/>
         </w:rPr>
       </w:pPr>
+      <w:r>
+        <w:rPr>
+          <w:rFonts w:ascii="Arial" w:eastAsia="Arial" w:hAnsi="Arial" w:cs="Arial"/>
+          <w:sz w:val="24"/>
+          <w:szCs w:val="24"/>
+        </w:rPr>
+        <w:t>https://nutritotal.com.br/pro/o-valor-cala-rico-das-carnes-de-gado-porco-frango-e-peixe-sa-o-iguais/</w:t>
+      </w:r>
     </w:p>
     <w:p>
       <w:pPr>
@@ -2685,6 +3616,14 @@
           <w:szCs w:val="24"/>
         </w:rPr>
       </w:pPr>
+      <w:r>
+        <w:rPr>
+          <w:rFonts w:ascii="Arial" w:eastAsia="Arial" w:hAnsi="Arial" w:cs="Arial"/>
+          <w:sz w:val="24"/>
+          <w:szCs w:val="24"/>
+        </w:rPr>
+        <w:t>https://casadoze.com.br/carne-bovina-suina-e-frango-quais-os-beneficios-de-cada-uma-para-a-alimentacao/</w:t>
+      </w:r>
     </w:p>
     <w:p>
       <w:pPr>
@@ -2696,6 +3635,17 @@
           <w:szCs w:val="24"/>
         </w:rPr>
       </w:pPr>
+      <w:hyperlink r:id="rId22" w:history="1">
+        <w:r>
+          <w:rPr>
+            <w:rStyle w:val="Hyperlink"/>
+            <w:rFonts w:ascii="Arial" w:eastAsia="Arial" w:hAnsi="Arial" w:cs="Arial"/>
+            <w:sz w:val="24"/>
+            <w:szCs w:val="24"/>
+          </w:rPr>
+          <w:t>https://www.scielo.br/j/cr/a/JbyvG7PK5zdv89t9kGXGKBP/</w:t>
+        </w:r>
+      </w:hyperlink>
     </w:p>
     <w:p>
       <w:pPr>
@@ -2707,6 +3657,14 @@
           <w:szCs w:val="24"/>
         </w:rPr>
       </w:pPr>
+      <w:r>
+        <w:rPr>
+          <w:rFonts w:ascii="Arial" w:eastAsia="Arial" w:hAnsi="Arial" w:cs="Arial"/>
+          <w:sz w:val="24"/>
+          <w:szCs w:val="24"/>
+        </w:rPr>
+        <w:t>https://guaiaca.ufpel.edu.br/handle/prefix/3282?locale-attribute=pt_BR</w:t>
+      </w:r>
     </w:p>
     <w:p>
       <w:pPr>
@@ -2788,128 +3746,7 @@
     <w:p>
       <w:pPr>
         <w:spacing w:line="360" w:lineRule="auto"/>
-        <w:ind w:left="-20" w:right="-20"/>
-        <w:rPr>
-          <w:rFonts w:ascii="Arial" w:eastAsia="Arial" w:hAnsi="Arial" w:cs="Arial"/>
-          <w:sz w:val="24"/>
-          <w:szCs w:val="24"/>
-        </w:rPr>
-      </w:pPr>
-    </w:p>
-    <w:p>
-      <w:pPr>
-        <w:spacing w:line="360" w:lineRule="auto"/>
-        <w:ind w:left="-20" w:right="-20"/>
-        <w:rPr>
-          <w:rFonts w:ascii="Arial" w:eastAsia="Arial" w:hAnsi="Arial" w:cs="Arial"/>
-          <w:sz w:val="24"/>
-          <w:szCs w:val="24"/>
-        </w:rPr>
-      </w:pPr>
-    </w:p>
-    <w:p>
-      <w:pPr>
-        <w:spacing w:line="360" w:lineRule="auto"/>
-        <w:ind w:left="-20" w:right="-20"/>
-        <w:rPr>
-          <w:rFonts w:ascii="Arial" w:eastAsia="Arial" w:hAnsi="Arial" w:cs="Arial"/>
-          <w:sz w:val="24"/>
-          <w:szCs w:val="24"/>
-        </w:rPr>
-      </w:pPr>
-    </w:p>
-    <w:p>
-      <w:pPr>
-        <w:spacing w:line="360" w:lineRule="auto"/>
-        <w:ind w:left="-20" w:right="-20"/>
-        <w:rPr>
-          <w:rFonts w:ascii="Arial" w:eastAsia="Arial" w:hAnsi="Arial" w:cs="Arial"/>
-          <w:sz w:val="24"/>
-          <w:szCs w:val="24"/>
-        </w:rPr>
-      </w:pPr>
-    </w:p>
-    <w:p>
-      <w:pPr>
-        <w:spacing w:line="360" w:lineRule="auto"/>
-        <w:ind w:left="-20" w:right="-20"/>
-        <w:rPr>
-          <w:rFonts w:ascii="Arial" w:eastAsia="Arial" w:hAnsi="Arial" w:cs="Arial"/>
-          <w:sz w:val="24"/>
-          <w:szCs w:val="24"/>
-        </w:rPr>
-      </w:pPr>
-    </w:p>
-    <w:p>
-      <w:pPr>
-        <w:spacing w:line="360" w:lineRule="auto"/>
-        <w:ind w:left="-20" w:right="-20"/>
-        <w:rPr>
-          <w:rFonts w:ascii="Arial" w:eastAsia="Arial" w:hAnsi="Arial" w:cs="Arial"/>
-          <w:sz w:val="24"/>
-          <w:szCs w:val="24"/>
-        </w:rPr>
-      </w:pPr>
-    </w:p>
-    <w:p>
-      <w:pPr>
-        <w:spacing w:line="360" w:lineRule="auto"/>
-        <w:ind w:left="-20" w:right="-20"/>
-        <w:rPr>
-          <w:rFonts w:ascii="Arial" w:eastAsia="Arial" w:hAnsi="Arial" w:cs="Arial"/>
-          <w:sz w:val="24"/>
-          <w:szCs w:val="24"/>
-        </w:rPr>
-      </w:pPr>
-    </w:p>
-    <w:p>
-      <w:pPr>
-        <w:spacing w:line="360" w:lineRule="auto"/>
-        <w:ind w:left="-20" w:right="-20"/>
-        <w:rPr>
-          <w:rFonts w:ascii="Arial" w:eastAsia="Arial" w:hAnsi="Arial" w:cs="Arial"/>
-          <w:sz w:val="24"/>
-          <w:szCs w:val="24"/>
-        </w:rPr>
-      </w:pPr>
-    </w:p>
-    <w:p>
-      <w:pPr>
-        <w:spacing w:line="360" w:lineRule="auto"/>
-        <w:ind w:left="-20" w:right="-20"/>
-        <w:rPr>
-          <w:rFonts w:ascii="Arial" w:eastAsia="Arial" w:hAnsi="Arial" w:cs="Arial"/>
-          <w:sz w:val="24"/>
-          <w:szCs w:val="24"/>
-        </w:rPr>
-      </w:pPr>
-    </w:p>
-    <w:p>
-      <w:pPr>
-        <w:spacing w:line="360" w:lineRule="auto"/>
-        <w:ind w:left="-20" w:right="-20"/>
-        <w:rPr>
-          <w:rFonts w:ascii="Arial" w:eastAsia="Arial" w:hAnsi="Arial" w:cs="Arial"/>
-          <w:sz w:val="24"/>
-          <w:szCs w:val="24"/>
-        </w:rPr>
-      </w:pPr>
-    </w:p>
-    <w:p>
-      <w:pPr>
-        <w:spacing w:line="360" w:lineRule="auto"/>
-        <w:ind w:left="-20" w:right="-20"/>
-        <w:rPr>
-          <w:rFonts w:ascii="Arial" w:eastAsia="Arial" w:hAnsi="Arial" w:cs="Arial"/>
-          <w:sz w:val="24"/>
-          <w:szCs w:val="24"/>
-        </w:rPr>
-      </w:pPr>
-    </w:p>
-    <w:p>
-      <w:pPr>
-        <w:spacing w:line="360" w:lineRule="auto"/>
-        <w:ind w:left="-20" w:right="-20"/>
+        <w:ind w:right="-20"/>
         <w:rPr>
           <w:rFonts w:ascii="Arial" w:eastAsia="Arial" w:hAnsi="Arial" w:cs="Arial"/>
           <w:sz w:val="24"/>
@@ -2918,10 +3755,10 @@
       </w:pPr>
     </w:p>
     <w:sectPr>
-      <w:headerReference w:type="default" r:id="rId20"/>
-      <w:footerReference w:type="default" r:id="rId21"/>
-      <w:headerReference w:type="first" r:id="rId22"/>
-      <w:footerReference w:type="first" r:id="rId23"/>
+      <w:headerReference w:type="default" r:id="rId23"/>
+      <w:footerReference w:type="default" r:id="rId24"/>
+      <w:headerReference w:type="first" r:id="rId25"/>
+      <w:footerReference w:type="first" r:id="rId26"/>
       <w:pgSz w:w="11906" w:h="16838"/>
       <w:pgMar w:top="1440" w:right="1440" w:bottom="1440" w:left="1440" w:header="720" w:footer="720" w:gutter="0"/>
       <w:cols w:space="720"/>
@@ -2933,7 +3770,7 @@
 </file>
 
 <file path=word/endnotes.xml><?xml version="1.0" encoding="utf-8"?>
-<w:endnotes xmlns:wpc="http://schemas.microsoft.com/office/word/2010/wordprocessingCanvas" xmlns:cx="http://schemas.microsoft.com/office/drawing/2014/chartex" xmlns:cx1="http://schemas.microsoft.com/office/drawing/2015/9/8/chartex" xmlns:cx2="http://schemas.microsoft.com/office/drawing/2015/10/21/chartex" xmlns:cx3="http://schemas.microsoft.com/office/drawing/2016/5/9/chartex" xmlns:cx4="http://schemas.microsoft.com/office/drawing/2016/5/10/chartex" xmlns:cx5="http://schemas.microsoft.com/office/drawing/2016/5/11/chartex" xmlns:cx6="http://schemas.microsoft.com/office/drawing/2016/5/12/chartex" xmlns:cx7="http://schemas.microsoft.com/office/drawing/2016/5/13/chartex" xmlns:cx8="http://schemas.microsoft.com/office/drawing/2016/5/14/chartex" xmlns:mc="http://schemas.openxmlformats.org/markup-compatibility/2006" xmlns:aink="http://schemas.microsoft.com/office/drawing/2016/ink" xmlns:am3d="http://schemas.microsoft.com/office/drawing/2017/model3d" xmlns:o="urn:schemas-microsoft-com:office:office" xmlns:oel="http://schemas.microsoft.com/office/2019/extlst" xmlns:r="http://schemas.openxmlformats.org/officeDocument/2006/relationships" xmlns:m="http://schemas.openxmlformats.org/officeDocument/2006/math" xmlns:v="urn:schemas-microsoft-com:vml" xmlns:wp14="http://schemas.microsoft.com/office/word/2010/wordprocessingDrawing" xmlns:wp="http://schemas.openxmlformats.org/drawingml/2006/wordprocessingDrawing" xmlns:w10="urn:schemas-microsoft-com:office:word" xmlns:w="http://schemas.openxmlformats.org/wordprocessingml/2006/main" xmlns:w14="http://schemas.microsoft.com/office/word/2010/wordml" xmlns:w15="http://schemas.microsoft.com/office/word/2012/wordml" xmlns:w16cex="http://schemas.microsoft.com/office/word/2018/wordml/cex" xmlns:w16cid="http://schemas.microsoft.com/office/word/2016/wordml/cid" xmlns:w16="http://schemas.microsoft.com/office/word/2018/wordml" xmlns:w16du="http://schemas.microsoft.com/office/word/2023/wordml/word16du" xmlns:w16sdtdh="http://schemas.microsoft.com/office/word/2020/wordml/sdtdatahash" xmlns:w16se="http://schemas.microsoft.com/office/word/2015/wordml/symex" xmlns:wpg="http://schemas.microsoft.com/office/word/2010/wordprocessingGroup" xmlns:wpi="http://schemas.microsoft.com/office/word/2010/wordprocessingInk" xmlns:wne="http://schemas.microsoft.com/office/word/2006/wordml" xmlns:wps="http://schemas.microsoft.com/office/word/2010/wordprocessingShape" mc:Ignorable="w14 w15 w16se w16cid w16 w16cex w16sdtdh w16du wp14">
+<w:endnotes xmlns:wpc="http://schemas.microsoft.com/office/word/2010/wordprocessingCanvas" xmlns:cx="http://schemas.microsoft.com/office/drawing/2014/chartex" xmlns:cx1="http://schemas.microsoft.com/office/drawing/2015/9/8/chartex" xmlns:cx2="http://schemas.microsoft.com/office/drawing/2015/10/21/chartex" xmlns:cx3="http://schemas.microsoft.com/office/drawing/2016/5/9/chartex" xmlns:cx4="http://schemas.microsoft.com/office/drawing/2016/5/10/chartex" xmlns:cx5="http://schemas.microsoft.com/office/drawing/2016/5/11/chartex" xmlns:cx6="http://schemas.microsoft.com/office/drawing/2016/5/12/chartex" xmlns:cx7="http://schemas.microsoft.com/office/drawing/2016/5/13/chartex" xmlns:cx8="http://schemas.microsoft.com/office/drawing/2016/5/14/chartex" xmlns:mc="http://schemas.openxmlformats.org/markup-compatibility/2006" xmlns:aink="http://schemas.microsoft.com/office/drawing/2016/ink" xmlns:am3d="http://schemas.microsoft.com/office/drawing/2017/model3d" xmlns:o="urn:schemas-microsoft-com:office:office" xmlns:r="http://schemas.openxmlformats.org/officeDocument/2006/relationships" xmlns:m="http://schemas.openxmlformats.org/officeDocument/2006/math" xmlns:v="urn:schemas-microsoft-com:vml" xmlns:wp14="http://schemas.microsoft.com/office/word/2010/wordprocessingDrawing" xmlns:wp="http://schemas.openxmlformats.org/drawingml/2006/wordprocessingDrawing" xmlns:w10="urn:schemas-microsoft-com:office:word" xmlns:w="http://schemas.openxmlformats.org/wordprocessingml/2006/main" xmlns:w14="http://schemas.microsoft.com/office/word/2010/wordml" xmlns:w15="http://schemas.microsoft.com/office/word/2012/wordml" xmlns:w16cex="http://schemas.microsoft.com/office/word/2018/wordml/cex" xmlns:w16cid="http://schemas.microsoft.com/office/word/2016/wordml/cid" xmlns:w16="http://schemas.microsoft.com/office/word/2018/wordml" xmlns:w16sdtdh="http://schemas.microsoft.com/office/word/2020/wordml/sdtdatahash" xmlns:w16se="http://schemas.microsoft.com/office/word/2015/wordml/symex" xmlns:wpg="http://schemas.microsoft.com/office/word/2010/wordprocessingGroup" xmlns:wpi="http://schemas.microsoft.com/office/word/2010/wordprocessingInk" xmlns:wne="http://schemas.microsoft.com/office/word/2006/wordml" xmlns:wps="http://schemas.microsoft.com/office/word/2010/wordprocessingShape" mc:Ignorable="w14 w15 w16se w16cid w16 w16cex w16sdtdh wp14">
   <w:endnote w:type="separator" w:id="-1">
     <w:p>
       <w:pPr>
@@ -2965,7 +3802,7 @@
 </file>
 
 <file path=word/footer1.xml><?xml version="1.0" encoding="utf-8"?>
-<w:ftr xmlns:wpc="http://schemas.microsoft.com/office/word/2010/wordprocessingCanvas" xmlns:cx="http://schemas.microsoft.com/office/drawing/2014/chartex" xmlns:cx1="http://schemas.microsoft.com/office/drawing/2015/9/8/chartex" xmlns:cx2="http://schemas.microsoft.com/office/drawing/2015/10/21/chartex" xmlns:cx3="http://schemas.microsoft.com/office/drawing/2016/5/9/chartex" xmlns:cx4="http://schemas.microsoft.com/office/drawing/2016/5/10/chartex" xmlns:cx5="http://schemas.microsoft.com/office/drawing/2016/5/11/chartex" xmlns:cx6="http://schemas.microsoft.com/office/drawing/2016/5/12/chartex" xmlns:cx7="http://schemas.microsoft.com/office/drawing/2016/5/13/chartex" xmlns:cx8="http://schemas.microsoft.com/office/drawing/2016/5/14/chartex" xmlns:mc="http://schemas.openxmlformats.org/markup-compatibility/2006" xmlns:aink="http://schemas.microsoft.com/office/drawing/2016/ink" xmlns:am3d="http://schemas.microsoft.com/office/drawing/2017/model3d" xmlns:o="urn:schemas-microsoft-com:office:office" xmlns:oel="http://schemas.microsoft.com/office/2019/extlst" xmlns:r="http://schemas.openxmlformats.org/officeDocument/2006/relationships" xmlns:m="http://schemas.openxmlformats.org/officeDocument/2006/math" xmlns:v="urn:schemas-microsoft-com:vml" xmlns:wp14="http://schemas.microsoft.com/office/word/2010/wordprocessingDrawing" xmlns:wp="http://schemas.openxmlformats.org/drawingml/2006/wordprocessingDrawing" xmlns:w10="urn:schemas-microsoft-com:office:word" xmlns:w="http://schemas.openxmlformats.org/wordprocessingml/2006/main" xmlns:w14="http://schemas.microsoft.com/office/word/2010/wordml" xmlns:w15="http://schemas.microsoft.com/office/word/2012/wordml" xmlns:w16cex="http://schemas.microsoft.com/office/word/2018/wordml/cex" xmlns:w16cid="http://schemas.microsoft.com/office/word/2016/wordml/cid" xmlns:w16="http://schemas.microsoft.com/office/word/2018/wordml" xmlns:w16du="http://schemas.microsoft.com/office/word/2023/wordml/word16du" xmlns:w16sdtdh="http://schemas.microsoft.com/office/word/2020/wordml/sdtdatahash" xmlns:w16se="http://schemas.microsoft.com/office/word/2015/wordml/symex" xmlns:wpg="http://schemas.microsoft.com/office/word/2010/wordprocessingGroup" xmlns:wpi="http://schemas.microsoft.com/office/word/2010/wordprocessingInk" xmlns:wne="http://schemas.microsoft.com/office/word/2006/wordml" xmlns:wps="http://schemas.microsoft.com/office/word/2010/wordprocessingShape" mc:Ignorable="w14 w15 w16se w16cid w16 w16cex w16sdtdh w16du wp14">
+<w:ftr xmlns:wpc="http://schemas.microsoft.com/office/word/2010/wordprocessingCanvas" xmlns:cx="http://schemas.microsoft.com/office/drawing/2014/chartex" xmlns:cx1="http://schemas.microsoft.com/office/drawing/2015/9/8/chartex" xmlns:cx2="http://schemas.microsoft.com/office/drawing/2015/10/21/chartex" xmlns:cx3="http://schemas.microsoft.com/office/drawing/2016/5/9/chartex" xmlns:cx4="http://schemas.microsoft.com/office/drawing/2016/5/10/chartex" xmlns:cx5="http://schemas.microsoft.com/office/drawing/2016/5/11/chartex" xmlns:cx6="http://schemas.microsoft.com/office/drawing/2016/5/12/chartex" xmlns:cx7="http://schemas.microsoft.com/office/drawing/2016/5/13/chartex" xmlns:cx8="http://schemas.microsoft.com/office/drawing/2016/5/14/chartex" xmlns:mc="http://schemas.openxmlformats.org/markup-compatibility/2006" xmlns:aink="http://schemas.microsoft.com/office/drawing/2016/ink" xmlns:am3d="http://schemas.microsoft.com/office/drawing/2017/model3d" xmlns:o="urn:schemas-microsoft-com:office:office" xmlns:r="http://schemas.openxmlformats.org/officeDocument/2006/relationships" xmlns:m="http://schemas.openxmlformats.org/officeDocument/2006/math" xmlns:v="urn:schemas-microsoft-com:vml" xmlns:wp14="http://schemas.microsoft.com/office/word/2010/wordprocessingDrawing" xmlns:wp="http://schemas.openxmlformats.org/drawingml/2006/wordprocessingDrawing" xmlns:w10="urn:schemas-microsoft-com:office:word" xmlns:w="http://schemas.openxmlformats.org/wordprocessingml/2006/main" xmlns:w14="http://schemas.microsoft.com/office/word/2010/wordml" xmlns:w15="http://schemas.microsoft.com/office/word/2012/wordml" xmlns:w16cex="http://schemas.microsoft.com/office/word/2018/wordml/cex" xmlns:w16cid="http://schemas.microsoft.com/office/word/2016/wordml/cid" xmlns:w16="http://schemas.microsoft.com/office/word/2018/wordml" xmlns:w16sdtdh="http://schemas.microsoft.com/office/word/2020/wordml/sdtdatahash" xmlns:w16se="http://schemas.microsoft.com/office/word/2015/wordml/symex" xmlns:wpg="http://schemas.microsoft.com/office/word/2010/wordprocessingGroup" xmlns:wpi="http://schemas.microsoft.com/office/word/2010/wordprocessingInk" xmlns:wne="http://schemas.microsoft.com/office/word/2006/wordml" xmlns:wps="http://schemas.microsoft.com/office/word/2010/wordprocessingShape" mc:Ignorable="w14 w15 w16se w16cid w16 w16cex w16sdtdh wp14">
   <w:tbl>
     <w:tblPr>
       <w:tblW w:w="0" w:type="auto"/>
@@ -3026,7 +3863,7 @@
 </file>
 
 <file path=word/footer2.xml><?xml version="1.0" encoding="utf-8"?>
-<w:ftr xmlns:wpc="http://schemas.microsoft.com/office/word/2010/wordprocessingCanvas" xmlns:cx="http://schemas.microsoft.com/office/drawing/2014/chartex" xmlns:cx1="http://schemas.microsoft.com/office/drawing/2015/9/8/chartex" xmlns:cx2="http://schemas.microsoft.com/office/drawing/2015/10/21/chartex" xmlns:cx3="http://schemas.microsoft.com/office/drawing/2016/5/9/chartex" xmlns:cx4="http://schemas.microsoft.com/office/drawing/2016/5/10/chartex" xmlns:cx5="http://schemas.microsoft.com/office/drawing/2016/5/11/chartex" xmlns:cx6="http://schemas.microsoft.com/office/drawing/2016/5/12/chartex" xmlns:cx7="http://schemas.microsoft.com/office/drawing/2016/5/13/chartex" xmlns:cx8="http://schemas.microsoft.com/office/drawing/2016/5/14/chartex" xmlns:mc="http://schemas.openxmlformats.org/markup-compatibility/2006" xmlns:aink="http://schemas.microsoft.com/office/drawing/2016/ink" xmlns:am3d="http://schemas.microsoft.com/office/drawing/2017/model3d" xmlns:o="urn:schemas-microsoft-com:office:office" xmlns:oel="http://schemas.microsoft.com/office/2019/extlst" xmlns:r="http://schemas.openxmlformats.org/officeDocument/2006/relationships" xmlns:m="http://schemas.openxmlformats.org/officeDocument/2006/math" xmlns:v="urn:schemas-microsoft-com:vml" xmlns:wp14="http://schemas.microsoft.com/office/word/2010/wordprocessingDrawing" xmlns:wp="http://schemas.openxmlformats.org/drawingml/2006/wordprocessingDrawing" xmlns:w10="urn:schemas-microsoft-com:office:word" xmlns:w="http://schemas.openxmlformats.org/wordprocessingml/2006/main" xmlns:w14="http://schemas.microsoft.com/office/word/2010/wordml" xmlns:w15="http://schemas.microsoft.com/office/word/2012/wordml" xmlns:w16cex="http://schemas.microsoft.com/office/word/2018/wordml/cex" xmlns:w16cid="http://schemas.microsoft.com/office/word/2016/wordml/cid" xmlns:w16="http://schemas.microsoft.com/office/word/2018/wordml" xmlns:w16du="http://schemas.microsoft.com/office/word/2023/wordml/word16du" xmlns:w16sdtdh="http://schemas.microsoft.com/office/word/2020/wordml/sdtdatahash" xmlns:w16se="http://schemas.microsoft.com/office/word/2015/wordml/symex" xmlns:wpg="http://schemas.microsoft.com/office/word/2010/wordprocessingGroup" xmlns:wpi="http://schemas.microsoft.com/office/word/2010/wordprocessingInk" xmlns:wne="http://schemas.microsoft.com/office/word/2006/wordml" xmlns:wps="http://schemas.microsoft.com/office/word/2010/wordprocessingShape" mc:Ignorable="w14 w15 w16se w16cid w16 w16cex w16sdtdh w16du wp14">
+<w:ftr xmlns:wpc="http://schemas.microsoft.com/office/word/2010/wordprocessingCanvas" xmlns:cx="http://schemas.microsoft.com/office/drawing/2014/chartex" xmlns:cx1="http://schemas.microsoft.com/office/drawing/2015/9/8/chartex" xmlns:cx2="http://schemas.microsoft.com/office/drawing/2015/10/21/chartex" xmlns:cx3="http://schemas.microsoft.com/office/drawing/2016/5/9/chartex" xmlns:cx4="http://schemas.microsoft.com/office/drawing/2016/5/10/chartex" xmlns:cx5="http://schemas.microsoft.com/office/drawing/2016/5/11/chartex" xmlns:cx6="http://schemas.microsoft.com/office/drawing/2016/5/12/chartex" xmlns:cx7="http://schemas.microsoft.com/office/drawing/2016/5/13/chartex" xmlns:cx8="http://schemas.microsoft.com/office/drawing/2016/5/14/chartex" xmlns:mc="http://schemas.openxmlformats.org/markup-compatibility/2006" xmlns:aink="http://schemas.microsoft.com/office/drawing/2016/ink" xmlns:am3d="http://schemas.microsoft.com/office/drawing/2017/model3d" xmlns:o="urn:schemas-microsoft-com:office:office" xmlns:r="http://schemas.openxmlformats.org/officeDocument/2006/relationships" xmlns:m="http://schemas.openxmlformats.org/officeDocument/2006/math" xmlns:v="urn:schemas-microsoft-com:vml" xmlns:wp14="http://schemas.microsoft.com/office/word/2010/wordprocessingDrawing" xmlns:wp="http://schemas.openxmlformats.org/drawingml/2006/wordprocessingDrawing" xmlns:w10="urn:schemas-microsoft-com:office:word" xmlns:w="http://schemas.openxmlformats.org/wordprocessingml/2006/main" xmlns:w14="http://schemas.microsoft.com/office/word/2010/wordml" xmlns:w15="http://schemas.microsoft.com/office/word/2012/wordml" xmlns:w16cex="http://schemas.microsoft.com/office/word/2018/wordml/cex" xmlns:w16cid="http://schemas.microsoft.com/office/word/2016/wordml/cid" xmlns:w16="http://schemas.microsoft.com/office/word/2018/wordml" xmlns:w16sdtdh="http://schemas.microsoft.com/office/word/2020/wordml/sdtdatahash" xmlns:w16se="http://schemas.microsoft.com/office/word/2015/wordml/symex" xmlns:wpg="http://schemas.microsoft.com/office/word/2010/wordprocessingGroup" xmlns:wpi="http://schemas.microsoft.com/office/word/2010/wordprocessingInk" xmlns:wne="http://schemas.microsoft.com/office/word/2006/wordml" xmlns:wps="http://schemas.microsoft.com/office/word/2010/wordprocessingShape" mc:Ignorable="w14 w15 w16se w16cid w16 w16cex w16sdtdh wp14">
   <w:tbl>
     <w:tblPr>
       <w:tblW w:w="0" w:type="auto"/>
@@ -3074,7 +3911,7 @@
 </file>
 
 <file path=word/footnotes.xml><?xml version="1.0" encoding="utf-8"?>
-<w:footnotes xmlns:wpc="http://schemas.microsoft.com/office/word/2010/wordprocessingCanvas" xmlns:cx="http://schemas.microsoft.com/office/drawing/2014/chartex" xmlns:cx1="http://schemas.microsoft.com/office/drawing/2015/9/8/chartex" xmlns:cx2="http://schemas.microsoft.com/office/drawing/2015/10/21/chartex" xmlns:cx3="http://schemas.microsoft.com/office/drawing/2016/5/9/chartex" xmlns:cx4="http://schemas.microsoft.com/office/drawing/2016/5/10/chartex" xmlns:cx5="http://schemas.microsoft.com/office/drawing/2016/5/11/chartex" xmlns:cx6="http://schemas.microsoft.com/office/drawing/2016/5/12/chartex" xmlns:cx7="http://schemas.microsoft.com/office/drawing/2016/5/13/chartex" xmlns:cx8="http://schemas.microsoft.com/office/drawing/2016/5/14/chartex" xmlns:mc="http://schemas.openxmlformats.org/markup-compatibility/2006" xmlns:aink="http://schemas.microsoft.com/office/drawing/2016/ink" xmlns:am3d="http://schemas.microsoft.com/office/drawing/2017/model3d" xmlns:o="urn:schemas-microsoft-com:office:office" xmlns:oel="http://schemas.microsoft.com/office/2019/extlst" xmlns:r="http://schemas.openxmlformats.org/officeDocument/2006/relationships" xmlns:m="http://schemas.openxmlformats.org/officeDocument/2006/math" xmlns:v="urn:schemas-microsoft-com:vml" xmlns:wp14="http://schemas.microsoft.com/office/word/2010/wordprocessingDrawing" xmlns:wp="http://schemas.openxmlformats.org/drawingml/2006/wordprocessingDrawing" xmlns:w10="urn:schemas-microsoft-com:office:word" xmlns:w="http://schemas.openxmlformats.org/wordprocessingml/2006/main" xmlns:w14="http://schemas.microsoft.com/office/word/2010/wordml" xmlns:w15="http://schemas.microsoft.com/office/word/2012/wordml" xmlns:w16cex="http://schemas.microsoft.com/office/word/2018/wordml/cex" xmlns:w16cid="http://schemas.microsoft.com/office/word/2016/wordml/cid" xmlns:w16="http://schemas.microsoft.com/office/word/2018/wordml" xmlns:w16du="http://schemas.microsoft.com/office/word/2023/wordml/word16du" xmlns:w16sdtdh="http://schemas.microsoft.com/office/word/2020/wordml/sdtdatahash" xmlns:w16se="http://schemas.microsoft.com/office/word/2015/wordml/symex" xmlns:wpg="http://schemas.microsoft.com/office/word/2010/wordprocessingGroup" xmlns:wpi="http://schemas.microsoft.com/office/word/2010/wordprocessingInk" xmlns:wne="http://schemas.microsoft.com/office/word/2006/wordml" xmlns:wps="http://schemas.microsoft.com/office/word/2010/wordprocessingShape" mc:Ignorable="w14 w15 w16se w16cid w16 w16cex w16sdtdh w16du wp14">
+<w:footnotes xmlns:wpc="http://schemas.microsoft.com/office/word/2010/wordprocessingCanvas" xmlns:cx="http://schemas.microsoft.com/office/drawing/2014/chartex" xmlns:cx1="http://schemas.microsoft.com/office/drawing/2015/9/8/chartex" xmlns:cx2="http://schemas.microsoft.com/office/drawing/2015/10/21/chartex" xmlns:cx3="http://schemas.microsoft.com/office/drawing/2016/5/9/chartex" xmlns:cx4="http://schemas.microsoft.com/office/drawing/2016/5/10/chartex" xmlns:cx5="http://schemas.microsoft.com/office/drawing/2016/5/11/chartex" xmlns:cx6="http://schemas.microsoft.com/office/drawing/2016/5/12/chartex" xmlns:cx7="http://schemas.microsoft.com/office/drawing/2016/5/13/chartex" xmlns:cx8="http://schemas.microsoft.com/office/drawing/2016/5/14/chartex" xmlns:mc="http://schemas.openxmlformats.org/markup-compatibility/2006" xmlns:aink="http://schemas.microsoft.com/office/drawing/2016/ink" xmlns:am3d="http://schemas.microsoft.com/office/drawing/2017/model3d" xmlns:o="urn:schemas-microsoft-com:office:office" xmlns:r="http://schemas.openxmlformats.org/officeDocument/2006/relationships" xmlns:m="http://schemas.openxmlformats.org/officeDocument/2006/math" xmlns:v="urn:schemas-microsoft-com:vml" xmlns:wp14="http://schemas.microsoft.com/office/word/2010/wordprocessingDrawing" xmlns:wp="http://schemas.openxmlformats.org/drawingml/2006/wordprocessingDrawing" xmlns:w10="urn:schemas-microsoft-com:office:word" xmlns:w="http://schemas.openxmlformats.org/wordprocessingml/2006/main" xmlns:w14="http://schemas.microsoft.com/office/word/2010/wordml" xmlns:w15="http://schemas.microsoft.com/office/word/2012/wordml" xmlns:w16cex="http://schemas.microsoft.com/office/word/2018/wordml/cex" xmlns:w16cid="http://schemas.microsoft.com/office/word/2016/wordml/cid" xmlns:w16="http://schemas.microsoft.com/office/word/2018/wordml" xmlns:w16sdtdh="http://schemas.microsoft.com/office/word/2020/wordml/sdtdatahash" xmlns:w16se="http://schemas.microsoft.com/office/word/2015/wordml/symex" xmlns:wpg="http://schemas.microsoft.com/office/word/2010/wordprocessingGroup" xmlns:wpi="http://schemas.microsoft.com/office/word/2010/wordprocessingInk" xmlns:wne="http://schemas.microsoft.com/office/word/2006/wordml" xmlns:wps="http://schemas.microsoft.com/office/word/2010/wordprocessingShape" mc:Ignorable="w14 w15 w16se w16cid w16 w16cex w16sdtdh wp14">
   <w:footnote w:type="separator" w:id="-1">
     <w:p>
       <w:pPr>
@@ -3106,7 +3943,7 @@
 </file>
 
 <file path=word/header1.xml><?xml version="1.0" encoding="utf-8"?>
-<w:hdr xmlns:wpc="http://schemas.microsoft.com/office/word/2010/wordprocessingCanvas" xmlns:cx="http://schemas.microsoft.com/office/drawing/2014/chartex" xmlns:cx1="http://schemas.microsoft.com/office/drawing/2015/9/8/chartex" xmlns:cx2="http://schemas.microsoft.com/office/drawing/2015/10/21/chartex" xmlns:cx3="http://schemas.microsoft.com/office/drawing/2016/5/9/chartex" xmlns:cx4="http://schemas.microsoft.com/office/drawing/2016/5/10/chartex" xmlns:cx5="http://schemas.microsoft.com/office/drawing/2016/5/11/chartex" xmlns:cx6="http://schemas.microsoft.com/office/drawing/2016/5/12/chartex" xmlns:cx7="http://schemas.microsoft.com/office/drawing/2016/5/13/chartex" xmlns:cx8="http://schemas.microsoft.com/office/drawing/2016/5/14/chartex" xmlns:mc="http://schemas.openxmlformats.org/markup-compatibility/2006" xmlns:aink="http://schemas.microsoft.com/office/drawing/2016/ink" xmlns:am3d="http://schemas.microsoft.com/office/drawing/2017/model3d" xmlns:o="urn:schemas-microsoft-com:office:office" xmlns:oel="http://schemas.microsoft.com/office/2019/extlst" xmlns:r="http://schemas.openxmlformats.org/officeDocument/2006/relationships" xmlns:m="http://schemas.openxmlformats.org/officeDocument/2006/math" xmlns:v="urn:schemas-microsoft-com:vml" xmlns:wp14="http://schemas.microsoft.com/office/word/2010/wordprocessingDrawing" xmlns:wp="http://schemas.openxmlformats.org/drawingml/2006/wordprocessingDrawing" xmlns:w10="urn:schemas-microsoft-com:office:word" xmlns:w="http://schemas.openxmlformats.org/wordprocessingml/2006/main" xmlns:w14="http://schemas.microsoft.com/office/word/2010/wordml" xmlns:w15="http://schemas.microsoft.com/office/word/2012/wordml" xmlns:w16cex="http://schemas.microsoft.com/office/word/2018/wordml/cex" xmlns:w16cid="http://schemas.microsoft.com/office/word/2016/wordml/cid" xmlns:w16="http://schemas.microsoft.com/office/word/2018/wordml" xmlns:w16du="http://schemas.microsoft.com/office/word/2023/wordml/word16du" xmlns:w16sdtdh="http://schemas.microsoft.com/office/word/2020/wordml/sdtdatahash" xmlns:w16se="http://schemas.microsoft.com/office/word/2015/wordml/symex" xmlns:wpg="http://schemas.microsoft.com/office/word/2010/wordprocessingGroup" xmlns:wpi="http://schemas.microsoft.com/office/word/2010/wordprocessingInk" xmlns:wne="http://schemas.microsoft.com/office/word/2006/wordml" xmlns:wps="http://schemas.microsoft.com/office/word/2010/wordprocessingShape" mc:Ignorable="w14 w15 w16se w16cid w16 w16cex w16sdtdh w16du wp14">
+<w:hdr xmlns:wpc="http://schemas.microsoft.com/office/word/2010/wordprocessingCanvas" xmlns:cx="http://schemas.microsoft.com/office/drawing/2014/chartex" xmlns:cx1="http://schemas.microsoft.com/office/drawing/2015/9/8/chartex" xmlns:cx2="http://schemas.microsoft.com/office/drawing/2015/10/21/chartex" xmlns:cx3="http://schemas.microsoft.com/office/drawing/2016/5/9/chartex" xmlns:cx4="http://schemas.microsoft.com/office/drawing/2016/5/10/chartex" xmlns:cx5="http://schemas.microsoft.com/office/drawing/2016/5/11/chartex" xmlns:cx6="http://schemas.microsoft.com/office/drawing/2016/5/12/chartex" xmlns:cx7="http://schemas.microsoft.com/office/drawing/2016/5/13/chartex" xmlns:cx8="http://schemas.microsoft.com/office/drawing/2016/5/14/chartex" xmlns:mc="http://schemas.openxmlformats.org/markup-compatibility/2006" xmlns:aink="http://schemas.microsoft.com/office/drawing/2016/ink" xmlns:am3d="http://schemas.microsoft.com/office/drawing/2017/model3d" xmlns:o="urn:schemas-microsoft-com:office:office" xmlns:r="http://schemas.openxmlformats.org/officeDocument/2006/relationships" xmlns:m="http://schemas.openxmlformats.org/officeDocument/2006/math" xmlns:v="urn:schemas-microsoft-com:vml" xmlns:wp14="http://schemas.microsoft.com/office/word/2010/wordprocessingDrawing" xmlns:wp="http://schemas.openxmlformats.org/drawingml/2006/wordprocessingDrawing" xmlns:w10="urn:schemas-microsoft-com:office:word" xmlns:w="http://schemas.openxmlformats.org/wordprocessingml/2006/main" xmlns:w14="http://schemas.microsoft.com/office/word/2010/wordml" xmlns:w15="http://schemas.microsoft.com/office/word/2012/wordml" xmlns:w16cex="http://schemas.microsoft.com/office/word/2018/wordml/cex" xmlns:w16cid="http://schemas.microsoft.com/office/word/2016/wordml/cid" xmlns:w16="http://schemas.microsoft.com/office/word/2018/wordml" xmlns:w16sdtdh="http://schemas.microsoft.com/office/word/2020/wordml/sdtdatahash" xmlns:w16se="http://schemas.microsoft.com/office/word/2015/wordml/symex" xmlns:wpg="http://schemas.microsoft.com/office/word/2010/wordprocessingGroup" xmlns:wpi="http://schemas.microsoft.com/office/word/2010/wordprocessingInk" xmlns:wne="http://schemas.microsoft.com/office/word/2006/wordml" xmlns:wps="http://schemas.microsoft.com/office/word/2010/wordprocessingShape" mc:Ignorable="w14 w15 w16se w16cid w16 w16cex w16sdtdh wp14">
   <w:tbl>
     <w:tblPr>
       <w:tblW w:w="0" w:type="auto"/>
@@ -3167,7 +4004,7 @@
 </file>
 
 <file path=word/header2.xml><?xml version="1.0" encoding="utf-8"?>
-<w:hdr xmlns:wpc="http://schemas.microsoft.com/office/word/2010/wordprocessingCanvas" xmlns:cx="http://schemas.microsoft.com/office/drawing/2014/chartex" xmlns:cx1="http://schemas.microsoft.com/office/drawing/2015/9/8/chartex" xmlns:cx2="http://schemas.microsoft.com/office/drawing/2015/10/21/chartex" xmlns:cx3="http://schemas.microsoft.com/office/drawing/2016/5/9/chartex" xmlns:cx4="http://schemas.microsoft.com/office/drawing/2016/5/10/chartex" xmlns:cx5="http://schemas.microsoft.com/office/drawing/2016/5/11/chartex" xmlns:cx6="http://schemas.microsoft.com/office/drawing/2016/5/12/chartex" xmlns:cx7="http://schemas.microsoft.com/office/drawing/2016/5/13/chartex" xmlns:cx8="http://schemas.microsoft.com/office/drawing/2016/5/14/chartex" xmlns:mc="http://schemas.openxmlformats.org/markup-compatibility/2006" xmlns:aink="http://schemas.microsoft.com/office/drawing/2016/ink" xmlns:am3d="http://schemas.microsoft.com/office/drawing/2017/model3d" xmlns:o="urn:schemas-microsoft-com:office:office" xmlns:oel="http://schemas.microsoft.com/office/2019/extlst" xmlns:r="http://schemas.openxmlformats.org/officeDocument/2006/relationships" xmlns:m="http://schemas.openxmlformats.org/officeDocument/2006/math" xmlns:v="urn:schemas-microsoft-com:vml" xmlns:wp14="http://schemas.microsoft.com/office/word/2010/wordprocessingDrawing" xmlns:wp="http://schemas.openxmlformats.org/drawingml/2006/wordprocessingDrawing" xmlns:w10="urn:schemas-microsoft-com:office:word" xmlns:w="http://schemas.openxmlformats.org/wordprocessingml/2006/main" xmlns:w14="http://schemas.microsoft.com/office/word/2010/wordml" xmlns:w15="http://schemas.microsoft.com/office/word/2012/wordml" xmlns:w16cex="http://schemas.microsoft.com/office/word/2018/wordml/cex" xmlns:w16cid="http://schemas.microsoft.com/office/word/2016/wordml/cid" xmlns:w16="http://schemas.microsoft.com/office/word/2018/wordml" xmlns:w16du="http://schemas.microsoft.com/office/word/2023/wordml/word16du" xmlns:w16sdtdh="http://schemas.microsoft.com/office/word/2020/wordml/sdtdatahash" xmlns:w16se="http://schemas.microsoft.com/office/word/2015/wordml/symex" xmlns:wpg="http://schemas.microsoft.com/office/word/2010/wordprocessingGroup" xmlns:wpi="http://schemas.microsoft.com/office/word/2010/wordprocessingInk" xmlns:wne="http://schemas.microsoft.com/office/word/2006/wordml" xmlns:wps="http://schemas.microsoft.com/office/word/2010/wordprocessingShape" mc:Ignorable="w14 w15 w16se w16cid w16 w16cex w16sdtdh w16du wp14">
+<w:hdr xmlns:wpc="http://schemas.microsoft.com/office/word/2010/wordprocessingCanvas" xmlns:cx="http://schemas.microsoft.com/office/drawing/2014/chartex" xmlns:cx1="http://schemas.microsoft.com/office/drawing/2015/9/8/chartex" xmlns:cx2="http://schemas.microsoft.com/office/drawing/2015/10/21/chartex" xmlns:cx3="http://schemas.microsoft.com/office/drawing/2016/5/9/chartex" xmlns:cx4="http://schemas.microsoft.com/office/drawing/2016/5/10/chartex" xmlns:cx5="http://schemas.microsoft.com/office/drawing/2016/5/11/chartex" xmlns:cx6="http://schemas.microsoft.com/office/drawing/2016/5/12/chartex" xmlns:cx7="http://schemas.microsoft.com/office/drawing/2016/5/13/chartex" xmlns:cx8="http://schemas.microsoft.com/office/drawing/2016/5/14/chartex" xmlns:mc="http://schemas.openxmlformats.org/markup-compatibility/2006" xmlns:aink="http://schemas.microsoft.com/office/drawing/2016/ink" xmlns:am3d="http://schemas.microsoft.com/office/drawing/2017/model3d" xmlns:o="urn:schemas-microsoft-com:office:office" xmlns:r="http://schemas.openxmlformats.org/officeDocument/2006/relationships" xmlns:m="http://schemas.openxmlformats.org/officeDocument/2006/math" xmlns:v="urn:schemas-microsoft-com:vml" xmlns:wp14="http://schemas.microsoft.com/office/word/2010/wordprocessingDrawing" xmlns:wp="http://schemas.openxmlformats.org/drawingml/2006/wordprocessingDrawing" xmlns:w10="urn:schemas-microsoft-com:office:word" xmlns:w="http://schemas.openxmlformats.org/wordprocessingml/2006/main" xmlns:w14="http://schemas.microsoft.com/office/word/2010/wordml" xmlns:w15="http://schemas.microsoft.com/office/word/2012/wordml" xmlns:w16cex="http://schemas.microsoft.com/office/word/2018/wordml/cex" xmlns:w16cid="http://schemas.microsoft.com/office/word/2016/wordml/cid" xmlns:w16="http://schemas.microsoft.com/office/word/2018/wordml" xmlns:w16sdtdh="http://schemas.microsoft.com/office/word/2020/wordml/sdtdatahash" xmlns:w16se="http://schemas.microsoft.com/office/word/2015/wordml/symex" xmlns:wpg="http://schemas.microsoft.com/office/word/2010/wordprocessingGroup" xmlns:wpi="http://schemas.microsoft.com/office/word/2010/wordprocessingInk" xmlns:wne="http://schemas.microsoft.com/office/word/2006/wordml" xmlns:wps="http://schemas.microsoft.com/office/word/2010/wordprocessingShape" mc:Ignorable="w14 w15 w16se w16cid w16 w16cex w16sdtdh wp14">
   <w:tbl>
     <w:tblPr>
       <w:tblW w:w="0" w:type="auto"/>
@@ -3243,7 +4080,7 @@
 </file>
 
 <file path=word/numbering.xml><?xml version="1.0" encoding="utf-8"?>
-<w:numbering xmlns:wpc="http://schemas.microsoft.com/office/word/2010/wordprocessingCanvas" xmlns:cx="http://schemas.microsoft.com/office/drawing/2014/chartex" xmlns:cx1="http://schemas.microsoft.com/office/drawing/2015/9/8/chartex" xmlns:cx2="http://schemas.microsoft.com/office/drawing/2015/10/21/chartex" xmlns:cx3="http://schemas.microsoft.com/office/drawing/2016/5/9/chartex" xmlns:cx4="http://schemas.microsoft.com/office/drawing/2016/5/10/chartex" xmlns:cx5="http://schemas.microsoft.com/office/drawing/2016/5/11/chartex" xmlns:cx6="http://schemas.microsoft.com/office/drawing/2016/5/12/chartex" xmlns:cx7="http://schemas.microsoft.com/office/drawing/2016/5/13/chartex" xmlns:cx8="http://schemas.microsoft.com/office/drawing/2016/5/14/chartex" xmlns:mc="http://schemas.openxmlformats.org/markup-compatibility/2006" xmlns:aink="http://schemas.microsoft.com/office/drawing/2016/ink" xmlns:am3d="http://schemas.microsoft.com/office/drawing/2017/model3d" xmlns:o="urn:schemas-microsoft-com:office:office" xmlns:oel="http://schemas.microsoft.com/office/2019/extlst" xmlns:r="http://schemas.openxmlformats.org/officeDocument/2006/relationships" xmlns:m="http://schemas.openxmlformats.org/officeDocument/2006/math" xmlns:v="urn:schemas-microsoft-com:vml" xmlns:wp14="http://schemas.microsoft.com/office/word/2010/wordprocessingDrawing" xmlns:wp="http://schemas.openxmlformats.org/drawingml/2006/wordprocessingDrawing" xmlns:w10="urn:schemas-microsoft-com:office:word" xmlns:w="http://schemas.openxmlformats.org/wordprocessingml/2006/main" xmlns:w14="http://schemas.microsoft.com/office/word/2010/wordml" xmlns:w15="http://schemas.microsoft.com/office/word/2012/wordml" xmlns:w16cex="http://schemas.microsoft.com/office/word/2018/wordml/cex" xmlns:w16cid="http://schemas.microsoft.com/office/word/2016/wordml/cid" xmlns:w16="http://schemas.microsoft.com/office/word/2018/wordml" xmlns:w16du="http://schemas.microsoft.com/office/word/2023/wordml/word16du" xmlns:w16sdtdh="http://schemas.microsoft.com/office/word/2020/wordml/sdtdatahash" xmlns:w16se="http://schemas.microsoft.com/office/word/2015/wordml/symex" xmlns:wpg="http://schemas.microsoft.com/office/word/2010/wordprocessingGroup" xmlns:wpi="http://schemas.microsoft.com/office/word/2010/wordprocessingInk" xmlns:wne="http://schemas.microsoft.com/office/word/2006/wordml" xmlns:wps="http://schemas.microsoft.com/office/word/2010/wordprocessingShape" mc:Ignorable="w14 w15 w16se w16cid w16 w16cex w16sdtdh w16du wp14">
+<w:numbering xmlns:wpc="http://schemas.microsoft.com/office/word/2010/wordprocessingCanvas" xmlns:cx="http://schemas.microsoft.com/office/drawing/2014/chartex" xmlns:cx1="http://schemas.microsoft.com/office/drawing/2015/9/8/chartex" xmlns:cx2="http://schemas.microsoft.com/office/drawing/2015/10/21/chartex" xmlns:cx3="http://schemas.microsoft.com/office/drawing/2016/5/9/chartex" xmlns:cx4="http://schemas.microsoft.com/office/drawing/2016/5/10/chartex" xmlns:cx5="http://schemas.microsoft.com/office/drawing/2016/5/11/chartex" xmlns:cx6="http://schemas.microsoft.com/office/drawing/2016/5/12/chartex" xmlns:cx7="http://schemas.microsoft.com/office/drawing/2016/5/13/chartex" xmlns:cx8="http://schemas.microsoft.com/office/drawing/2016/5/14/chartex" xmlns:mc="http://schemas.openxmlformats.org/markup-compatibility/2006" xmlns:aink="http://schemas.microsoft.com/office/drawing/2016/ink" xmlns:am3d="http://schemas.microsoft.com/office/drawing/2017/model3d" xmlns:o="urn:schemas-microsoft-com:office:office" xmlns:r="http://schemas.openxmlformats.org/officeDocument/2006/relationships" xmlns:m="http://schemas.openxmlformats.org/officeDocument/2006/math" xmlns:v="urn:schemas-microsoft-com:vml" xmlns:wp14="http://schemas.microsoft.com/office/word/2010/wordprocessingDrawing" xmlns:wp="http://schemas.openxmlformats.org/drawingml/2006/wordprocessingDrawing" xmlns:w10="urn:schemas-microsoft-com:office:word" xmlns:w="http://schemas.openxmlformats.org/wordprocessingml/2006/main" xmlns:w14="http://schemas.microsoft.com/office/word/2010/wordml" xmlns:w15="http://schemas.microsoft.com/office/word/2012/wordml" xmlns:w16cex="http://schemas.microsoft.com/office/word/2018/wordml/cex" xmlns:w16cid="http://schemas.microsoft.com/office/word/2016/wordml/cid" xmlns:w16="http://schemas.microsoft.com/office/word/2018/wordml" xmlns:w16sdtdh="http://schemas.microsoft.com/office/word/2020/wordml/sdtdatahash" xmlns:w16se="http://schemas.microsoft.com/office/word/2015/wordml/symex" xmlns:wpg="http://schemas.microsoft.com/office/word/2010/wordprocessingGroup" xmlns:wpi="http://schemas.microsoft.com/office/word/2010/wordprocessingInk" xmlns:wne="http://schemas.microsoft.com/office/word/2006/wordml" xmlns:wps="http://schemas.microsoft.com/office/word/2010/wordprocessingShape" mc:Ignorable="w14 w15 w16se w16cid w16 w16cex w16sdtdh wp14">
   <w:abstractNum w:abstractNumId="0" w15:restartNumberingAfterBreak="0">
     <w:nsid w:val="0558F3C8"/>
     <w:multiLevelType w:val="hybridMultilevel"/>
@@ -4148,35 +4985,35 @@
       </w:rPr>
     </w:lvl>
   </w:abstractNum>
-  <w:num w:numId="1" w16cid:durableId="149907517">
+  <w:num w:numId="1">
     <w:abstractNumId w:val="3"/>
   </w:num>
-  <w:num w:numId="2" w16cid:durableId="2044011302">
+  <w:num w:numId="2">
     <w:abstractNumId w:val="1"/>
   </w:num>
-  <w:num w:numId="3" w16cid:durableId="1598781789">
+  <w:num w:numId="3">
     <w:abstractNumId w:val="7"/>
   </w:num>
-  <w:num w:numId="4" w16cid:durableId="1050225777">
+  <w:num w:numId="4">
     <w:abstractNumId w:val="2"/>
   </w:num>
-  <w:num w:numId="5" w16cid:durableId="1499691116">
+  <w:num w:numId="5">
     <w:abstractNumId w:val="4"/>
   </w:num>
-  <w:num w:numId="6" w16cid:durableId="1781342051">
+  <w:num w:numId="6">
     <w:abstractNumId w:val="5"/>
   </w:num>
-  <w:num w:numId="7" w16cid:durableId="2117871313">
+  <w:num w:numId="7">
     <w:abstractNumId w:val="6"/>
   </w:num>
-  <w:num w:numId="8" w16cid:durableId="1555000712">
+  <w:num w:numId="8">
     <w:abstractNumId w:val="0"/>
   </w:num>
 </w:numbering>
 </file>
 
 <file path=word/styles.xml><?xml version="1.0" encoding="utf-8"?>
-<w:styles xmlns:mc="http://schemas.openxmlformats.org/markup-compatibility/2006" xmlns:r="http://schemas.openxmlformats.org/officeDocument/2006/relationships" xmlns:w="http://schemas.openxmlformats.org/wordprocessingml/2006/main" xmlns:w14="http://schemas.microsoft.com/office/word/2010/wordml" xmlns:w15="http://schemas.microsoft.com/office/word/2012/wordml" xmlns:w16cex="http://schemas.microsoft.com/office/word/2018/wordml/cex" xmlns:w16cid="http://schemas.microsoft.com/office/word/2016/wordml/cid" xmlns:w16="http://schemas.microsoft.com/office/word/2018/wordml" xmlns:w16du="http://schemas.microsoft.com/office/word/2023/wordml/word16du" xmlns:w16sdtdh="http://schemas.microsoft.com/office/word/2020/wordml/sdtdatahash" xmlns:w16se="http://schemas.microsoft.com/office/word/2015/wordml/symex" mc:Ignorable="w14 w15 w16se w16cid w16 w16cex w16sdtdh w16du">
+<w:styles xmlns:mc="http://schemas.openxmlformats.org/markup-compatibility/2006" xmlns:r="http://schemas.openxmlformats.org/officeDocument/2006/relationships" xmlns:w="http://schemas.openxmlformats.org/wordprocessingml/2006/main" xmlns:w14="http://schemas.microsoft.com/office/word/2010/wordml" xmlns:w15="http://schemas.microsoft.com/office/word/2012/wordml" xmlns:w16cex="http://schemas.microsoft.com/office/word/2018/wordml/cex" xmlns:w16cid="http://schemas.microsoft.com/office/word/2016/wordml/cid" xmlns:w16="http://schemas.microsoft.com/office/word/2018/wordml" xmlns:w16sdtdh="http://schemas.microsoft.com/office/word/2020/wordml/sdtdatahash" xmlns:w16se="http://schemas.microsoft.com/office/word/2015/wordml/symex" mc:Ignorable="w14 w15 w16se w16cid w16 w16cex w16sdtdh">
   <w:docDefaults>
     <w:rPrDefault>
       <w:rPr>
@@ -4680,6 +5517,23 @@
       <w:spacing w:after="0" w:line="240" w:lineRule="auto"/>
     </w:pPr>
   </w:style>
+  <w:style w:type="character" w:customStyle="1" w:styleId="normaltextrun">
+    <w:name w:val="normaltextrun"/>
+    <w:basedOn w:val="Fontepargpadro"/>
+    <w:rsid w:val="002B52D2"/>
+  </w:style>
+  <w:style w:type="character" w:styleId="MenoPendente">
+    <w:name w:val="Unresolved Mention"/>
+    <w:basedOn w:val="Fontepargpadro"/>
+    <w:uiPriority w:val="99"/>
+    <w:semiHidden/>
+    <w:unhideWhenUsed/>
+    <w:rsid w:val="006404B4"/>
+    <w:rPr>
+      <w:color w:val="605E5C"/>
+      <w:shd w:val="clear" w:color="auto" w:fill="E1DFDD"/>
+    </w:rPr>
+  </w:style>
 </w:styles>
 </file>
 
@@ -4945,6 +5799,14 @@
 </file>
 
 <file path=customXml/item1.xml><?xml version="1.0" encoding="utf-8"?>
+<p:properties xmlns:p="http://schemas.microsoft.com/office/2006/metadata/properties" xmlns:xsi="http://www.w3.org/2001/XMLSchema-instance" xmlns:pc="http://schemas.microsoft.com/office/infopath/2007/PartnerControls">
+  <documentManagement>
+    <_activity xmlns="32844186-265b-4793-912a-671da4ac73b2" xsi:nil="true"/>
+  </documentManagement>
+</p:properties>
+</file>
+
+<file path=customXml/item2.xml><?xml version="1.0" encoding="utf-8"?>
 <ct:contentTypeSchema xmlns:ct="http://schemas.microsoft.com/office/2006/metadata/contentType" xmlns:ma="http://schemas.microsoft.com/office/2006/metadata/properties/metaAttributes" ct:_="" ma:_="" ma:contentTypeName="Document" ma:contentTypeID="0x01010080A269BF505ACD4B84A4678488096051" ma:contentTypeVersion="12" ma:contentTypeDescription="Create a new document." ma:contentTypeScope="" ma:versionID="e255c959820dac7444dba173d95fc7e7">
   <xsd:schema xmlns:xsd="http://www.w3.org/2001/XMLSchema" xmlns:xs="http://www.w3.org/2001/XMLSchema" xmlns:p="http://schemas.microsoft.com/office/2006/metadata/properties" xmlns:ns3="32844186-265b-4793-912a-671da4ac73b2" xmlns:ns4="97232348-304c-4ff8-affc-b0d6bfd913f5" targetNamespace="http://schemas.microsoft.com/office/2006/metadata/properties" ma:root="true" ma:fieldsID="e3e6d168407f9417923e59f1313d9c16" ns3:_="" ns4:_="">
     <xsd:import namespace="32844186-265b-4793-912a-671da4ac73b2"/>
@@ -5159,7 +6021,11 @@
 </ct:contentTypeSchema>
 </file>
 
-<file path=customXml/item2.xml><?xml version="1.0" encoding="utf-8"?>
+<file path=customXml/item3.xml><?xml version="1.0" encoding="utf-8"?>
+<b:Sources xmlns:b="http://schemas.openxmlformats.org/officeDocument/2006/bibliography" xmlns="http://schemas.openxmlformats.org/officeDocument/2006/bibliography" SelectedStyle="\APASixthEditionOfficeOnline.xsl" StyleName="APA" Version="6"/>
+</file>
+
+<file path=customXml/item4.xml><?xml version="1.0" encoding="utf-8"?>
 <?mso-contentType ?>
 <FormTemplates xmlns="http://schemas.microsoft.com/sharepoint/v3/contenttype/forms">
   <Display>DocumentLibraryForm</Display>
@@ -5168,15 +6034,17 @@
 </FormTemplates>
 </file>
 
-<file path=customXml/item3.xml><?xml version="1.0" encoding="utf-8"?>
-<p:properties xmlns:p="http://schemas.microsoft.com/office/2006/metadata/properties" xmlns:xsi="http://www.w3.org/2001/XMLSchema-instance" xmlns:pc="http://schemas.microsoft.com/office/infopath/2007/PartnerControls">
-  <documentManagement>
-    <_activity xmlns="32844186-265b-4793-912a-671da4ac73b2" xsi:nil="true"/>
-  </documentManagement>
-</p:properties>
+<file path=customXml/itemProps1.xml><?xml version="1.0" encoding="utf-8"?>
+<ds:datastoreItem xmlns:ds="http://schemas.openxmlformats.org/officeDocument/2006/customXml" ds:itemID="{0DA7DB26-4802-40ED-8489-67A6138C047C}">
+  <ds:schemaRefs>
+    <ds:schemaRef ds:uri="http://schemas.microsoft.com/office/2006/metadata/properties"/>
+    <ds:schemaRef ds:uri="http://schemas.microsoft.com/office/infopath/2007/PartnerControls"/>
+    <ds:schemaRef ds:uri="32844186-265b-4793-912a-671da4ac73b2"/>
+  </ds:schemaRefs>
+</ds:datastoreItem>
 </file>
 
-<file path=customXml/itemProps1.xml><?xml version="1.0" encoding="utf-8"?>
+<file path=customXml/itemProps2.xml><?xml version="1.0" encoding="utf-8"?>
 <ds:datastoreItem xmlns:ds="http://schemas.openxmlformats.org/officeDocument/2006/customXml" ds:itemID="{886F40E8-EFC9-4457-8B0D-DBB0E1611F46}">
   <ds:schemaRefs>
     <ds:schemaRef ds:uri="http://schemas.microsoft.com/office/2006/metadata/contentType"/>
@@ -5195,20 +6063,18 @@
 </ds:datastoreItem>
 </file>
 
-<file path=customXml/itemProps2.xml><?xml version="1.0" encoding="utf-8"?>
+<file path=customXml/itemProps3.xml><?xml version="1.0" encoding="utf-8"?>
+<ds:datastoreItem xmlns:ds="http://schemas.openxmlformats.org/officeDocument/2006/customXml" ds:itemID="{D53241A9-AEFF-4302-830E-66D50DBAED9B}">
+  <ds:schemaRefs>
+    <ds:schemaRef ds:uri="http://schemas.openxmlformats.org/officeDocument/2006/bibliography"/>
+  </ds:schemaRefs>
+</ds:datastoreItem>
+</file>
+
+<file path=customXml/itemProps4.xml><?xml version="1.0" encoding="utf-8"?>
 <ds:datastoreItem xmlns:ds="http://schemas.openxmlformats.org/officeDocument/2006/customXml" ds:itemID="{6E950143-2C18-4064-BB00-73EF0E69977A}">
   <ds:schemaRefs>
     <ds:schemaRef ds:uri="http://schemas.microsoft.com/sharepoint/v3/contenttype/forms"/>
   </ds:schemaRefs>
 </ds:datastoreItem>
-</file>
-
-<file path=customXml/itemProps3.xml><?xml version="1.0" encoding="utf-8"?>
-<ds:datastoreItem xmlns:ds="http://schemas.openxmlformats.org/officeDocument/2006/customXml" ds:itemID="{0DA7DB26-4802-40ED-8489-67A6138C047C}">
-  <ds:schemaRefs>
-    <ds:schemaRef ds:uri="http://schemas.microsoft.com/office/2006/metadata/properties"/>
-    <ds:schemaRef ds:uri="http://schemas.microsoft.com/office/infopath/2007/PartnerControls"/>
-    <ds:schemaRef ds:uri="32844186-265b-4793-912a-671da4ac73b2"/>
-  </ds:schemaRefs>
-</ds:datastoreItem>
 </file>
</xml_diff>

<commit_message>
Contexto, premissas e restricoes2.0
</commit_message>
<xml_diff>
--- a/DocumentaçãoProjetoCodeSensor .docx
+++ b/DocumentaçãoProjetoCodeSensor .docx
@@ -2079,14 +2079,70 @@
       <w:r>
         <w:rPr>
           <w:rFonts w:ascii="Arial" w:eastAsia="Arial" w:hAnsi="Arial" w:cs="Arial"/>
-        </w:rPr>
-        <w:t>Ter uma rede de internet boa, para poder ter mais precisão ao ver os dados em tempo real</w:t>
-      </w:r>
-      <w:r>
-        <w:rPr>
-          <w:rFonts w:ascii="Arial" w:eastAsia="Arial" w:hAnsi="Arial" w:cs="Arial"/>
-        </w:rPr>
-        <w:t>.</w:t>
+          <w:b/>
+          <w:bCs/>
+        </w:rPr>
+        <w:t>Uma boa conexão de rede:</w:t>
+      </w:r>
+      <w:r>
+        <w:rPr>
+          <w:rFonts w:ascii="Arial" w:eastAsia="Arial" w:hAnsi="Arial" w:cs="Arial"/>
+        </w:rPr>
+        <w:t xml:space="preserve"> </w:t>
+      </w:r>
+      <w:r>
+        <w:rPr>
+          <w:rFonts w:ascii="Arial" w:eastAsia="Arial" w:hAnsi="Arial" w:cs="Arial"/>
+        </w:rPr>
+        <w:t xml:space="preserve">O </w:t>
+      </w:r>
+      <w:r>
+        <w:rPr>
+          <w:rFonts w:ascii="Arial" w:eastAsia="Arial" w:hAnsi="Arial" w:cs="Arial"/>
+        </w:rPr>
+        <w:t xml:space="preserve">nosso </w:t>
+      </w:r>
+      <w:r>
+        <w:rPr>
+          <w:rFonts w:ascii="Arial" w:eastAsia="Arial" w:hAnsi="Arial" w:cs="Arial"/>
+        </w:rPr>
+        <w:t xml:space="preserve">sistema de monitoramento depende de uma conexão de internet </w:t>
+      </w:r>
+      <w:r>
+        <w:rPr>
+          <w:rFonts w:ascii="Arial" w:eastAsia="Arial" w:hAnsi="Arial" w:cs="Arial"/>
+        </w:rPr>
+        <w:t>continuo</w:t>
+      </w:r>
+      <w:r>
+        <w:rPr>
+          <w:rFonts w:ascii="Arial" w:eastAsia="Arial" w:hAnsi="Arial" w:cs="Arial"/>
+        </w:rPr>
+        <w:t xml:space="preserve"> e de alta qualidade para transmitir dados em tempo real dos sensores nos frigoríficos.</w:t>
+      </w:r>
+      <w:r>
+        <w:rPr>
+          <w:rFonts w:ascii="Arial" w:eastAsia="Arial" w:hAnsi="Arial" w:cs="Arial"/>
+        </w:rPr>
+        <w:t xml:space="preserve"> G</w:t>
+      </w:r>
+      <w:r>
+        <w:rPr>
+          <w:rFonts w:ascii="Arial" w:eastAsia="Arial" w:hAnsi="Arial" w:cs="Arial"/>
+        </w:rPr>
+        <w:t>aranti</w:t>
+      </w:r>
+      <w:r>
+        <w:rPr>
+          <w:rFonts w:ascii="Arial" w:eastAsia="Arial" w:hAnsi="Arial" w:cs="Arial"/>
+        </w:rPr>
+        <w:t>ndo</w:t>
+      </w:r>
+      <w:r>
+        <w:rPr>
+          <w:rFonts w:ascii="Arial" w:eastAsia="Arial" w:hAnsi="Arial" w:cs="Arial"/>
+        </w:rPr>
+        <w:t xml:space="preserve"> que os dados sejam recebidos sem atrasos ou interrupções, permitindo uma monitorização precisa das condições do frigorífico.</w:t>
       </w:r>
     </w:p>
     <w:p>
@@ -2109,67 +2165,43 @@
           <w:b/>
           <w:bCs/>
         </w:rPr>
-        <w:t>Uma boa conexão de rede:</w:t>
-      </w:r>
-      <w:r>
-        <w:rPr>
-          <w:rFonts w:ascii="Arial" w:eastAsia="Arial" w:hAnsi="Arial" w:cs="Arial"/>
-        </w:rPr>
-        <w:t xml:space="preserve"> </w:t>
-      </w:r>
-      <w:r>
-        <w:rPr>
-          <w:rFonts w:ascii="Arial" w:eastAsia="Arial" w:hAnsi="Arial" w:cs="Arial"/>
-        </w:rPr>
-        <w:t xml:space="preserve">O </w:t>
-      </w:r>
-      <w:r>
-        <w:rPr>
-          <w:rFonts w:ascii="Arial" w:eastAsia="Arial" w:hAnsi="Arial" w:cs="Arial"/>
-        </w:rPr>
-        <w:t xml:space="preserve">nosso </w:t>
-      </w:r>
-      <w:r>
-        <w:rPr>
-          <w:rFonts w:ascii="Arial" w:eastAsia="Arial" w:hAnsi="Arial" w:cs="Arial"/>
-        </w:rPr>
-        <w:t xml:space="preserve">sistema de monitoramento depende de uma conexão de internet </w:t>
-      </w:r>
-      <w:r>
-        <w:rPr>
-          <w:rFonts w:ascii="Arial" w:eastAsia="Arial" w:hAnsi="Arial" w:cs="Arial"/>
-        </w:rPr>
-        <w:t>continuo</w:t>
-      </w:r>
-      <w:r>
-        <w:rPr>
-          <w:rFonts w:ascii="Arial" w:eastAsia="Arial" w:hAnsi="Arial" w:cs="Arial"/>
-        </w:rPr>
-        <w:t xml:space="preserve"> e de alta qualidade para transmitir dados em tempo real dos sensores nos frigoríficos.</w:t>
-      </w:r>
-      <w:r>
-        <w:rPr>
-          <w:rFonts w:ascii="Arial" w:eastAsia="Arial" w:hAnsi="Arial" w:cs="Arial"/>
-        </w:rPr>
-        <w:t xml:space="preserve"> G</w:t>
-      </w:r>
-      <w:r>
-        <w:rPr>
-          <w:rFonts w:ascii="Arial" w:eastAsia="Arial" w:hAnsi="Arial" w:cs="Arial"/>
-        </w:rPr>
-        <w:t>aranti</w:t>
-      </w:r>
-      <w:r>
-        <w:rPr>
-          <w:rFonts w:ascii="Arial" w:eastAsia="Arial" w:hAnsi="Arial" w:cs="Arial"/>
-        </w:rPr>
-        <w:t>ndo</w:t>
-      </w:r>
-      <w:r>
-        <w:rPr>
-          <w:rFonts w:ascii="Arial" w:eastAsia="Arial" w:hAnsi="Arial" w:cs="Arial"/>
-        </w:rPr>
-        <w:t xml:space="preserve"> que os dados sejam recebidos sem atrasos ou interrupções, permitindo uma monitorização precisa das condições do frigorífico.</w:t>
+        <w:t>Termos de uso:</w:t>
+      </w:r>
+      <w:r>
+        <w:rPr>
+          <w:rFonts w:ascii="Arial" w:eastAsia="Arial" w:hAnsi="Arial" w:cs="Arial"/>
+        </w:rPr>
+        <w:t xml:space="preserve"> Ao </w:t>
+      </w:r>
+      <w:r>
+        <w:rPr>
+          <w:rFonts w:ascii="Arial" w:eastAsia="Arial" w:hAnsi="Arial" w:cs="Arial"/>
+        </w:rPr>
+        <w:t xml:space="preserve">utilizar o sistema de monitoramento, os usuários devem aceitar os termos de uso, que estabelecem as condições de uso do sistema, incluindo </w:t>
+      </w:r>
+      <w:r>
+        <w:rPr>
+          <w:rFonts w:ascii="Arial" w:eastAsia="Arial" w:hAnsi="Arial" w:cs="Arial"/>
+        </w:rPr>
+        <w:t>a</w:t>
+      </w:r>
+      <w:r>
+        <w:rPr>
+          <w:rFonts w:ascii="Arial" w:eastAsia="Arial" w:hAnsi="Arial" w:cs="Arial"/>
+        </w:rPr>
+        <w:t xml:space="preserve"> políticas de privacidade. Isso ajuda a garantir que todos os usuários entendam suas obrigações e concordem com as </w:t>
+      </w:r>
+      <w:r>
+        <w:rPr>
+          <w:rFonts w:ascii="Arial" w:eastAsia="Arial" w:hAnsi="Arial" w:cs="Arial"/>
+        </w:rPr>
+        <w:t>normas</w:t>
+      </w:r>
+      <w:r>
+        <w:rPr>
+          <w:rFonts w:ascii="Arial" w:eastAsia="Arial" w:hAnsi="Arial" w:cs="Arial"/>
+        </w:rPr>
+        <w:t xml:space="preserve"> estabelecidas pela empresa.</w:t>
       </w:r>
     </w:p>
     <w:p>
@@ -2184,51 +2216,43 @@
         <w:jc w:val="both"/>
         <w:rPr>
           <w:rFonts w:ascii="Arial" w:eastAsia="Arial" w:hAnsi="Arial" w:cs="Arial"/>
-        </w:rPr>
-      </w:pPr>
-      <w:r>
-        <w:rPr>
-          <w:rFonts w:ascii="Arial" w:eastAsia="Arial" w:hAnsi="Arial" w:cs="Arial"/>
           <w:b/>
           <w:bCs/>
         </w:rPr>
-        <w:t>Termos de uso:</w:t>
-      </w:r>
-      <w:r>
-        <w:rPr>
-          <w:rFonts w:ascii="Arial" w:eastAsia="Arial" w:hAnsi="Arial" w:cs="Arial"/>
-        </w:rPr>
-        <w:t xml:space="preserve"> Ao </w:t>
-      </w:r>
-      <w:r>
-        <w:rPr>
-          <w:rFonts w:ascii="Arial" w:eastAsia="Arial" w:hAnsi="Arial" w:cs="Arial"/>
-        </w:rPr>
-        <w:t xml:space="preserve">utilizar o sistema de monitoramento, os usuários devem aceitar os termos de uso, que estabelecem as condições de uso do sistema, incluindo </w:t>
-      </w:r>
-      <w:r>
-        <w:rPr>
-          <w:rFonts w:ascii="Arial" w:eastAsia="Arial" w:hAnsi="Arial" w:cs="Arial"/>
-        </w:rPr>
-        <w:t>a</w:t>
-      </w:r>
-      <w:r>
-        <w:rPr>
-          <w:rFonts w:ascii="Arial" w:eastAsia="Arial" w:hAnsi="Arial" w:cs="Arial"/>
-        </w:rPr>
-        <w:t xml:space="preserve"> políticas de privacidade. Isso ajuda a garantir que todos os usuários entendam suas obrigações e concordem com as </w:t>
-      </w:r>
-      <w:r>
-        <w:rPr>
-          <w:rFonts w:ascii="Arial" w:eastAsia="Arial" w:hAnsi="Arial" w:cs="Arial"/>
-        </w:rPr>
-        <w:t>normas</w:t>
-      </w:r>
-      <w:r>
-        <w:rPr>
-          <w:rFonts w:ascii="Arial" w:eastAsia="Arial" w:hAnsi="Arial" w:cs="Arial"/>
-        </w:rPr>
-        <w:t xml:space="preserve"> estabelecidas pela empresa.</w:t>
+      </w:pPr>
+      <w:r>
+        <w:rPr>
+          <w:rFonts w:ascii="Arial" w:eastAsia="Arial" w:hAnsi="Arial" w:cs="Arial"/>
+          <w:b/>
+          <w:bCs/>
+        </w:rPr>
+        <w:t>Cadastro</w:t>
+      </w:r>
+      <w:r>
+        <w:rPr>
+          <w:rFonts w:ascii="Arial" w:eastAsia="Arial" w:hAnsi="Arial" w:cs="Arial"/>
+          <w:b/>
+          <w:bCs/>
+        </w:rPr>
+        <w:t xml:space="preserve">: </w:t>
+      </w:r>
+      <w:r>
+        <w:rPr>
+          <w:rFonts w:ascii="Arial" w:eastAsia="Arial" w:hAnsi="Arial" w:cs="Arial"/>
+        </w:rPr>
+        <w:t>Para acessar o sistema de monitoramento, os usuários devem ter uma conta cadastrada no site institucional da empresa. Isso permite que a empresa mantenha um registro</w:t>
+      </w:r>
+      <w:r>
+        <w:rPr>
+          <w:rFonts w:ascii="Arial" w:eastAsia="Arial" w:hAnsi="Arial" w:cs="Arial"/>
+        </w:rPr>
+        <w:t xml:space="preserve"> tanto da empresa como da transportadora, e facilitando ao usuário a visualização da tela de dashboard</w:t>
+      </w:r>
+      <w:r>
+        <w:rPr>
+          <w:rFonts w:ascii="Arial" w:eastAsia="Arial" w:hAnsi="Arial" w:cs="Arial"/>
+        </w:rPr>
+        <w:t>.</w:t>
       </w:r>
     </w:p>
     <w:p>
@@ -2253,7 +2277,7 @@
           <w:b/>
           <w:bCs/>
         </w:rPr>
-        <w:t>Cadastro</w:t>
+        <w:t>Instalação</w:t>
       </w:r>
       <w:r>
         <w:rPr>
@@ -2261,19 +2285,61 @@
           <w:b/>
           <w:bCs/>
         </w:rPr>
-        <w:t xml:space="preserve">: </w:t>
-      </w:r>
-      <w:r>
-        <w:rPr>
-          <w:rFonts w:ascii="Arial" w:eastAsia="Arial" w:hAnsi="Arial" w:cs="Arial"/>
-        </w:rPr>
-        <w:t>Para acessar o sistema de monitoramento, os usuários devem ter uma conta cadastrada no site institucional da empresa. Isso permite que a empresa mantenha um registro</w:t>
-      </w:r>
-      <w:r>
-        <w:rPr>
-          <w:rFonts w:ascii="Arial" w:eastAsia="Arial" w:hAnsi="Arial" w:cs="Arial"/>
-        </w:rPr>
-        <w:t xml:space="preserve"> tanto da empresa como da transportadora, e facilitando ao usuário a visualização da tela de dashboard</w:t>
+        <w:t>:</w:t>
+      </w:r>
+      <w:r>
+        <w:rPr>
+          <w:rFonts w:ascii="Arial" w:eastAsia="Arial" w:hAnsi="Arial" w:cs="Arial"/>
+        </w:rPr>
+        <w:t xml:space="preserve"> </w:t>
+      </w:r>
+      <w:r>
+        <w:rPr>
+          <w:rFonts w:ascii="Arial" w:eastAsia="Arial" w:hAnsi="Arial" w:cs="Arial"/>
+        </w:rPr>
+        <w:t xml:space="preserve">A instalação dos sensores nos frigoríficos será realizada com o manual de instruções fornecido pela </w:t>
+      </w:r>
+      <w:r>
+        <w:rPr>
+          <w:rFonts w:ascii="Arial" w:eastAsia="Arial" w:hAnsi="Arial" w:cs="Arial"/>
+        </w:rPr>
+        <w:t xml:space="preserve">nossa </w:t>
+      </w:r>
+      <w:r>
+        <w:rPr>
+          <w:rFonts w:ascii="Arial" w:eastAsia="Arial" w:hAnsi="Arial" w:cs="Arial"/>
+        </w:rPr>
+        <w:t xml:space="preserve">empresa. </w:t>
+      </w:r>
+      <w:r>
+        <w:rPr>
+          <w:rFonts w:ascii="Arial" w:eastAsia="Arial" w:hAnsi="Arial" w:cs="Arial"/>
+        </w:rPr>
+        <w:t>F</w:t>
+      </w:r>
+      <w:r>
+        <w:rPr>
+          <w:rFonts w:ascii="Arial" w:eastAsia="Arial" w:hAnsi="Arial" w:cs="Arial"/>
+        </w:rPr>
+        <w:t xml:space="preserve">ornece orientações detalhadas sobre como instalar </w:t>
+      </w:r>
+      <w:r>
+        <w:rPr>
+          <w:rFonts w:ascii="Arial" w:eastAsia="Arial" w:hAnsi="Arial" w:cs="Arial"/>
+        </w:rPr>
+        <w:t xml:space="preserve">os </w:t>
+      </w:r>
+      <w:r>
+        <w:rPr>
+          <w:rFonts w:ascii="Arial" w:eastAsia="Arial" w:hAnsi="Arial" w:cs="Arial"/>
+        </w:rPr>
+        <w:t>sensores de forma adequada, garantindo uma operação eficiente e precisa do sistema de monitoramento</w:t>
+      </w:r>
+      <w:r>
+        <w:rPr>
+          <w:rFonts w:ascii="Arial" w:eastAsia="Arial" w:hAnsi="Arial" w:cs="Arial"/>
+        </w:rPr>
+        <w:t>, evitando transtorno ao nosso cliente</w:t>
       </w:r>
       <w:r>
         <w:rPr>
@@ -2294,85 +2360,45 @@
         <w:jc w:val="both"/>
         <w:rPr>
           <w:rFonts w:ascii="Arial" w:eastAsia="Arial" w:hAnsi="Arial" w:cs="Arial"/>
+        </w:rPr>
+      </w:pPr>
+      <w:r>
+        <w:rPr>
+          <w:rFonts w:ascii="Arial" w:eastAsia="Arial" w:hAnsi="Arial" w:cs="Arial"/>
           <w:b/>
           <w:bCs/>
         </w:rPr>
-      </w:pPr>
-      <w:r>
-        <w:rPr>
-          <w:rFonts w:ascii="Arial" w:eastAsia="Arial" w:hAnsi="Arial" w:cs="Arial"/>
-          <w:b/>
-          <w:bCs/>
-        </w:rPr>
-        <w:t>Instalação</w:t>
-      </w:r>
-      <w:r>
-        <w:rPr>
-          <w:rFonts w:ascii="Arial" w:eastAsia="Arial" w:hAnsi="Arial" w:cs="Arial"/>
-          <w:b/>
-          <w:bCs/>
-        </w:rPr>
-        <w:t>:</w:t>
-      </w:r>
-      <w:r>
-        <w:rPr>
-          <w:rFonts w:ascii="Arial" w:eastAsia="Arial" w:hAnsi="Arial" w:cs="Arial"/>
-        </w:rPr>
-        <w:t xml:space="preserve"> </w:t>
-      </w:r>
-      <w:r>
-        <w:rPr>
-          <w:rFonts w:ascii="Arial" w:eastAsia="Arial" w:hAnsi="Arial" w:cs="Arial"/>
-        </w:rPr>
-        <w:t xml:space="preserve">A instalação dos sensores nos frigoríficos será realizada com o manual de instruções fornecido pela </w:t>
-      </w:r>
-      <w:r>
-        <w:rPr>
-          <w:rFonts w:ascii="Arial" w:eastAsia="Arial" w:hAnsi="Arial" w:cs="Arial"/>
-        </w:rPr>
-        <w:t xml:space="preserve">nossa </w:t>
-      </w:r>
-      <w:r>
-        <w:rPr>
-          <w:rFonts w:ascii="Arial" w:eastAsia="Arial" w:hAnsi="Arial" w:cs="Arial"/>
-        </w:rPr>
-        <w:t xml:space="preserve">empresa. </w:t>
-      </w:r>
-      <w:r>
-        <w:rPr>
-          <w:rFonts w:ascii="Arial" w:eastAsia="Arial" w:hAnsi="Arial" w:cs="Arial"/>
-        </w:rPr>
-        <w:t>F</w:t>
-      </w:r>
-      <w:r>
-        <w:rPr>
-          <w:rFonts w:ascii="Arial" w:eastAsia="Arial" w:hAnsi="Arial" w:cs="Arial"/>
-        </w:rPr>
-        <w:t xml:space="preserve">ornece orientações detalhadas sobre como instalar </w:t>
-      </w:r>
-      <w:r>
-        <w:rPr>
-          <w:rFonts w:ascii="Arial" w:eastAsia="Arial" w:hAnsi="Arial" w:cs="Arial"/>
-        </w:rPr>
-        <w:t xml:space="preserve">os </w:t>
-      </w:r>
-      <w:r>
-        <w:rPr>
-          <w:rFonts w:ascii="Arial" w:eastAsia="Arial" w:hAnsi="Arial" w:cs="Arial"/>
-        </w:rPr>
-        <w:t>sensores de forma adequada, garantindo uma operação eficiente e precisa do sistema de monitoramento</w:t>
-      </w:r>
-      <w:r>
-        <w:rPr>
-          <w:rFonts w:ascii="Arial" w:eastAsia="Arial" w:hAnsi="Arial" w:cs="Arial"/>
-        </w:rPr>
-        <w:t>, evitando transtorno ao nosso cliente</w:t>
-      </w:r>
-      <w:r>
-        <w:rPr>
-          <w:rFonts w:ascii="Arial" w:eastAsia="Arial" w:hAnsi="Arial" w:cs="Arial"/>
-        </w:rPr>
-        <w:t>.</w:t>
+        <w:t xml:space="preserve">Caminhões apropriados: </w:t>
+      </w:r>
+      <w:r>
+        <w:rPr>
+          <w:rFonts w:ascii="Arial" w:eastAsia="Arial" w:hAnsi="Arial" w:cs="Arial"/>
+        </w:rPr>
+        <w:t xml:space="preserve">Os caminhões utilizados para transportar as carnes devem atender a uma série de requisitos para garantir a segurança e a qualidade </w:t>
+      </w:r>
+      <w:r>
+        <w:rPr>
+          <w:rFonts w:ascii="Arial" w:eastAsia="Arial" w:hAnsi="Arial" w:cs="Arial"/>
+        </w:rPr>
+        <w:t>das carnes</w:t>
+      </w:r>
+      <w:r>
+        <w:rPr>
+          <w:rFonts w:ascii="Arial" w:eastAsia="Arial" w:hAnsi="Arial" w:cs="Arial"/>
+        </w:rPr>
+        <w:t xml:space="preserve">. Isso inclui ter um piso vedado para evitar vazamentos, paredes lisas para facilitar a limpeza e evitar </w:t>
+      </w:r>
+      <w:r>
+        <w:rPr>
+          <w:rFonts w:ascii="Arial" w:eastAsia="Arial" w:hAnsi="Arial" w:cs="Arial"/>
+        </w:rPr>
+        <w:t xml:space="preserve">uma possível </w:t>
+      </w:r>
+      <w:r>
+        <w:rPr>
+          <w:rFonts w:ascii="Arial" w:eastAsia="Arial" w:hAnsi="Arial" w:cs="Arial"/>
+        </w:rPr>
+        <w:t xml:space="preserve">contaminação, uma cabine do condutor separada do baú onde os alimentos são transportados para evitar contaminação cruzada, e que facilitem a circulação do ar para manter as carnes em condições ideais, e ganchos a uma altura adequada para evitar o contato dos alimentos com o chão. </w:t>
       </w:r>
     </w:p>
     <w:p>
@@ -2387,45 +2413,138 @@
         <w:jc w:val="both"/>
         <w:rPr>
           <w:rFonts w:ascii="Arial" w:eastAsia="Arial" w:hAnsi="Arial" w:cs="Arial"/>
-        </w:rPr>
-      </w:pPr>
-      <w:r>
-        <w:rPr>
-          <w:rFonts w:ascii="Arial" w:eastAsia="Arial" w:hAnsi="Arial" w:cs="Arial"/>
           <w:b/>
           <w:bCs/>
         </w:rPr>
-        <w:t xml:space="preserve">Caminhões apropriados: </w:t>
-      </w:r>
-      <w:r>
-        <w:rPr>
-          <w:rFonts w:ascii="Arial" w:eastAsia="Arial" w:hAnsi="Arial" w:cs="Arial"/>
-        </w:rPr>
-        <w:t xml:space="preserve">Os caminhões utilizados para transportar as carnes devem atender a uma série de requisitos para garantir a segurança e a qualidade </w:t>
-      </w:r>
-      <w:r>
-        <w:rPr>
-          <w:rFonts w:ascii="Arial" w:eastAsia="Arial" w:hAnsi="Arial" w:cs="Arial"/>
-        </w:rPr>
-        <w:t>das carnes</w:t>
-      </w:r>
-      <w:r>
-        <w:rPr>
-          <w:rFonts w:ascii="Arial" w:eastAsia="Arial" w:hAnsi="Arial" w:cs="Arial"/>
-        </w:rPr>
-        <w:t xml:space="preserve">. Isso inclui ter um piso vedado para evitar vazamentos, paredes lisas para facilitar a limpeza e evitar </w:t>
-      </w:r>
-      <w:r>
-        <w:rPr>
-          <w:rFonts w:ascii="Arial" w:eastAsia="Arial" w:hAnsi="Arial" w:cs="Arial"/>
-        </w:rPr>
-        <w:t xml:space="preserve">uma possível </w:t>
-      </w:r>
-      <w:r>
-        <w:rPr>
-          <w:rFonts w:ascii="Arial" w:eastAsia="Arial" w:hAnsi="Arial" w:cs="Arial"/>
-        </w:rPr>
-        <w:t xml:space="preserve">contaminação, uma cabine do condutor separada do baú onde os alimentos são transportados para evitar contaminação cruzada, e que facilitem a circulação do ar para manter as carnes em condições ideais, e ganchos a uma altura adequada para evitar o contato dos alimentos com o chão. </w:t>
+      </w:pPr>
+      <w:r>
+        <w:rPr>
+          <w:rFonts w:ascii="Arial" w:eastAsia="Arial" w:hAnsi="Arial" w:cs="Arial"/>
+          <w:b/>
+          <w:bCs/>
+        </w:rPr>
+        <w:t>Seguro d</w:t>
+      </w:r>
+      <w:r>
+        <w:rPr>
+          <w:rFonts w:ascii="Arial" w:eastAsia="Arial" w:hAnsi="Arial" w:cs="Arial"/>
+          <w:b/>
+          <w:bCs/>
+        </w:rPr>
+        <w:t>o</w:t>
+      </w:r>
+      <w:r>
+        <w:rPr>
+          <w:rFonts w:ascii="Arial" w:eastAsia="Arial" w:hAnsi="Arial" w:cs="Arial"/>
+          <w:b/>
+          <w:bCs/>
+        </w:rPr>
+        <w:t xml:space="preserve"> transporte</w:t>
+      </w:r>
+      <w:r>
+        <w:rPr>
+          <w:rFonts w:ascii="Arial" w:eastAsia="Arial" w:hAnsi="Arial" w:cs="Arial"/>
+          <w:b/>
+          <w:bCs/>
+        </w:rPr>
+        <w:t>:</w:t>
+      </w:r>
+      <w:r>
+        <w:rPr>
+          <w:rFonts w:ascii="Arial" w:eastAsia="Arial" w:hAnsi="Arial" w:cs="Arial"/>
+        </w:rPr>
+        <w:t xml:space="preserve"> </w:t>
+      </w:r>
+      <w:r>
+        <w:rPr>
+          <w:rFonts w:ascii="Arial" w:eastAsia="Arial" w:hAnsi="Arial" w:cs="Arial"/>
+        </w:rPr>
+        <w:t>f</w:t>
+      </w:r>
+      <w:r>
+        <w:rPr>
+          <w:rFonts w:ascii="Arial" w:eastAsia="Arial" w:hAnsi="Arial" w:cs="Arial"/>
+        </w:rPr>
+        <w:t>undamental ter um seguro de transporte que cubra eventuais perdas</w:t>
+      </w:r>
+      <w:r>
+        <w:rPr>
+          <w:rFonts w:ascii="Arial" w:eastAsia="Arial" w:hAnsi="Arial" w:cs="Arial"/>
+        </w:rPr>
+        <w:t>, assaltos</w:t>
+      </w:r>
+      <w:r>
+        <w:rPr>
+          <w:rFonts w:ascii="Arial" w:eastAsia="Arial" w:hAnsi="Arial" w:cs="Arial"/>
+        </w:rPr>
+        <w:t xml:space="preserve"> ou danos durante o transporte das carnes. Isso proporciona </w:t>
+      </w:r>
+      <w:r>
+        <w:rPr>
+          <w:rFonts w:ascii="Arial" w:eastAsia="Arial" w:hAnsi="Arial" w:cs="Arial"/>
+        </w:rPr>
+        <w:lastRenderedPageBreak/>
+        <w:t>segurança financeira tanto para a empresa quanto para o cliente em caso de imprevistos, como acidentes de trânsito, danos aos veículos ou problemas com a refrigeração dos frigoríficos</w:t>
+      </w:r>
+      <w:r>
+        <w:rPr>
+          <w:rFonts w:ascii="Arial" w:eastAsia="Arial" w:hAnsi="Arial" w:cs="Arial"/>
+        </w:rPr>
+        <w:t>, para que nenhuma das partes sejam pre</w:t>
+      </w:r>
+      <w:r>
+        <w:rPr>
+          <w:rFonts w:ascii="Arial" w:eastAsia="Arial" w:hAnsi="Arial" w:cs="Arial"/>
+        </w:rPr>
+        <w:t>judicadas</w:t>
+      </w:r>
+      <w:r>
+        <w:rPr>
+          <w:rFonts w:ascii="Arial" w:eastAsia="Arial" w:hAnsi="Arial" w:cs="Arial"/>
+        </w:rPr>
+        <w:t>.</w:t>
+      </w:r>
+    </w:p>
+    <w:p>
+      <w:pPr>
+        <w:spacing w:line="360" w:lineRule="auto"/>
+        <w:ind w:right="-20"/>
+        <w:jc w:val="both"/>
+        <w:rPr>
+          <w:rFonts w:ascii="Arial" w:eastAsia="Arial" w:hAnsi="Arial" w:cs="Arial"/>
+        </w:rPr>
+      </w:pPr>
+    </w:p>
+    <w:p>
+      <w:pPr>
+        <w:spacing w:line="360" w:lineRule="auto"/>
+        <w:ind w:left="-20" w:right="-20"/>
+        <w:rPr>
+          <w:rFonts w:ascii="Arial" w:eastAsia="Arial" w:hAnsi="Arial" w:cs="Arial"/>
+          <w:color w:val="595959" w:themeColor="text1" w:themeTint="A6"/>
+        </w:rPr>
+      </w:pPr>
+      <w:r>
+        <w:rPr>
+          <w:rFonts w:ascii="Arial" w:eastAsia="Arial" w:hAnsi="Arial" w:cs="Arial"/>
+          <w:b/>
+          <w:bCs/>
+          <w:color w:val="8B0000"/>
+          <w:sz w:val="28"/>
+          <w:szCs w:val="28"/>
+        </w:rPr>
+        <w:t>Restriçõe</w:t>
+      </w:r>
+      <w:r>
+        <w:rPr>
+          <w:rFonts w:ascii="Arial" w:eastAsia="Arial" w:hAnsi="Arial" w:cs="Arial"/>
+          <w:b/>
+          <w:bCs/>
+          <w:color w:val="8B0000"/>
+          <w:sz w:val="28"/>
+          <w:szCs w:val="28"/>
+        </w:rPr>
+        <w:t>s</w:t>
       </w:r>
     </w:p>
     <w:p>
@@ -2440,132 +2559,67 @@
         <w:jc w:val="both"/>
         <w:rPr>
           <w:rFonts w:ascii="Arial" w:eastAsia="Arial" w:hAnsi="Arial" w:cs="Arial"/>
-          <w:b/>
-          <w:bCs/>
-        </w:rPr>
-      </w:pPr>
-      <w:r>
-        <w:rPr>
-          <w:rFonts w:ascii="Arial" w:eastAsia="Arial" w:hAnsi="Arial" w:cs="Arial"/>
-          <w:b/>
-          <w:bCs/>
-        </w:rPr>
-        <w:lastRenderedPageBreak/>
-        <w:t>Seguro d</w:t>
-      </w:r>
-      <w:r>
-        <w:rPr>
-          <w:rFonts w:ascii="Arial" w:eastAsia="Arial" w:hAnsi="Arial" w:cs="Arial"/>
-          <w:b/>
-          <w:bCs/>
-        </w:rPr>
-        <w:t>o</w:t>
-      </w:r>
-      <w:r>
-        <w:rPr>
-          <w:rFonts w:ascii="Arial" w:eastAsia="Arial" w:hAnsi="Arial" w:cs="Arial"/>
-          <w:b/>
-          <w:bCs/>
-        </w:rPr>
-        <w:t xml:space="preserve"> transporte</w:t>
-      </w:r>
-      <w:r>
-        <w:rPr>
-          <w:rFonts w:ascii="Arial" w:eastAsia="Arial" w:hAnsi="Arial" w:cs="Arial"/>
-          <w:b/>
-          <w:bCs/>
-        </w:rPr>
-        <w:t>:</w:t>
-      </w:r>
-      <w:r>
-        <w:rPr>
-          <w:rFonts w:ascii="Arial" w:eastAsia="Arial" w:hAnsi="Arial" w:cs="Arial"/>
-        </w:rPr>
-        <w:t xml:space="preserve"> </w:t>
-      </w:r>
-      <w:r>
-        <w:rPr>
-          <w:rFonts w:ascii="Arial" w:eastAsia="Arial" w:hAnsi="Arial" w:cs="Arial"/>
-        </w:rPr>
-        <w:t>f</w:t>
-      </w:r>
-      <w:r>
-        <w:rPr>
-          <w:rFonts w:ascii="Arial" w:eastAsia="Arial" w:hAnsi="Arial" w:cs="Arial"/>
-        </w:rPr>
-        <w:t>undamental ter um seguro de transporte que cubra eventuais perdas</w:t>
-      </w:r>
-      <w:r>
-        <w:rPr>
-          <w:rFonts w:ascii="Arial" w:eastAsia="Arial" w:hAnsi="Arial" w:cs="Arial"/>
-        </w:rPr>
-        <w:t>, assaltos</w:t>
-      </w:r>
-      <w:r>
-        <w:rPr>
-          <w:rFonts w:ascii="Arial" w:eastAsia="Arial" w:hAnsi="Arial" w:cs="Arial"/>
-        </w:rPr>
-        <w:t xml:space="preserve"> ou danos durante o transporte das carnes. Isso proporciona segurança financeira tanto para a empresa quanto para o cliente em caso de imprevistos, como acidentes de trânsito, danos aos veículos ou problemas com a refrigeração dos frigoríficos</w:t>
-      </w:r>
-      <w:r>
-        <w:rPr>
-          <w:rFonts w:ascii="Arial" w:eastAsia="Arial" w:hAnsi="Arial" w:cs="Arial"/>
-        </w:rPr>
-        <w:t>, para que nenhuma das partes sejam pre</w:t>
-      </w:r>
-      <w:r>
-        <w:rPr>
-          <w:rFonts w:ascii="Arial" w:eastAsia="Arial" w:hAnsi="Arial" w:cs="Arial"/>
-        </w:rPr>
-        <w:t>judicadas</w:t>
+        </w:rPr>
+      </w:pPr>
+      <w:r>
+        <w:rPr>
+          <w:rFonts w:ascii="Arial" w:eastAsia="Arial" w:hAnsi="Arial" w:cs="Arial"/>
+        </w:rPr>
+        <w:t>A equipe de suporte estará disponível para fornecer assistência exclusivamente relacionada ao sistema de monitoramento de frigoríficos e ao software</w:t>
+      </w:r>
+      <w:r>
+        <w:rPr>
+          <w:rFonts w:ascii="Arial" w:eastAsia="Arial" w:hAnsi="Arial" w:cs="Arial"/>
+        </w:rPr>
+        <w:t>/sistema</w:t>
+      </w:r>
+      <w:r>
+        <w:rPr>
+          <w:rFonts w:ascii="Arial" w:eastAsia="Arial" w:hAnsi="Arial" w:cs="Arial"/>
+        </w:rPr>
+        <w:t xml:space="preserve"> associado aos sensores de temperatura</w:t>
+      </w:r>
+      <w:r>
+        <w:rPr>
+          <w:rFonts w:ascii="Arial" w:eastAsia="Arial" w:hAnsi="Arial" w:cs="Arial"/>
+        </w:rPr>
+        <w:t xml:space="preserve"> e umidade</w:t>
+      </w:r>
+      <w:r>
+        <w:rPr>
+          <w:rFonts w:ascii="Arial" w:eastAsia="Arial" w:hAnsi="Arial" w:cs="Arial"/>
+        </w:rPr>
+        <w:t xml:space="preserve">. Isso inclui ajudar </w:t>
+      </w:r>
+      <w:r>
+        <w:rPr>
+          <w:rFonts w:ascii="Arial" w:eastAsia="Arial" w:hAnsi="Arial" w:cs="Arial"/>
+        </w:rPr>
+        <w:t xml:space="preserve">ao cliente </w:t>
+      </w:r>
+      <w:r>
+        <w:rPr>
+          <w:rFonts w:ascii="Arial" w:eastAsia="Arial" w:hAnsi="Arial" w:cs="Arial"/>
+        </w:rPr>
+        <w:t xml:space="preserve">usuários a configurar e utilizar </w:t>
+      </w:r>
+      <w:r>
+        <w:rPr>
+          <w:rFonts w:ascii="Arial" w:eastAsia="Arial" w:hAnsi="Arial" w:cs="Arial"/>
+        </w:rPr>
+        <w:t xml:space="preserve">da melhor maneira </w:t>
+      </w:r>
+      <w:r>
+        <w:rPr>
+          <w:rFonts w:ascii="Arial" w:eastAsia="Arial" w:hAnsi="Arial" w:cs="Arial"/>
+        </w:rPr>
+        <w:t>o software, solucionar problemas</w:t>
       </w:r>
       <w:r>
         <w:rPr>
           <w:rFonts w:ascii="Arial" w:eastAsia="Arial" w:hAnsi="Arial" w:cs="Arial"/>
         </w:rPr>
         <w:t>.</w:t>
-      </w:r>
-    </w:p>
-    <w:p>
-      <w:pPr>
-        <w:spacing w:line="360" w:lineRule="auto"/>
-        <w:ind w:right="-20"/>
-        <w:jc w:val="both"/>
-        <w:rPr>
-          <w:rFonts w:ascii="Arial" w:eastAsia="Arial" w:hAnsi="Arial" w:cs="Arial"/>
-        </w:rPr>
-      </w:pPr>
-    </w:p>
-    <w:p>
-      <w:pPr>
-        <w:spacing w:line="360" w:lineRule="auto"/>
-        <w:ind w:left="-20" w:right="-20"/>
-        <w:rPr>
-          <w:rFonts w:ascii="Arial" w:eastAsia="Arial" w:hAnsi="Arial" w:cs="Arial"/>
-          <w:color w:val="595959" w:themeColor="text1" w:themeTint="A6"/>
-        </w:rPr>
-      </w:pPr>
-      <w:r>
-        <w:rPr>
-          <w:rFonts w:ascii="Arial" w:eastAsia="Arial" w:hAnsi="Arial" w:cs="Arial"/>
-          <w:b/>
-          <w:bCs/>
-          <w:color w:val="8B0000"/>
-          <w:sz w:val="28"/>
-          <w:szCs w:val="28"/>
-        </w:rPr>
-        <w:t>Restriçõe</w:t>
-      </w:r>
-      <w:r>
-        <w:rPr>
-          <w:rFonts w:ascii="Arial" w:eastAsia="Arial" w:hAnsi="Arial" w:cs="Arial"/>
-          <w:b/>
-          <w:bCs/>
-          <w:color w:val="8B0000"/>
-          <w:sz w:val="28"/>
-          <w:szCs w:val="28"/>
-        </w:rPr>
-        <w:t>s</w:t>
       </w:r>
     </w:p>
     <w:p>
@@ -2586,61 +2640,13 @@
         <w:rPr>
           <w:rFonts w:ascii="Arial" w:eastAsia="Arial" w:hAnsi="Arial" w:cs="Arial"/>
         </w:rPr>
-        <w:t>A equipe de suporte estará disponível para fornecer assistência exclusivamente relacionada ao sistema de monitoramento de frigoríficos e ao software</w:t>
-      </w:r>
-      <w:r>
-        <w:rPr>
-          <w:rFonts w:ascii="Arial" w:eastAsia="Arial" w:hAnsi="Arial" w:cs="Arial"/>
-        </w:rPr>
-        <w:t>/sistema</w:t>
-      </w:r>
-      <w:r>
-        <w:rPr>
-          <w:rFonts w:ascii="Arial" w:eastAsia="Arial" w:hAnsi="Arial" w:cs="Arial"/>
-        </w:rPr>
-        <w:t xml:space="preserve"> associado aos sensores de temperatura</w:t>
-      </w:r>
-      <w:r>
-        <w:rPr>
-          <w:rFonts w:ascii="Arial" w:eastAsia="Arial" w:hAnsi="Arial" w:cs="Arial"/>
-        </w:rPr>
-        <w:t xml:space="preserve"> e umidade</w:t>
-      </w:r>
-      <w:r>
-        <w:rPr>
-          <w:rFonts w:ascii="Arial" w:eastAsia="Arial" w:hAnsi="Arial" w:cs="Arial"/>
-        </w:rPr>
-        <w:t xml:space="preserve">. Isso inclui ajudar </w:t>
-      </w:r>
-      <w:r>
-        <w:rPr>
-          <w:rFonts w:ascii="Arial" w:eastAsia="Arial" w:hAnsi="Arial" w:cs="Arial"/>
-        </w:rPr>
-        <w:t xml:space="preserve">ao cliente </w:t>
-      </w:r>
-      <w:r>
-        <w:rPr>
-          <w:rFonts w:ascii="Arial" w:eastAsia="Arial" w:hAnsi="Arial" w:cs="Arial"/>
-        </w:rPr>
-        <w:t xml:space="preserve">usuários a configurar e utilizar </w:t>
-      </w:r>
-      <w:r>
-        <w:rPr>
-          <w:rFonts w:ascii="Arial" w:eastAsia="Arial" w:hAnsi="Arial" w:cs="Arial"/>
-        </w:rPr>
-        <w:t xml:space="preserve">da melhor maneira </w:t>
-      </w:r>
-      <w:r>
-        <w:rPr>
-          <w:rFonts w:ascii="Arial" w:eastAsia="Arial" w:hAnsi="Arial" w:cs="Arial"/>
-        </w:rPr>
-        <w:t>o software, solucionar problemas</w:t>
-      </w:r>
-      <w:r>
-        <w:rPr>
-          <w:rFonts w:ascii="Arial" w:eastAsia="Arial" w:hAnsi="Arial" w:cs="Arial"/>
-        </w:rPr>
-        <w:t>.</w:t>
+        <w:t>A solução apenas</w:t>
+      </w:r>
+      <w:r>
+        <w:rPr>
+          <w:rFonts w:ascii="Arial" w:eastAsia="Arial" w:hAnsi="Arial" w:cs="Arial"/>
+        </w:rPr>
+        <w:t xml:space="preserve"> atende às necessidades de armazenamento e transporte de carnes bovina, aves e suína. Isso inclui monitorar e controlar a temperatura desses tipos específicos de carne para garantir sua qualidade e segurança durante todo o processo de armazenamento e transporte.</w:t>
       </w:r>
     </w:p>
     <w:p>
@@ -2661,13 +2667,31 @@
         <w:rPr>
           <w:rFonts w:ascii="Arial" w:eastAsia="Arial" w:hAnsi="Arial" w:cs="Arial"/>
         </w:rPr>
-        <w:t>A solução apenas</w:t>
-      </w:r>
-      <w:r>
-        <w:rPr>
-          <w:rFonts w:ascii="Arial" w:eastAsia="Arial" w:hAnsi="Arial" w:cs="Arial"/>
-        </w:rPr>
-        <w:t xml:space="preserve"> atende às necessidades de armazenamento e transporte de carnes bovina, aves e suína. Isso inclui monitorar e controlar a temperatura desses tipos específicos de carne para garantir sua qualidade e segurança durante todo o processo de armazenamento e transporte.</w:t>
+        <w:t>O projeto terá um limite de orçamento definido para aquisição de hardware, desenvolvimento do software e manutenção contínua do sistema de monitoramento de frigoríficos.</w:t>
+      </w:r>
+      <w:r>
+        <w:rPr>
+          <w:rFonts w:ascii="Arial" w:eastAsia="Arial" w:hAnsi="Arial" w:cs="Arial"/>
+        </w:rPr>
+        <w:t xml:space="preserve"> Garantindo</w:t>
+      </w:r>
+      <w:r>
+        <w:rPr>
+          <w:rFonts w:ascii="Arial" w:eastAsia="Arial" w:hAnsi="Arial" w:cs="Arial"/>
+        </w:rPr>
+        <w:t xml:space="preserve"> que todas as etapas do projeto sejam concluídas dentro do orçamento estabelecido, sem comprometer a qualidade ou a </w:t>
+      </w:r>
+      <w:r>
+        <w:rPr>
+          <w:rFonts w:ascii="Arial" w:eastAsia="Arial" w:hAnsi="Arial" w:cs="Arial"/>
+        </w:rPr>
+        <w:t xml:space="preserve">eficaz </w:t>
+      </w:r>
+      <w:r>
+        <w:rPr>
+          <w:rFonts w:ascii="Arial" w:eastAsia="Arial" w:hAnsi="Arial" w:cs="Arial"/>
+        </w:rPr>
+        <w:t>da solução.</w:t>
       </w:r>
     </w:p>
     <w:p>
@@ -2688,31 +2712,7 @@
         <w:rPr>
           <w:rFonts w:ascii="Arial" w:eastAsia="Arial" w:hAnsi="Arial" w:cs="Arial"/>
         </w:rPr>
-        <w:t>O projeto terá um limite de orçamento definido para aquisição de hardware, desenvolvimento do software e manutenção contínua do sistema de monitoramento de frigoríficos.</w:t>
-      </w:r>
-      <w:r>
-        <w:rPr>
-          <w:rFonts w:ascii="Arial" w:eastAsia="Arial" w:hAnsi="Arial" w:cs="Arial"/>
-        </w:rPr>
-        <w:t xml:space="preserve"> Garantindo</w:t>
-      </w:r>
-      <w:r>
-        <w:rPr>
-          <w:rFonts w:ascii="Arial" w:eastAsia="Arial" w:hAnsi="Arial" w:cs="Arial"/>
-        </w:rPr>
-        <w:t xml:space="preserve"> que todas as etapas do projeto sejam concluídas dentro do orçamento estabelecido, sem comprometer a qualidade ou a </w:t>
-      </w:r>
-      <w:r>
-        <w:rPr>
-          <w:rFonts w:ascii="Arial" w:eastAsia="Arial" w:hAnsi="Arial" w:cs="Arial"/>
-        </w:rPr>
-        <w:t xml:space="preserve">eficaz </w:t>
-      </w:r>
-      <w:r>
-        <w:rPr>
-          <w:rFonts w:ascii="Arial" w:eastAsia="Arial" w:hAnsi="Arial" w:cs="Arial"/>
-        </w:rPr>
-        <w:t>da solução.</w:t>
+        <w:t>O sistema será implementado apenas em frigoríficos e armazéns que atendem a requisitos mínimos de infraestrutura. Isso garante que os locais onde o sistema será implantado ofereçam condições adequadas de armazenamento, como refrigeração adequada, controle de acesso e prevenção de riscos ambientais.</w:t>
       </w:r>
     </w:p>
     <w:p>
@@ -2733,7 +2733,7 @@
         <w:rPr>
           <w:rFonts w:ascii="Arial" w:eastAsia="Arial" w:hAnsi="Arial" w:cs="Arial"/>
         </w:rPr>
-        <w:t>O sistema será implementado apenas em frigoríficos e armazéns que atendem a requisitos mínimos de infraestrutura. Isso garante que os locais onde o sistema será implantado ofereçam condições adequadas de armazenamento, como refrigeração adequada, controle de acesso e prevenção de riscos ambientais.</w:t>
+        <w:t xml:space="preserve">O sistema não será integrado com serviços de geolocalização, o que significa que não haverá rastreamento ou monitoramento da localização geográfica dos caminhões durante o transporte das carnes. </w:t>
       </w:r>
     </w:p>
     <w:p>
@@ -2754,7 +2754,25 @@
         <w:rPr>
           <w:rFonts w:ascii="Arial" w:eastAsia="Arial" w:hAnsi="Arial" w:cs="Arial"/>
         </w:rPr>
-        <w:t xml:space="preserve">O sistema não será integrado com serviços de geolocalização, o que significa que não haverá rastreamento ou monitoramento da localização geográfica dos caminhões durante o transporte das carnes. </w:t>
+        <w:t xml:space="preserve">A equipe do projeto estará focada exclusivamente no desenvolvimento e implementação do sistema de monitoramento de frigoríficos baseado </w:t>
+      </w:r>
+      <w:r>
+        <w:rPr>
+          <w:rFonts w:ascii="Arial" w:eastAsia="Arial" w:hAnsi="Arial" w:cs="Arial"/>
+        </w:rPr>
+        <w:t>na</w:t>
+      </w:r>
+      <w:r>
+        <w:rPr>
+          <w:rFonts w:ascii="Arial" w:eastAsia="Arial" w:hAnsi="Arial" w:cs="Arial"/>
+        </w:rPr>
+        <w:t xml:space="preserve"> tecnologia de sensores e software. Isso significa que não será realizada a instalação nos frigoríficos</w:t>
+      </w:r>
+      <w:r>
+        <w:rPr>
+          <w:rFonts w:ascii="Arial" w:eastAsia="Arial" w:hAnsi="Arial" w:cs="Arial"/>
+        </w:rPr>
+        <w:t>.</w:t>
       </w:r>
     </w:p>
     <w:p>
@@ -2775,19 +2793,19 @@
         <w:rPr>
           <w:rFonts w:ascii="Arial" w:eastAsia="Arial" w:hAnsi="Arial" w:cs="Arial"/>
         </w:rPr>
-        <w:t xml:space="preserve">A equipe do projeto estará focada exclusivamente no desenvolvimento e implementação do sistema de monitoramento de frigoríficos baseado </w:t>
-      </w:r>
-      <w:r>
-        <w:rPr>
-          <w:rFonts w:ascii="Arial" w:eastAsia="Arial" w:hAnsi="Arial" w:cs="Arial"/>
-        </w:rPr>
-        <w:t>na</w:t>
-      </w:r>
-      <w:r>
-        <w:rPr>
-          <w:rFonts w:ascii="Arial" w:eastAsia="Arial" w:hAnsi="Arial" w:cs="Arial"/>
-        </w:rPr>
-        <w:t xml:space="preserve"> tecnologia de sensores e software. Isso significa que não será realizada a instalação nos frigoríficos</w:t>
+        <w:t>Devido à incorporação de sensores adicionais para monitoramento de temperatura e umidade nos frigoríficos, é importante considerar o consumo de energia elétrica trifásica</w:t>
+      </w:r>
+      <w:r>
+        <w:rPr>
+          <w:rFonts w:ascii="Arial" w:eastAsia="Arial" w:hAnsi="Arial" w:cs="Arial"/>
+        </w:rPr>
+        <w:t xml:space="preserve"> que também é usada para refrigerar. Para manter </w:t>
+      </w:r>
+      <w:r>
+        <w:rPr>
+          <w:rFonts w:ascii="Arial" w:eastAsia="Arial" w:hAnsi="Arial" w:cs="Arial"/>
+        </w:rPr>
+        <w:t>que a infraestrutura elétrica existente nos frigoríficos seja capaz de suportar o aumento no consumo de energia</w:t>
       </w:r>
       <w:r>
         <w:rPr>
@@ -2812,61 +2830,12 @@
       </w:pPr>
       <w:r>
         <w:rPr>
-          <w:rFonts w:ascii="Arial" w:eastAsia="Arial" w:hAnsi="Arial" w:cs="Arial"/>
-        </w:rPr>
-        <w:t>Devido à incorporação de sensores adicionais para monitoramento de temperatura e umidade nos frigoríficos, é importante considerar o consumo de energia elétrica trifásica</w:t>
-      </w:r>
-      <w:r>
-        <w:rPr>
-          <w:rFonts w:ascii="Arial" w:eastAsia="Arial" w:hAnsi="Arial" w:cs="Arial"/>
-        </w:rPr>
-        <w:t xml:space="preserve"> que também é usada para refrigerar. Para manter </w:t>
-      </w:r>
-      <w:r>
-        <w:rPr>
-          <w:rFonts w:ascii="Arial" w:eastAsia="Arial" w:hAnsi="Arial" w:cs="Arial"/>
-        </w:rPr>
-        <w:t>que a infraestrutura elétrica existente nos frigoríficos seja capaz de suportar o aumento no consumo de energia</w:t>
-      </w:r>
-      <w:r>
-        <w:rPr>
-          <w:rFonts w:ascii="Arial" w:eastAsia="Arial" w:hAnsi="Arial" w:cs="Arial"/>
-        </w:rPr>
-        <w:t>.</w:t>
-      </w:r>
-    </w:p>
-    <w:p>
-      <w:pPr>
-        <w:pStyle w:val="PargrafodaLista"/>
-        <w:numPr>
-          <w:ilvl w:val="0"/>
-          <w:numId w:val="5"/>
-        </w:numPr>
-        <w:spacing w:line="360" w:lineRule="auto"/>
-        <w:ind w:right="-20"/>
-        <w:jc w:val="both"/>
-        <w:rPr>
-          <w:rFonts w:ascii="Arial" w:eastAsia="Arial" w:hAnsi="Arial" w:cs="Arial"/>
-        </w:rPr>
-      </w:pPr>
-      <w:r>
-        <w:rPr>
           <w:rStyle w:val="normaltextrun"/>
           <w:rFonts w:ascii="Arial" w:hAnsi="Arial" w:cs="Arial"/>
           <w:color w:val="000000"/>
           <w:bdr w:val="none" w:sz="0" w:space="0" w:color="auto" w:frame="1"/>
         </w:rPr>
-        <w:t xml:space="preserve">Para garantir a segurança dos dados e a privacidade do cliente, nosso produto implementa medidas robustas de segurança cibernética. No entanto, é importante </w:t>
-      </w:r>
-      <w:r>
-        <w:rPr>
-          <w:rStyle w:val="normaltextrun"/>
-          <w:rFonts w:ascii="Arial" w:hAnsi="Arial" w:cs="Arial"/>
-          <w:color w:val="000000"/>
-          <w:bdr w:val="none" w:sz="0" w:space="0" w:color="auto" w:frame="1"/>
-        </w:rPr>
-        <w:lastRenderedPageBreak/>
-        <w:t>ressaltar que nenhum sistema é completamente imune a ataques cibernéticos. Sabendo que ela estará conectado a uma rede wi-fi podendo sofrer diversos ataques.</w:t>
+        <w:t>Para garantir a segurança dos dados e a privacidade do cliente, nosso produto implementa medidas robustas de segurança cibernética. No entanto, é importante ressaltar que nenhum sistema é completamente imune a ataques cibernéticos. Sabendo que ela estará conectado a uma rede wi-fi podendo sofrer diversos ataques.</w:t>
       </w:r>
     </w:p>
     <w:p>
@@ -2891,6 +2860,7 @@
           <w:sz w:val="28"/>
           <w:szCs w:val="28"/>
         </w:rPr>
+        <w:lastRenderedPageBreak/>
         <w:t>Requisitos</w:t>
       </w:r>
     </w:p>
@@ -5772,14 +5742,6 @@
 </file>
 
 <file path=customXml/item1.xml><?xml version="1.0" encoding="utf-8"?>
-<p:properties xmlns:p="http://schemas.microsoft.com/office/2006/metadata/properties" xmlns:xsi="http://www.w3.org/2001/XMLSchema-instance" xmlns:pc="http://schemas.microsoft.com/office/infopath/2007/PartnerControls">
-  <documentManagement>
-    <_activity xmlns="32844186-265b-4793-912a-671da4ac73b2" xsi:nil="true"/>
-  </documentManagement>
-</p:properties>
-</file>
-
-<file path=customXml/item2.xml><?xml version="1.0" encoding="utf-8"?>
 <ct:contentTypeSchema xmlns:ct="http://schemas.microsoft.com/office/2006/metadata/contentType" xmlns:ma="http://schemas.microsoft.com/office/2006/metadata/properties/metaAttributes" ct:_="" ma:_="" ma:contentTypeName="Document" ma:contentTypeID="0x01010080A269BF505ACD4B84A4678488096051" ma:contentTypeVersion="12" ma:contentTypeDescription="Create a new document." ma:contentTypeScope="" ma:versionID="e255c959820dac7444dba173d95fc7e7">
   <xsd:schema xmlns:xsd="http://www.w3.org/2001/XMLSchema" xmlns:xs="http://www.w3.org/2001/XMLSchema" xmlns:p="http://schemas.microsoft.com/office/2006/metadata/properties" xmlns:ns3="32844186-265b-4793-912a-671da4ac73b2" xmlns:ns4="97232348-304c-4ff8-affc-b0d6bfd913f5" targetNamespace="http://schemas.microsoft.com/office/2006/metadata/properties" ma:root="true" ma:fieldsID="e3e6d168407f9417923e59f1313d9c16" ns3:_="" ns4:_="">
     <xsd:import namespace="32844186-265b-4793-912a-671da4ac73b2"/>
@@ -5994,11 +5956,15 @@
 </ct:contentTypeSchema>
 </file>
 
-<file path=customXml/item3.xml><?xml version="1.0" encoding="utf-8"?>
-<b:Sources xmlns:b="http://schemas.openxmlformats.org/officeDocument/2006/bibliography" xmlns="http://schemas.openxmlformats.org/officeDocument/2006/bibliography" SelectedStyle="\APASixthEditionOfficeOnline.xsl" StyleName="APA" Version="6"/>
+<file path=customXml/item2.xml><?xml version="1.0" encoding="utf-8"?>
+<p:properties xmlns:p="http://schemas.microsoft.com/office/2006/metadata/properties" xmlns:xsi="http://www.w3.org/2001/XMLSchema-instance" xmlns:pc="http://schemas.microsoft.com/office/infopath/2007/PartnerControls">
+  <documentManagement>
+    <_activity xmlns="32844186-265b-4793-912a-671da4ac73b2" xsi:nil="true"/>
+  </documentManagement>
+</p:properties>
 </file>
 
-<file path=customXml/item4.xml><?xml version="1.0" encoding="utf-8"?>
+<file path=customXml/item3.xml><?xml version="1.0" encoding="utf-8"?>
 <?mso-contentType ?>
 <FormTemplates xmlns="http://schemas.microsoft.com/sharepoint/v3/contenttype/forms">
   <Display>DocumentLibraryForm</Display>
@@ -6007,17 +5973,11 @@
 </FormTemplates>
 </file>
 
-<file path=customXml/itemProps1.xml><?xml version="1.0" encoding="utf-8"?>
-<ds:datastoreItem xmlns:ds="http://schemas.openxmlformats.org/officeDocument/2006/customXml" ds:itemID="{0DA7DB26-4802-40ED-8489-67A6138C047C}">
-  <ds:schemaRefs>
-    <ds:schemaRef ds:uri="http://schemas.microsoft.com/office/2006/metadata/properties"/>
-    <ds:schemaRef ds:uri="http://schemas.microsoft.com/office/infopath/2007/PartnerControls"/>
-    <ds:schemaRef ds:uri="32844186-265b-4793-912a-671da4ac73b2"/>
-  </ds:schemaRefs>
-</ds:datastoreItem>
+<file path=customXml/item4.xml><?xml version="1.0" encoding="utf-8"?>
+<b:Sources xmlns:b="http://schemas.openxmlformats.org/officeDocument/2006/bibliography" xmlns="http://schemas.openxmlformats.org/officeDocument/2006/bibliography" SelectedStyle="\APASixthEditionOfficeOnline.xsl" StyleName="APA" Version="6"/>
 </file>
 
-<file path=customXml/itemProps2.xml><?xml version="1.0" encoding="utf-8"?>
+<file path=customXml/itemProps1.xml><?xml version="1.0" encoding="utf-8"?>
 <ds:datastoreItem xmlns:ds="http://schemas.openxmlformats.org/officeDocument/2006/customXml" ds:itemID="{886F40E8-EFC9-4457-8B0D-DBB0E1611F46}">
   <ds:schemaRefs>
     <ds:schemaRef ds:uri="http://schemas.microsoft.com/office/2006/metadata/contentType"/>
@@ -6036,18 +5996,28 @@
 </ds:datastoreItem>
 </file>
 
+<file path=customXml/itemProps2.xml><?xml version="1.0" encoding="utf-8"?>
+<ds:datastoreItem xmlns:ds="http://schemas.openxmlformats.org/officeDocument/2006/customXml" ds:itemID="{0DA7DB26-4802-40ED-8489-67A6138C047C}">
+  <ds:schemaRefs>
+    <ds:schemaRef ds:uri="http://schemas.microsoft.com/office/2006/metadata/properties"/>
+    <ds:schemaRef ds:uri="http://schemas.microsoft.com/office/infopath/2007/PartnerControls"/>
+    <ds:schemaRef ds:uri="32844186-265b-4793-912a-671da4ac73b2"/>
+  </ds:schemaRefs>
+</ds:datastoreItem>
+</file>
+
 <file path=customXml/itemProps3.xml><?xml version="1.0" encoding="utf-8"?>
+<ds:datastoreItem xmlns:ds="http://schemas.openxmlformats.org/officeDocument/2006/customXml" ds:itemID="{6E950143-2C18-4064-BB00-73EF0E69977A}">
+  <ds:schemaRefs>
+    <ds:schemaRef ds:uri="http://schemas.microsoft.com/sharepoint/v3/contenttype/forms"/>
+  </ds:schemaRefs>
+</ds:datastoreItem>
+</file>
+
+<file path=customXml/itemProps4.xml><?xml version="1.0" encoding="utf-8"?>
 <ds:datastoreItem xmlns:ds="http://schemas.openxmlformats.org/officeDocument/2006/customXml" ds:itemID="{D53241A9-AEFF-4302-830E-66D50DBAED9B}">
   <ds:schemaRefs>
     <ds:schemaRef ds:uri="http://schemas.openxmlformats.org/officeDocument/2006/bibliography"/>
   </ds:schemaRefs>
 </ds:datastoreItem>
-</file>
-
-<file path=customXml/itemProps4.xml><?xml version="1.0" encoding="utf-8"?>
-<ds:datastoreItem xmlns:ds="http://schemas.openxmlformats.org/officeDocument/2006/customXml" ds:itemID="{6E950143-2C18-4064-BB00-73EF0E69977A}">
-  <ds:schemaRefs>
-    <ds:schemaRef ds:uri="http://schemas.microsoft.com/sharepoint/v3/contenttype/forms"/>
-  </ds:schemaRefs>
-</ds:datastoreItem>
 </file>
</xml_diff>

<commit_message>
Criação de Outros SELECTS com JOIN + Renomeação da coluna fkFilial para fkMatriz
</commit_message>
<xml_diff>
--- a/DocumentaçãoProjetoCodeSensor .docx
+++ b/DocumentaçãoProjetoCodeSensor .docx
@@ -1,6 +1,6 @@
 
 <file path=word/document.xml><?xml version="1.0" encoding="utf-8"?>
-<w:document xmlns:wpc="http://schemas.microsoft.com/office/word/2010/wordprocessingCanvas" xmlns:cx="http://schemas.microsoft.com/office/drawing/2014/chartex" xmlns:cx1="http://schemas.microsoft.com/office/drawing/2015/9/8/chartex" xmlns:cx2="http://schemas.microsoft.com/office/drawing/2015/10/21/chartex" xmlns:cx3="http://schemas.microsoft.com/office/drawing/2016/5/9/chartex" xmlns:cx4="http://schemas.microsoft.com/office/drawing/2016/5/10/chartex" xmlns:cx5="http://schemas.microsoft.com/office/drawing/2016/5/11/chartex" xmlns:cx6="http://schemas.microsoft.com/office/drawing/2016/5/12/chartex" xmlns:cx7="http://schemas.microsoft.com/office/drawing/2016/5/13/chartex" xmlns:cx8="http://schemas.microsoft.com/office/drawing/2016/5/14/chartex" xmlns:mc="http://schemas.openxmlformats.org/markup-compatibility/2006" xmlns:aink="http://schemas.microsoft.com/office/drawing/2016/ink" xmlns:am3d="http://schemas.microsoft.com/office/drawing/2017/model3d" xmlns:o="urn:schemas-microsoft-com:office:office" xmlns:r="http://schemas.openxmlformats.org/officeDocument/2006/relationships" xmlns:m="http://schemas.openxmlformats.org/officeDocument/2006/math" xmlns:v="urn:schemas-microsoft-com:vml" xmlns:wp14="http://schemas.microsoft.com/office/word/2010/wordprocessingDrawing" xmlns:wp="http://schemas.openxmlformats.org/drawingml/2006/wordprocessingDrawing" xmlns:w10="urn:schemas-microsoft-com:office:word" xmlns:w="http://schemas.openxmlformats.org/wordprocessingml/2006/main" xmlns:w14="http://schemas.microsoft.com/office/word/2010/wordml" xmlns:w15="http://schemas.microsoft.com/office/word/2012/wordml" xmlns:w16cex="http://schemas.microsoft.com/office/word/2018/wordml/cex" xmlns:w16cid="http://schemas.microsoft.com/office/word/2016/wordml/cid" xmlns:w16="http://schemas.microsoft.com/office/word/2018/wordml" xmlns:w16sdtdh="http://schemas.microsoft.com/office/word/2020/wordml/sdtdatahash" xmlns:w16se="http://schemas.microsoft.com/office/word/2015/wordml/symex" xmlns:wpg="http://schemas.microsoft.com/office/word/2010/wordprocessingGroup" xmlns:wpi="http://schemas.microsoft.com/office/word/2010/wordprocessingInk" xmlns:wne="http://schemas.microsoft.com/office/word/2006/wordml" xmlns:wps="http://schemas.microsoft.com/office/word/2010/wordprocessingShape" mc:Ignorable="w14 w15 w16se w16cid w16 w16cex w16sdtdh wp14">
+<w:document xmlns:wpc="http://schemas.microsoft.com/office/word/2010/wordprocessingCanvas" xmlns:cx="http://schemas.microsoft.com/office/drawing/2014/chartex" xmlns:cx1="http://schemas.microsoft.com/office/drawing/2015/9/8/chartex" xmlns:cx2="http://schemas.microsoft.com/office/drawing/2015/10/21/chartex" xmlns:cx3="http://schemas.microsoft.com/office/drawing/2016/5/9/chartex" xmlns:cx4="http://schemas.microsoft.com/office/drawing/2016/5/10/chartex" xmlns:cx5="http://schemas.microsoft.com/office/drawing/2016/5/11/chartex" xmlns:cx6="http://schemas.microsoft.com/office/drawing/2016/5/12/chartex" xmlns:cx7="http://schemas.microsoft.com/office/drawing/2016/5/13/chartex" xmlns:cx8="http://schemas.microsoft.com/office/drawing/2016/5/14/chartex" xmlns:mc="http://schemas.openxmlformats.org/markup-compatibility/2006" xmlns:aink="http://schemas.microsoft.com/office/drawing/2016/ink" xmlns:am3d="http://schemas.microsoft.com/office/drawing/2017/model3d" xmlns:o="urn:schemas-microsoft-com:office:office" xmlns:oel="http://schemas.microsoft.com/office/2019/extlst" xmlns:r="http://schemas.openxmlformats.org/officeDocument/2006/relationships" xmlns:m="http://schemas.openxmlformats.org/officeDocument/2006/math" xmlns:v="urn:schemas-microsoft-com:vml" xmlns:wp14="http://schemas.microsoft.com/office/word/2010/wordprocessingDrawing" xmlns:wp="http://schemas.openxmlformats.org/drawingml/2006/wordprocessingDrawing" xmlns:w10="urn:schemas-microsoft-com:office:word" xmlns:w="http://schemas.openxmlformats.org/wordprocessingml/2006/main" xmlns:w14="http://schemas.microsoft.com/office/word/2010/wordml" xmlns:w15="http://schemas.microsoft.com/office/word/2012/wordml" xmlns:w16cex="http://schemas.microsoft.com/office/word/2018/wordml/cex" xmlns:w16cid="http://schemas.microsoft.com/office/word/2016/wordml/cid" xmlns:w16="http://schemas.microsoft.com/office/word/2018/wordml" xmlns:w16du="http://schemas.microsoft.com/office/word/2023/wordml/word16du" xmlns:w16sdtdh="http://schemas.microsoft.com/office/word/2020/wordml/sdtdatahash" xmlns:w16se="http://schemas.microsoft.com/office/word/2015/wordml/symex" xmlns:wpg="http://schemas.microsoft.com/office/word/2010/wordprocessingGroup" xmlns:wpi="http://schemas.microsoft.com/office/word/2010/wordprocessingInk" xmlns:wne="http://schemas.microsoft.com/office/word/2006/wordml" xmlns:wps="http://schemas.microsoft.com/office/word/2010/wordprocessingShape" mc:Ignorable="w14 w15 w16se w16cid w16 w16cex w16sdtdh w16du wp14">
   <w:body>
     <w:p>
       <w:pPr>
@@ -575,13 +575,23 @@
           <w:szCs w:val="24"/>
         </w:rPr>
       </w:pPr>
-      <w:r>
-        <w:rPr>
-          <w:rFonts w:ascii="Arial" w:eastAsia="Arial" w:hAnsi="Arial" w:cs="Arial"/>
-          <w:sz w:val="24"/>
-          <w:szCs w:val="24"/>
-        </w:rPr>
-        <w:t xml:space="preserve">Raíne </w:t>
+      <w:proofErr w:type="spellStart"/>
+      <w:r>
+        <w:rPr>
+          <w:rFonts w:ascii="Arial" w:eastAsia="Arial" w:hAnsi="Arial" w:cs="Arial"/>
+          <w:sz w:val="24"/>
+          <w:szCs w:val="24"/>
+        </w:rPr>
+        <w:t>Raíne</w:t>
+      </w:r>
+      <w:proofErr w:type="spellEnd"/>
+      <w:r>
+        <w:rPr>
+          <w:rFonts w:ascii="Arial" w:eastAsia="Arial" w:hAnsi="Arial" w:cs="Arial"/>
+          <w:sz w:val="24"/>
+          <w:szCs w:val="24"/>
+        </w:rPr>
+        <w:t xml:space="preserve"> </w:t>
       </w:r>
       <w:r>
         <w:rPr>
@@ -1146,7 +1156,21 @@
         <w:rPr>
           <w:rFonts w:ascii="Arial" w:eastAsia="Arial" w:hAnsi="Arial" w:cs="Arial"/>
         </w:rPr>
-        <w:t>para a proliferação rápida de microrganismos patogênicos, como Salmonella e E. coli, em condições inadequadas de temperatura e umidade</w:t>
+        <w:t xml:space="preserve">para a proliferação rápida de microrganismos patogênicos, como Salmonella e </w:t>
+      </w:r>
+      <w:proofErr w:type="spellStart"/>
+      <w:r>
+        <w:rPr>
+          <w:rFonts w:ascii="Arial" w:eastAsia="Arial" w:hAnsi="Arial" w:cs="Arial"/>
+        </w:rPr>
+        <w:t>E</w:t>
+      </w:r>
+      <w:proofErr w:type="spellEnd"/>
+      <w:r>
+        <w:rPr>
+          <w:rFonts w:ascii="Arial" w:eastAsia="Arial" w:hAnsi="Arial" w:cs="Arial"/>
+        </w:rPr>
+        <w:t>. coli, em condições inadequadas de temperatura e umidade</w:t>
       </w:r>
       <w:r>
         <w:rPr>
@@ -1174,7 +1198,21 @@
         <w:rPr>
           <w:rFonts w:ascii="Arial" w:eastAsia="Arial" w:hAnsi="Arial" w:cs="Arial"/>
         </w:rPr>
-        <w:t>, a carne de aves requer precauções rigorosas durante o transporte para garantir sua segurança e qualidade. Seu alto teor de umidade e nutrientes proporciona um ambiente propício para o crescimento de bactérias, como Campylobacter e Salmonella, que representam sérios riscos à saúde se não forem devidamente controladas. Portanto, é vital que os veículos de transporte destinados à carne de</w:t>
+        <w:t xml:space="preserve">, a carne de aves requer precauções rigorosas durante o transporte para garantir sua segurança e qualidade. Seu alto teor de umidade e nutrientes proporciona um ambiente propício para o crescimento de bactérias, como </w:t>
+      </w:r>
+      <w:proofErr w:type="spellStart"/>
+      <w:r>
+        <w:rPr>
+          <w:rFonts w:ascii="Arial" w:eastAsia="Arial" w:hAnsi="Arial" w:cs="Arial"/>
+        </w:rPr>
+        <w:t>Campylobacter</w:t>
+      </w:r>
+      <w:proofErr w:type="spellEnd"/>
+      <w:r>
+        <w:rPr>
+          <w:rFonts w:ascii="Arial" w:eastAsia="Arial" w:hAnsi="Arial" w:cs="Arial"/>
+        </w:rPr>
+        <w:t xml:space="preserve"> e Salmonella, que representam sérios riscos à saúde se não forem devidamente controladas. Portanto, é vital que os veículos de transporte destinados à carne de</w:t>
       </w:r>
     </w:p>
     <w:p>
@@ -2863,7 +2901,43 @@
           <w:color w:val="000000"/>
           <w:bdr w:val="none" w:sz="0" w:space="0" w:color="auto" w:frame="1"/>
         </w:rPr>
-        <w:t xml:space="preserve"> a uma rede wi-fi podendo sofrer diversos ataques.</w:t>
+        <w:t xml:space="preserve"> a uma rede </w:t>
+      </w:r>
+      <w:r>
+        <w:rPr>
+          <w:rStyle w:val="normaltextrun"/>
+          <w:rFonts w:ascii="Arial" w:hAnsi="Arial" w:cs="Arial"/>
+          <w:color w:val="000000"/>
+          <w:bdr w:val="none" w:sz="0" w:space="0" w:color="auto" w:frame="1"/>
+        </w:rPr>
+        <w:t>W</w:t>
+      </w:r>
+      <w:r>
+        <w:rPr>
+          <w:rStyle w:val="normaltextrun"/>
+          <w:rFonts w:ascii="Arial" w:hAnsi="Arial" w:cs="Arial"/>
+          <w:color w:val="000000"/>
+          <w:bdr w:val="none" w:sz="0" w:space="0" w:color="auto" w:frame="1"/>
+        </w:rPr>
+        <w:t>i-</w:t>
+      </w:r>
+      <w:r>
+        <w:rPr>
+          <w:rStyle w:val="normaltextrun"/>
+          <w:rFonts w:ascii="Arial" w:hAnsi="Arial" w:cs="Arial"/>
+          <w:color w:val="000000"/>
+          <w:bdr w:val="none" w:sz="0" w:space="0" w:color="auto" w:frame="1"/>
+        </w:rPr>
+        <w:t>F</w:t>
+      </w:r>
+      <w:r>
+        <w:rPr>
+          <w:rStyle w:val="normaltextrun"/>
+          <w:rFonts w:ascii="Arial" w:hAnsi="Arial" w:cs="Arial"/>
+          <w:color w:val="000000"/>
+          <w:bdr w:val="none" w:sz="0" w:space="0" w:color="auto" w:frame="1"/>
+        </w:rPr>
+        <w:t>i podendo sofrer diversos ataques.</w:t>
       </w:r>
     </w:p>
     <w:p>
@@ -2884,7 +2958,20 @@
         <w:rPr>
           <w:rFonts w:ascii="Arial" w:eastAsia="Arial" w:hAnsi="Arial" w:cs="Arial"/>
         </w:rPr>
-        <w:t xml:space="preserve">Os caminhões utilizados para transportar as carnes devem atender a uma série de requisitos para garantir a segurança e a qualidade </w:t>
+        <w:t xml:space="preserve">Os caminhões utilizados para transportar as carnes devem atender a uma série de requisitos para garantir a segurança e a </w:t>
+      </w:r>
+      <w:r>
+        <w:rPr>
+          <w:rFonts w:ascii="Arial" w:eastAsia="Arial" w:hAnsi="Arial" w:cs="Arial"/>
+          <w:u w:val="single"/>
+        </w:rPr>
+        <w:t>qualidade</w:t>
+      </w:r>
+      <w:r>
+        <w:rPr>
+          <w:rFonts w:ascii="Arial" w:eastAsia="Arial" w:hAnsi="Arial" w:cs="Arial"/>
+        </w:rPr>
+        <w:t xml:space="preserve"> </w:t>
       </w:r>
       <w:r>
         <w:rPr>
@@ -3165,21 +3252,7 @@
         <w:rPr>
           <w:rFonts w:ascii="Arial" w:eastAsia="Arial" w:hAnsi="Arial" w:cs="Arial"/>
         </w:rPr>
-        <w:t xml:space="preserve">O sistema deve ser projetado levando em consideração a facilidade de uso e a interface intuitiva, garantindo que os operadores e técnicos possam interagir com o sistema de forma eficiente e sem a necessidade de treinamento </w:t>
-      </w:r>
-      <w:proofErr w:type="gramStart"/>
-      <w:r>
-        <w:rPr>
-          <w:rFonts w:ascii="Arial" w:eastAsia="Arial" w:hAnsi="Arial" w:cs="Arial"/>
-        </w:rPr>
-        <w:t>extensivo.•</w:t>
-      </w:r>
-      <w:proofErr w:type="gramEnd"/>
-      <w:r>
-        <w:rPr>
-          <w:rFonts w:ascii="Arial" w:eastAsia="Arial" w:hAnsi="Arial" w:cs="Arial"/>
-        </w:rPr>
-        <w:t xml:space="preserve"> Deve haver funcionalidades de análise de dado</w:t>
+        <w:t>O sistema deve ser projetado levando em consideração a facilidade de uso e a interface intuitiva, garantindo que os operadores e técnicos possam interagir com o sistema de forma eficiente e sem a necessidade de treinamento extensivo.</w:t>
       </w:r>
     </w:p>
     <w:p>
@@ -3200,52 +3273,8 @@
         <w:rPr>
           <w:rFonts w:ascii="Arial" w:eastAsia="Arial" w:hAnsi="Arial" w:cs="Arial"/>
         </w:rPr>
-        <w:t>Deve haver um sistema de registro de eventos para acompanhar qualquer anomalia detectada, incluindo data, hora, localização e natureza da ocorrência, para fins de análise e investigação posteriores.</w:t>
-      </w:r>
-    </w:p>
-    <w:p>
-      <w:pPr>
-        <w:pStyle w:val="PargrafodaLista"/>
-        <w:spacing w:line="360" w:lineRule="auto"/>
-        <w:ind w:right="-20"/>
-        <w:jc w:val="both"/>
-        <w:rPr>
-          <w:rFonts w:ascii="Arial" w:eastAsia="Arial" w:hAnsi="Arial" w:cs="Arial"/>
-        </w:rPr>
-      </w:pPr>
-    </w:p>
-    <w:p>
-      <w:pPr>
-        <w:pStyle w:val="PargrafodaLista"/>
-        <w:spacing w:line="360" w:lineRule="auto"/>
-        <w:ind w:right="-20"/>
-        <w:jc w:val="both"/>
-        <w:rPr>
-          <w:rFonts w:ascii="Arial" w:eastAsia="Arial" w:hAnsi="Arial" w:cs="Arial"/>
-        </w:rPr>
-      </w:pPr>
-    </w:p>
-    <w:p>
-      <w:pPr>
-        <w:pStyle w:val="PargrafodaLista"/>
-        <w:spacing w:line="360" w:lineRule="auto"/>
-        <w:ind w:right="-20"/>
-        <w:jc w:val="both"/>
-        <w:rPr>
-          <w:rFonts w:ascii="Arial" w:eastAsia="Arial" w:hAnsi="Arial" w:cs="Arial"/>
-        </w:rPr>
-      </w:pPr>
-    </w:p>
-    <w:p>
-      <w:pPr>
-        <w:pStyle w:val="PargrafodaLista"/>
-        <w:spacing w:line="360" w:lineRule="auto"/>
-        <w:ind w:right="-20"/>
-        <w:jc w:val="both"/>
-        <w:rPr>
-          <w:rFonts w:ascii="Arial" w:eastAsia="Arial" w:hAnsi="Arial" w:cs="Arial"/>
-        </w:rPr>
-      </w:pPr>
+        <w:t>Deve haver funcionalidades de análise de dado</w:t>
+      </w:r>
     </w:p>
     <w:p>
       <w:pPr>
@@ -3259,6 +3288,71 @@
         <w:jc w:val="both"/>
         <w:rPr>
           <w:rFonts w:ascii="Arial" w:eastAsia="Arial" w:hAnsi="Arial" w:cs="Arial"/>
+        </w:rPr>
+      </w:pPr>
+      <w:r>
+        <w:rPr>
+          <w:rFonts w:ascii="Arial" w:eastAsia="Arial" w:hAnsi="Arial" w:cs="Arial"/>
+        </w:rPr>
+        <w:t>Deve haver um sistema de registro de eventos para acompanhar qualquer anomalia detectada, incluindo data, hora, localização e natureza da ocorrência, para fins de análise e investigação posteriores.</w:t>
+      </w:r>
+    </w:p>
+    <w:p>
+      <w:pPr>
+        <w:pStyle w:val="PargrafodaLista"/>
+        <w:spacing w:line="360" w:lineRule="auto"/>
+        <w:ind w:right="-20"/>
+        <w:jc w:val="both"/>
+        <w:rPr>
+          <w:rFonts w:ascii="Arial" w:eastAsia="Arial" w:hAnsi="Arial" w:cs="Arial"/>
+        </w:rPr>
+      </w:pPr>
+    </w:p>
+    <w:p>
+      <w:pPr>
+        <w:pStyle w:val="PargrafodaLista"/>
+        <w:spacing w:line="360" w:lineRule="auto"/>
+        <w:ind w:right="-20"/>
+        <w:jc w:val="both"/>
+        <w:rPr>
+          <w:rFonts w:ascii="Arial" w:eastAsia="Arial" w:hAnsi="Arial" w:cs="Arial"/>
+        </w:rPr>
+      </w:pPr>
+    </w:p>
+    <w:p>
+      <w:pPr>
+        <w:pStyle w:val="PargrafodaLista"/>
+        <w:spacing w:line="360" w:lineRule="auto"/>
+        <w:ind w:right="-20"/>
+        <w:jc w:val="both"/>
+        <w:rPr>
+          <w:rFonts w:ascii="Arial" w:eastAsia="Arial" w:hAnsi="Arial" w:cs="Arial"/>
+        </w:rPr>
+      </w:pPr>
+    </w:p>
+    <w:p>
+      <w:pPr>
+        <w:pStyle w:val="PargrafodaLista"/>
+        <w:spacing w:line="360" w:lineRule="auto"/>
+        <w:ind w:right="-20"/>
+        <w:jc w:val="both"/>
+        <w:rPr>
+          <w:rFonts w:ascii="Arial" w:eastAsia="Arial" w:hAnsi="Arial" w:cs="Arial"/>
+        </w:rPr>
+      </w:pPr>
+    </w:p>
+    <w:p>
+      <w:pPr>
+        <w:pStyle w:val="PargrafodaLista"/>
+        <w:numPr>
+          <w:ilvl w:val="0"/>
+          <w:numId w:val="3"/>
+        </w:numPr>
+        <w:spacing w:line="360" w:lineRule="auto"/>
+        <w:ind w:right="-20"/>
+        <w:jc w:val="both"/>
+        <w:rPr>
+          <w:rFonts w:ascii="Arial" w:eastAsia="Arial" w:hAnsi="Arial" w:cs="Arial"/>
           <w:b/>
           <w:bCs/>
         </w:rPr>
@@ -3305,8 +3399,18 @@
           <w:color w:val="000000"/>
           <w:shd w:val="clear" w:color="auto" w:fill="FFFFFF"/>
         </w:rPr>
-        <w:t>Gráfico com CharJS</w:t>
-      </w:r>
+        <w:t xml:space="preserve">Gráfico com </w:t>
+      </w:r>
+      <w:proofErr w:type="spellStart"/>
+      <w:r>
+        <w:rPr>
+          <w:rFonts w:ascii="Arial" w:hAnsi="Arial" w:cs="Arial"/>
+          <w:color w:val="000000"/>
+          <w:shd w:val="clear" w:color="auto" w:fill="FFFFFF"/>
+        </w:rPr>
+        <w:t>CharJS</w:t>
+      </w:r>
+      <w:proofErr w:type="spellEnd"/>
     </w:p>
     <w:p>
       <w:pPr>
@@ -4410,7 +4514,7 @@
 </file>
 
 <file path=word/endnotes.xml><?xml version="1.0" encoding="utf-8"?>
-<w:endnotes xmlns:wpc="http://schemas.microsoft.com/office/word/2010/wordprocessingCanvas" xmlns:cx="http://schemas.microsoft.com/office/drawing/2014/chartex" xmlns:cx1="http://schemas.microsoft.com/office/drawing/2015/9/8/chartex" xmlns:cx2="http://schemas.microsoft.com/office/drawing/2015/10/21/chartex" xmlns:cx3="http://schemas.microsoft.com/office/drawing/2016/5/9/chartex" xmlns:cx4="http://schemas.microsoft.com/office/drawing/2016/5/10/chartex" xmlns:cx5="http://schemas.microsoft.com/office/drawing/2016/5/11/chartex" xmlns:cx6="http://schemas.microsoft.com/office/drawing/2016/5/12/chartex" xmlns:cx7="http://schemas.microsoft.com/office/drawing/2016/5/13/chartex" xmlns:cx8="http://schemas.microsoft.com/office/drawing/2016/5/14/chartex" xmlns:mc="http://schemas.openxmlformats.org/markup-compatibility/2006" xmlns:aink="http://schemas.microsoft.com/office/drawing/2016/ink" xmlns:am3d="http://schemas.microsoft.com/office/drawing/2017/model3d" xmlns:o="urn:schemas-microsoft-com:office:office" xmlns:r="http://schemas.openxmlformats.org/officeDocument/2006/relationships" xmlns:m="http://schemas.openxmlformats.org/officeDocument/2006/math" xmlns:v="urn:schemas-microsoft-com:vml" xmlns:wp14="http://schemas.microsoft.com/office/word/2010/wordprocessingDrawing" xmlns:wp="http://schemas.openxmlformats.org/drawingml/2006/wordprocessingDrawing" xmlns:w10="urn:schemas-microsoft-com:office:word" xmlns:w="http://schemas.openxmlformats.org/wordprocessingml/2006/main" xmlns:w14="http://schemas.microsoft.com/office/word/2010/wordml" xmlns:w15="http://schemas.microsoft.com/office/word/2012/wordml" xmlns:w16cex="http://schemas.microsoft.com/office/word/2018/wordml/cex" xmlns:w16cid="http://schemas.microsoft.com/office/word/2016/wordml/cid" xmlns:w16="http://schemas.microsoft.com/office/word/2018/wordml" xmlns:w16sdtdh="http://schemas.microsoft.com/office/word/2020/wordml/sdtdatahash" xmlns:w16se="http://schemas.microsoft.com/office/word/2015/wordml/symex" xmlns:wpg="http://schemas.microsoft.com/office/word/2010/wordprocessingGroup" xmlns:wpi="http://schemas.microsoft.com/office/word/2010/wordprocessingInk" xmlns:wne="http://schemas.microsoft.com/office/word/2006/wordml" xmlns:wps="http://schemas.microsoft.com/office/word/2010/wordprocessingShape" mc:Ignorable="w14 w15 w16se w16cid w16 w16cex w16sdtdh wp14">
+<w:endnotes xmlns:wpc="http://schemas.microsoft.com/office/word/2010/wordprocessingCanvas" xmlns:cx="http://schemas.microsoft.com/office/drawing/2014/chartex" xmlns:cx1="http://schemas.microsoft.com/office/drawing/2015/9/8/chartex" xmlns:cx2="http://schemas.microsoft.com/office/drawing/2015/10/21/chartex" xmlns:cx3="http://schemas.microsoft.com/office/drawing/2016/5/9/chartex" xmlns:cx4="http://schemas.microsoft.com/office/drawing/2016/5/10/chartex" xmlns:cx5="http://schemas.microsoft.com/office/drawing/2016/5/11/chartex" xmlns:cx6="http://schemas.microsoft.com/office/drawing/2016/5/12/chartex" xmlns:cx7="http://schemas.microsoft.com/office/drawing/2016/5/13/chartex" xmlns:cx8="http://schemas.microsoft.com/office/drawing/2016/5/14/chartex" xmlns:mc="http://schemas.openxmlformats.org/markup-compatibility/2006" xmlns:aink="http://schemas.microsoft.com/office/drawing/2016/ink" xmlns:am3d="http://schemas.microsoft.com/office/drawing/2017/model3d" xmlns:o="urn:schemas-microsoft-com:office:office" xmlns:oel="http://schemas.microsoft.com/office/2019/extlst" xmlns:r="http://schemas.openxmlformats.org/officeDocument/2006/relationships" xmlns:m="http://schemas.openxmlformats.org/officeDocument/2006/math" xmlns:v="urn:schemas-microsoft-com:vml" xmlns:wp14="http://schemas.microsoft.com/office/word/2010/wordprocessingDrawing" xmlns:wp="http://schemas.openxmlformats.org/drawingml/2006/wordprocessingDrawing" xmlns:w10="urn:schemas-microsoft-com:office:word" xmlns:w="http://schemas.openxmlformats.org/wordprocessingml/2006/main" xmlns:w14="http://schemas.microsoft.com/office/word/2010/wordml" xmlns:w15="http://schemas.microsoft.com/office/word/2012/wordml" xmlns:w16cex="http://schemas.microsoft.com/office/word/2018/wordml/cex" xmlns:w16cid="http://schemas.microsoft.com/office/word/2016/wordml/cid" xmlns:w16="http://schemas.microsoft.com/office/word/2018/wordml" xmlns:w16du="http://schemas.microsoft.com/office/word/2023/wordml/word16du" xmlns:w16sdtdh="http://schemas.microsoft.com/office/word/2020/wordml/sdtdatahash" xmlns:w16se="http://schemas.microsoft.com/office/word/2015/wordml/symex" xmlns:wpg="http://schemas.microsoft.com/office/word/2010/wordprocessingGroup" xmlns:wpi="http://schemas.microsoft.com/office/word/2010/wordprocessingInk" xmlns:wne="http://schemas.microsoft.com/office/word/2006/wordml" xmlns:wps="http://schemas.microsoft.com/office/word/2010/wordprocessingShape" mc:Ignorable="w14 w15 w16se w16cid w16 w16cex w16sdtdh w16du wp14">
   <w:endnote w:type="separator" w:id="-1">
     <w:p>
       <w:pPr>
@@ -4442,7 +4546,7 @@
 </file>
 
 <file path=word/footer1.xml><?xml version="1.0" encoding="utf-8"?>
-<w:ftr xmlns:wpc="http://schemas.microsoft.com/office/word/2010/wordprocessingCanvas" xmlns:cx="http://schemas.microsoft.com/office/drawing/2014/chartex" xmlns:cx1="http://schemas.microsoft.com/office/drawing/2015/9/8/chartex" xmlns:cx2="http://schemas.microsoft.com/office/drawing/2015/10/21/chartex" xmlns:cx3="http://schemas.microsoft.com/office/drawing/2016/5/9/chartex" xmlns:cx4="http://schemas.microsoft.com/office/drawing/2016/5/10/chartex" xmlns:cx5="http://schemas.microsoft.com/office/drawing/2016/5/11/chartex" xmlns:cx6="http://schemas.microsoft.com/office/drawing/2016/5/12/chartex" xmlns:cx7="http://schemas.microsoft.com/office/drawing/2016/5/13/chartex" xmlns:cx8="http://schemas.microsoft.com/office/drawing/2016/5/14/chartex" xmlns:mc="http://schemas.openxmlformats.org/markup-compatibility/2006" xmlns:aink="http://schemas.microsoft.com/office/drawing/2016/ink" xmlns:am3d="http://schemas.microsoft.com/office/drawing/2017/model3d" xmlns:o="urn:schemas-microsoft-com:office:office" xmlns:r="http://schemas.openxmlformats.org/officeDocument/2006/relationships" xmlns:m="http://schemas.openxmlformats.org/officeDocument/2006/math" xmlns:v="urn:schemas-microsoft-com:vml" xmlns:wp14="http://schemas.microsoft.com/office/word/2010/wordprocessingDrawing" xmlns:wp="http://schemas.openxmlformats.org/drawingml/2006/wordprocessingDrawing" xmlns:w10="urn:schemas-microsoft-com:office:word" xmlns:w="http://schemas.openxmlformats.org/wordprocessingml/2006/main" xmlns:w14="http://schemas.microsoft.com/office/word/2010/wordml" xmlns:w15="http://schemas.microsoft.com/office/word/2012/wordml" xmlns:w16cex="http://schemas.microsoft.com/office/word/2018/wordml/cex" xmlns:w16cid="http://schemas.microsoft.com/office/word/2016/wordml/cid" xmlns:w16="http://schemas.microsoft.com/office/word/2018/wordml" xmlns:w16sdtdh="http://schemas.microsoft.com/office/word/2020/wordml/sdtdatahash" xmlns:w16se="http://schemas.microsoft.com/office/word/2015/wordml/symex" xmlns:wpg="http://schemas.microsoft.com/office/word/2010/wordprocessingGroup" xmlns:wpi="http://schemas.microsoft.com/office/word/2010/wordprocessingInk" xmlns:wne="http://schemas.microsoft.com/office/word/2006/wordml" xmlns:wps="http://schemas.microsoft.com/office/word/2010/wordprocessingShape" mc:Ignorable="w14 w15 w16se w16cid w16 w16cex w16sdtdh wp14">
+<w:ftr xmlns:wpc="http://schemas.microsoft.com/office/word/2010/wordprocessingCanvas" xmlns:cx="http://schemas.microsoft.com/office/drawing/2014/chartex" xmlns:cx1="http://schemas.microsoft.com/office/drawing/2015/9/8/chartex" xmlns:cx2="http://schemas.microsoft.com/office/drawing/2015/10/21/chartex" xmlns:cx3="http://schemas.microsoft.com/office/drawing/2016/5/9/chartex" xmlns:cx4="http://schemas.microsoft.com/office/drawing/2016/5/10/chartex" xmlns:cx5="http://schemas.microsoft.com/office/drawing/2016/5/11/chartex" xmlns:cx6="http://schemas.microsoft.com/office/drawing/2016/5/12/chartex" xmlns:cx7="http://schemas.microsoft.com/office/drawing/2016/5/13/chartex" xmlns:cx8="http://schemas.microsoft.com/office/drawing/2016/5/14/chartex" xmlns:mc="http://schemas.openxmlformats.org/markup-compatibility/2006" xmlns:aink="http://schemas.microsoft.com/office/drawing/2016/ink" xmlns:am3d="http://schemas.microsoft.com/office/drawing/2017/model3d" xmlns:o="urn:schemas-microsoft-com:office:office" xmlns:oel="http://schemas.microsoft.com/office/2019/extlst" xmlns:r="http://schemas.openxmlformats.org/officeDocument/2006/relationships" xmlns:m="http://schemas.openxmlformats.org/officeDocument/2006/math" xmlns:v="urn:schemas-microsoft-com:vml" xmlns:wp14="http://schemas.microsoft.com/office/word/2010/wordprocessingDrawing" xmlns:wp="http://schemas.openxmlformats.org/drawingml/2006/wordprocessingDrawing" xmlns:w10="urn:schemas-microsoft-com:office:word" xmlns:w="http://schemas.openxmlformats.org/wordprocessingml/2006/main" xmlns:w14="http://schemas.microsoft.com/office/word/2010/wordml" xmlns:w15="http://schemas.microsoft.com/office/word/2012/wordml" xmlns:w16cex="http://schemas.microsoft.com/office/word/2018/wordml/cex" xmlns:w16cid="http://schemas.microsoft.com/office/word/2016/wordml/cid" xmlns:w16="http://schemas.microsoft.com/office/word/2018/wordml" xmlns:w16du="http://schemas.microsoft.com/office/word/2023/wordml/word16du" xmlns:w16sdtdh="http://schemas.microsoft.com/office/word/2020/wordml/sdtdatahash" xmlns:w16se="http://schemas.microsoft.com/office/word/2015/wordml/symex" xmlns:wpg="http://schemas.microsoft.com/office/word/2010/wordprocessingGroup" xmlns:wpi="http://schemas.microsoft.com/office/word/2010/wordprocessingInk" xmlns:wne="http://schemas.microsoft.com/office/word/2006/wordml" xmlns:wps="http://schemas.microsoft.com/office/word/2010/wordprocessingShape" mc:Ignorable="w14 w15 w16se w16cid w16 w16cex w16sdtdh w16du wp14">
   <w:tbl>
     <w:tblPr>
       <w:tblW w:w="0" w:type="auto"/>
@@ -4503,7 +4607,7 @@
 </file>
 
 <file path=word/footer2.xml><?xml version="1.0" encoding="utf-8"?>
-<w:ftr xmlns:wpc="http://schemas.microsoft.com/office/word/2010/wordprocessingCanvas" xmlns:cx="http://schemas.microsoft.com/office/drawing/2014/chartex" xmlns:cx1="http://schemas.microsoft.com/office/drawing/2015/9/8/chartex" xmlns:cx2="http://schemas.microsoft.com/office/drawing/2015/10/21/chartex" xmlns:cx3="http://schemas.microsoft.com/office/drawing/2016/5/9/chartex" xmlns:cx4="http://schemas.microsoft.com/office/drawing/2016/5/10/chartex" xmlns:cx5="http://schemas.microsoft.com/office/drawing/2016/5/11/chartex" xmlns:cx6="http://schemas.microsoft.com/office/drawing/2016/5/12/chartex" xmlns:cx7="http://schemas.microsoft.com/office/drawing/2016/5/13/chartex" xmlns:cx8="http://schemas.microsoft.com/office/drawing/2016/5/14/chartex" xmlns:mc="http://schemas.openxmlformats.org/markup-compatibility/2006" xmlns:aink="http://schemas.microsoft.com/office/drawing/2016/ink" xmlns:am3d="http://schemas.microsoft.com/office/drawing/2017/model3d" xmlns:o="urn:schemas-microsoft-com:office:office" xmlns:r="http://schemas.openxmlformats.org/officeDocument/2006/relationships" xmlns:m="http://schemas.openxmlformats.org/officeDocument/2006/math" xmlns:v="urn:schemas-microsoft-com:vml" xmlns:wp14="http://schemas.microsoft.com/office/word/2010/wordprocessingDrawing" xmlns:wp="http://schemas.openxmlformats.org/drawingml/2006/wordprocessingDrawing" xmlns:w10="urn:schemas-microsoft-com:office:word" xmlns:w="http://schemas.openxmlformats.org/wordprocessingml/2006/main" xmlns:w14="http://schemas.microsoft.com/office/word/2010/wordml" xmlns:w15="http://schemas.microsoft.com/office/word/2012/wordml" xmlns:w16cex="http://schemas.microsoft.com/office/word/2018/wordml/cex" xmlns:w16cid="http://schemas.microsoft.com/office/word/2016/wordml/cid" xmlns:w16="http://schemas.microsoft.com/office/word/2018/wordml" xmlns:w16sdtdh="http://schemas.microsoft.com/office/word/2020/wordml/sdtdatahash" xmlns:w16se="http://schemas.microsoft.com/office/word/2015/wordml/symex" xmlns:wpg="http://schemas.microsoft.com/office/word/2010/wordprocessingGroup" xmlns:wpi="http://schemas.microsoft.com/office/word/2010/wordprocessingInk" xmlns:wne="http://schemas.microsoft.com/office/word/2006/wordml" xmlns:wps="http://schemas.microsoft.com/office/word/2010/wordprocessingShape" mc:Ignorable="w14 w15 w16se w16cid w16 w16cex w16sdtdh wp14">
+<w:ftr xmlns:wpc="http://schemas.microsoft.com/office/word/2010/wordprocessingCanvas" xmlns:cx="http://schemas.microsoft.com/office/drawing/2014/chartex" xmlns:cx1="http://schemas.microsoft.com/office/drawing/2015/9/8/chartex" xmlns:cx2="http://schemas.microsoft.com/office/drawing/2015/10/21/chartex" xmlns:cx3="http://schemas.microsoft.com/office/drawing/2016/5/9/chartex" xmlns:cx4="http://schemas.microsoft.com/office/drawing/2016/5/10/chartex" xmlns:cx5="http://schemas.microsoft.com/office/drawing/2016/5/11/chartex" xmlns:cx6="http://schemas.microsoft.com/office/drawing/2016/5/12/chartex" xmlns:cx7="http://schemas.microsoft.com/office/drawing/2016/5/13/chartex" xmlns:cx8="http://schemas.microsoft.com/office/drawing/2016/5/14/chartex" xmlns:mc="http://schemas.openxmlformats.org/markup-compatibility/2006" xmlns:aink="http://schemas.microsoft.com/office/drawing/2016/ink" xmlns:am3d="http://schemas.microsoft.com/office/drawing/2017/model3d" xmlns:o="urn:schemas-microsoft-com:office:office" xmlns:oel="http://schemas.microsoft.com/office/2019/extlst" xmlns:r="http://schemas.openxmlformats.org/officeDocument/2006/relationships" xmlns:m="http://schemas.openxmlformats.org/officeDocument/2006/math" xmlns:v="urn:schemas-microsoft-com:vml" xmlns:wp14="http://schemas.microsoft.com/office/word/2010/wordprocessingDrawing" xmlns:wp="http://schemas.openxmlformats.org/drawingml/2006/wordprocessingDrawing" xmlns:w10="urn:schemas-microsoft-com:office:word" xmlns:w="http://schemas.openxmlformats.org/wordprocessingml/2006/main" xmlns:w14="http://schemas.microsoft.com/office/word/2010/wordml" xmlns:w15="http://schemas.microsoft.com/office/word/2012/wordml" xmlns:w16cex="http://schemas.microsoft.com/office/word/2018/wordml/cex" xmlns:w16cid="http://schemas.microsoft.com/office/word/2016/wordml/cid" xmlns:w16="http://schemas.microsoft.com/office/word/2018/wordml" xmlns:w16du="http://schemas.microsoft.com/office/word/2023/wordml/word16du" xmlns:w16sdtdh="http://schemas.microsoft.com/office/word/2020/wordml/sdtdatahash" xmlns:w16se="http://schemas.microsoft.com/office/word/2015/wordml/symex" xmlns:wpg="http://schemas.microsoft.com/office/word/2010/wordprocessingGroup" xmlns:wpi="http://schemas.microsoft.com/office/word/2010/wordprocessingInk" xmlns:wne="http://schemas.microsoft.com/office/word/2006/wordml" xmlns:wps="http://schemas.microsoft.com/office/word/2010/wordprocessingShape" mc:Ignorable="w14 w15 w16se w16cid w16 w16cex w16sdtdh w16du wp14">
   <w:tbl>
     <w:tblPr>
       <w:tblW w:w="0" w:type="auto"/>
@@ -4551,7 +4655,7 @@
 </file>
 
 <file path=word/footnotes.xml><?xml version="1.0" encoding="utf-8"?>
-<w:footnotes xmlns:wpc="http://schemas.microsoft.com/office/word/2010/wordprocessingCanvas" xmlns:cx="http://schemas.microsoft.com/office/drawing/2014/chartex" xmlns:cx1="http://schemas.microsoft.com/office/drawing/2015/9/8/chartex" xmlns:cx2="http://schemas.microsoft.com/office/drawing/2015/10/21/chartex" xmlns:cx3="http://schemas.microsoft.com/office/drawing/2016/5/9/chartex" xmlns:cx4="http://schemas.microsoft.com/office/drawing/2016/5/10/chartex" xmlns:cx5="http://schemas.microsoft.com/office/drawing/2016/5/11/chartex" xmlns:cx6="http://schemas.microsoft.com/office/drawing/2016/5/12/chartex" xmlns:cx7="http://schemas.microsoft.com/office/drawing/2016/5/13/chartex" xmlns:cx8="http://schemas.microsoft.com/office/drawing/2016/5/14/chartex" xmlns:mc="http://schemas.openxmlformats.org/markup-compatibility/2006" xmlns:aink="http://schemas.microsoft.com/office/drawing/2016/ink" xmlns:am3d="http://schemas.microsoft.com/office/drawing/2017/model3d" xmlns:o="urn:schemas-microsoft-com:office:office" xmlns:r="http://schemas.openxmlformats.org/officeDocument/2006/relationships" xmlns:m="http://schemas.openxmlformats.org/officeDocument/2006/math" xmlns:v="urn:schemas-microsoft-com:vml" xmlns:wp14="http://schemas.microsoft.com/office/word/2010/wordprocessingDrawing" xmlns:wp="http://schemas.openxmlformats.org/drawingml/2006/wordprocessingDrawing" xmlns:w10="urn:schemas-microsoft-com:office:word" xmlns:w="http://schemas.openxmlformats.org/wordprocessingml/2006/main" xmlns:w14="http://schemas.microsoft.com/office/word/2010/wordml" xmlns:w15="http://schemas.microsoft.com/office/word/2012/wordml" xmlns:w16cex="http://schemas.microsoft.com/office/word/2018/wordml/cex" xmlns:w16cid="http://schemas.microsoft.com/office/word/2016/wordml/cid" xmlns:w16="http://schemas.microsoft.com/office/word/2018/wordml" xmlns:w16sdtdh="http://schemas.microsoft.com/office/word/2020/wordml/sdtdatahash" xmlns:w16se="http://schemas.microsoft.com/office/word/2015/wordml/symex" xmlns:wpg="http://schemas.microsoft.com/office/word/2010/wordprocessingGroup" xmlns:wpi="http://schemas.microsoft.com/office/word/2010/wordprocessingInk" xmlns:wne="http://schemas.microsoft.com/office/word/2006/wordml" xmlns:wps="http://schemas.microsoft.com/office/word/2010/wordprocessingShape" mc:Ignorable="w14 w15 w16se w16cid w16 w16cex w16sdtdh wp14">
+<w:footnotes xmlns:wpc="http://schemas.microsoft.com/office/word/2010/wordprocessingCanvas" xmlns:cx="http://schemas.microsoft.com/office/drawing/2014/chartex" xmlns:cx1="http://schemas.microsoft.com/office/drawing/2015/9/8/chartex" xmlns:cx2="http://schemas.microsoft.com/office/drawing/2015/10/21/chartex" xmlns:cx3="http://schemas.microsoft.com/office/drawing/2016/5/9/chartex" xmlns:cx4="http://schemas.microsoft.com/office/drawing/2016/5/10/chartex" xmlns:cx5="http://schemas.microsoft.com/office/drawing/2016/5/11/chartex" xmlns:cx6="http://schemas.microsoft.com/office/drawing/2016/5/12/chartex" xmlns:cx7="http://schemas.microsoft.com/office/drawing/2016/5/13/chartex" xmlns:cx8="http://schemas.microsoft.com/office/drawing/2016/5/14/chartex" xmlns:mc="http://schemas.openxmlformats.org/markup-compatibility/2006" xmlns:aink="http://schemas.microsoft.com/office/drawing/2016/ink" xmlns:am3d="http://schemas.microsoft.com/office/drawing/2017/model3d" xmlns:o="urn:schemas-microsoft-com:office:office" xmlns:oel="http://schemas.microsoft.com/office/2019/extlst" xmlns:r="http://schemas.openxmlformats.org/officeDocument/2006/relationships" xmlns:m="http://schemas.openxmlformats.org/officeDocument/2006/math" xmlns:v="urn:schemas-microsoft-com:vml" xmlns:wp14="http://schemas.microsoft.com/office/word/2010/wordprocessingDrawing" xmlns:wp="http://schemas.openxmlformats.org/drawingml/2006/wordprocessingDrawing" xmlns:w10="urn:schemas-microsoft-com:office:word" xmlns:w="http://schemas.openxmlformats.org/wordprocessingml/2006/main" xmlns:w14="http://schemas.microsoft.com/office/word/2010/wordml" xmlns:w15="http://schemas.microsoft.com/office/word/2012/wordml" xmlns:w16cex="http://schemas.microsoft.com/office/word/2018/wordml/cex" xmlns:w16cid="http://schemas.microsoft.com/office/word/2016/wordml/cid" xmlns:w16="http://schemas.microsoft.com/office/word/2018/wordml" xmlns:w16du="http://schemas.microsoft.com/office/word/2023/wordml/word16du" xmlns:w16sdtdh="http://schemas.microsoft.com/office/word/2020/wordml/sdtdatahash" xmlns:w16se="http://schemas.microsoft.com/office/word/2015/wordml/symex" xmlns:wpg="http://schemas.microsoft.com/office/word/2010/wordprocessingGroup" xmlns:wpi="http://schemas.microsoft.com/office/word/2010/wordprocessingInk" xmlns:wne="http://schemas.microsoft.com/office/word/2006/wordml" xmlns:wps="http://schemas.microsoft.com/office/word/2010/wordprocessingShape" mc:Ignorable="w14 w15 w16se w16cid w16 w16cex w16sdtdh w16du wp14">
   <w:footnote w:type="separator" w:id="-1">
     <w:p>
       <w:pPr>
@@ -4583,7 +4687,7 @@
 </file>
 
 <file path=word/header1.xml><?xml version="1.0" encoding="utf-8"?>
-<w:hdr xmlns:wpc="http://schemas.microsoft.com/office/word/2010/wordprocessingCanvas" xmlns:cx="http://schemas.microsoft.com/office/drawing/2014/chartex" xmlns:cx1="http://schemas.microsoft.com/office/drawing/2015/9/8/chartex" xmlns:cx2="http://schemas.microsoft.com/office/drawing/2015/10/21/chartex" xmlns:cx3="http://schemas.microsoft.com/office/drawing/2016/5/9/chartex" xmlns:cx4="http://schemas.microsoft.com/office/drawing/2016/5/10/chartex" xmlns:cx5="http://schemas.microsoft.com/office/drawing/2016/5/11/chartex" xmlns:cx6="http://schemas.microsoft.com/office/drawing/2016/5/12/chartex" xmlns:cx7="http://schemas.microsoft.com/office/drawing/2016/5/13/chartex" xmlns:cx8="http://schemas.microsoft.com/office/drawing/2016/5/14/chartex" xmlns:mc="http://schemas.openxmlformats.org/markup-compatibility/2006" xmlns:aink="http://schemas.microsoft.com/office/drawing/2016/ink" xmlns:am3d="http://schemas.microsoft.com/office/drawing/2017/model3d" xmlns:o="urn:schemas-microsoft-com:office:office" xmlns:r="http://schemas.openxmlformats.org/officeDocument/2006/relationships" xmlns:m="http://schemas.openxmlformats.org/officeDocument/2006/math" xmlns:v="urn:schemas-microsoft-com:vml" xmlns:wp14="http://schemas.microsoft.com/office/word/2010/wordprocessingDrawing" xmlns:wp="http://schemas.openxmlformats.org/drawingml/2006/wordprocessingDrawing" xmlns:w10="urn:schemas-microsoft-com:office:word" xmlns:w="http://schemas.openxmlformats.org/wordprocessingml/2006/main" xmlns:w14="http://schemas.microsoft.com/office/word/2010/wordml" xmlns:w15="http://schemas.microsoft.com/office/word/2012/wordml" xmlns:w16cex="http://schemas.microsoft.com/office/word/2018/wordml/cex" xmlns:w16cid="http://schemas.microsoft.com/office/word/2016/wordml/cid" xmlns:w16="http://schemas.microsoft.com/office/word/2018/wordml" xmlns:w16sdtdh="http://schemas.microsoft.com/office/word/2020/wordml/sdtdatahash" xmlns:w16se="http://schemas.microsoft.com/office/word/2015/wordml/symex" xmlns:wpg="http://schemas.microsoft.com/office/word/2010/wordprocessingGroup" xmlns:wpi="http://schemas.microsoft.com/office/word/2010/wordprocessingInk" xmlns:wne="http://schemas.microsoft.com/office/word/2006/wordml" xmlns:wps="http://schemas.microsoft.com/office/word/2010/wordprocessingShape" mc:Ignorable="w14 w15 w16se w16cid w16 w16cex w16sdtdh wp14">
+<w:hdr xmlns:wpc="http://schemas.microsoft.com/office/word/2010/wordprocessingCanvas" xmlns:cx="http://schemas.microsoft.com/office/drawing/2014/chartex" xmlns:cx1="http://schemas.microsoft.com/office/drawing/2015/9/8/chartex" xmlns:cx2="http://schemas.microsoft.com/office/drawing/2015/10/21/chartex" xmlns:cx3="http://schemas.microsoft.com/office/drawing/2016/5/9/chartex" xmlns:cx4="http://schemas.microsoft.com/office/drawing/2016/5/10/chartex" xmlns:cx5="http://schemas.microsoft.com/office/drawing/2016/5/11/chartex" xmlns:cx6="http://schemas.microsoft.com/office/drawing/2016/5/12/chartex" xmlns:cx7="http://schemas.microsoft.com/office/drawing/2016/5/13/chartex" xmlns:cx8="http://schemas.microsoft.com/office/drawing/2016/5/14/chartex" xmlns:mc="http://schemas.openxmlformats.org/markup-compatibility/2006" xmlns:aink="http://schemas.microsoft.com/office/drawing/2016/ink" xmlns:am3d="http://schemas.microsoft.com/office/drawing/2017/model3d" xmlns:o="urn:schemas-microsoft-com:office:office" xmlns:oel="http://schemas.microsoft.com/office/2019/extlst" xmlns:r="http://schemas.openxmlformats.org/officeDocument/2006/relationships" xmlns:m="http://schemas.openxmlformats.org/officeDocument/2006/math" xmlns:v="urn:schemas-microsoft-com:vml" xmlns:wp14="http://schemas.microsoft.com/office/word/2010/wordprocessingDrawing" xmlns:wp="http://schemas.openxmlformats.org/drawingml/2006/wordprocessingDrawing" xmlns:w10="urn:schemas-microsoft-com:office:word" xmlns:w="http://schemas.openxmlformats.org/wordprocessingml/2006/main" xmlns:w14="http://schemas.microsoft.com/office/word/2010/wordml" xmlns:w15="http://schemas.microsoft.com/office/word/2012/wordml" xmlns:w16cex="http://schemas.microsoft.com/office/word/2018/wordml/cex" xmlns:w16cid="http://schemas.microsoft.com/office/word/2016/wordml/cid" xmlns:w16="http://schemas.microsoft.com/office/word/2018/wordml" xmlns:w16du="http://schemas.microsoft.com/office/word/2023/wordml/word16du" xmlns:w16sdtdh="http://schemas.microsoft.com/office/word/2020/wordml/sdtdatahash" xmlns:w16se="http://schemas.microsoft.com/office/word/2015/wordml/symex" xmlns:wpg="http://schemas.microsoft.com/office/word/2010/wordprocessingGroup" xmlns:wpi="http://schemas.microsoft.com/office/word/2010/wordprocessingInk" xmlns:wne="http://schemas.microsoft.com/office/word/2006/wordml" xmlns:wps="http://schemas.microsoft.com/office/word/2010/wordprocessingShape" mc:Ignorable="w14 w15 w16se w16cid w16 w16cex w16sdtdh w16du wp14">
   <w:tbl>
     <w:tblPr>
       <w:tblW w:w="0" w:type="auto"/>
@@ -4644,7 +4748,7 @@
 </file>
 
 <file path=word/header2.xml><?xml version="1.0" encoding="utf-8"?>
-<w:hdr xmlns:wpc="http://schemas.microsoft.com/office/word/2010/wordprocessingCanvas" xmlns:cx="http://schemas.microsoft.com/office/drawing/2014/chartex" xmlns:cx1="http://schemas.microsoft.com/office/drawing/2015/9/8/chartex" xmlns:cx2="http://schemas.microsoft.com/office/drawing/2015/10/21/chartex" xmlns:cx3="http://schemas.microsoft.com/office/drawing/2016/5/9/chartex" xmlns:cx4="http://schemas.microsoft.com/office/drawing/2016/5/10/chartex" xmlns:cx5="http://schemas.microsoft.com/office/drawing/2016/5/11/chartex" xmlns:cx6="http://schemas.microsoft.com/office/drawing/2016/5/12/chartex" xmlns:cx7="http://schemas.microsoft.com/office/drawing/2016/5/13/chartex" xmlns:cx8="http://schemas.microsoft.com/office/drawing/2016/5/14/chartex" xmlns:mc="http://schemas.openxmlformats.org/markup-compatibility/2006" xmlns:aink="http://schemas.microsoft.com/office/drawing/2016/ink" xmlns:am3d="http://schemas.microsoft.com/office/drawing/2017/model3d" xmlns:o="urn:schemas-microsoft-com:office:office" xmlns:r="http://schemas.openxmlformats.org/officeDocument/2006/relationships" xmlns:m="http://schemas.openxmlformats.org/officeDocument/2006/math" xmlns:v="urn:schemas-microsoft-com:vml" xmlns:wp14="http://schemas.microsoft.com/office/word/2010/wordprocessingDrawing" xmlns:wp="http://schemas.openxmlformats.org/drawingml/2006/wordprocessingDrawing" xmlns:w10="urn:schemas-microsoft-com:office:word" xmlns:w="http://schemas.openxmlformats.org/wordprocessingml/2006/main" xmlns:w14="http://schemas.microsoft.com/office/word/2010/wordml" xmlns:w15="http://schemas.microsoft.com/office/word/2012/wordml" xmlns:w16cex="http://schemas.microsoft.com/office/word/2018/wordml/cex" xmlns:w16cid="http://schemas.microsoft.com/office/word/2016/wordml/cid" xmlns:w16="http://schemas.microsoft.com/office/word/2018/wordml" xmlns:w16sdtdh="http://schemas.microsoft.com/office/word/2020/wordml/sdtdatahash" xmlns:w16se="http://schemas.microsoft.com/office/word/2015/wordml/symex" xmlns:wpg="http://schemas.microsoft.com/office/word/2010/wordprocessingGroup" xmlns:wpi="http://schemas.microsoft.com/office/word/2010/wordprocessingInk" xmlns:wne="http://schemas.microsoft.com/office/word/2006/wordml" xmlns:wps="http://schemas.microsoft.com/office/word/2010/wordprocessingShape" mc:Ignorable="w14 w15 w16se w16cid w16 w16cex w16sdtdh wp14">
+<w:hdr xmlns:wpc="http://schemas.microsoft.com/office/word/2010/wordprocessingCanvas" xmlns:cx="http://schemas.microsoft.com/office/drawing/2014/chartex" xmlns:cx1="http://schemas.microsoft.com/office/drawing/2015/9/8/chartex" xmlns:cx2="http://schemas.microsoft.com/office/drawing/2015/10/21/chartex" xmlns:cx3="http://schemas.microsoft.com/office/drawing/2016/5/9/chartex" xmlns:cx4="http://schemas.microsoft.com/office/drawing/2016/5/10/chartex" xmlns:cx5="http://schemas.microsoft.com/office/drawing/2016/5/11/chartex" xmlns:cx6="http://schemas.microsoft.com/office/drawing/2016/5/12/chartex" xmlns:cx7="http://schemas.microsoft.com/office/drawing/2016/5/13/chartex" xmlns:cx8="http://schemas.microsoft.com/office/drawing/2016/5/14/chartex" xmlns:mc="http://schemas.openxmlformats.org/markup-compatibility/2006" xmlns:aink="http://schemas.microsoft.com/office/drawing/2016/ink" xmlns:am3d="http://schemas.microsoft.com/office/drawing/2017/model3d" xmlns:o="urn:schemas-microsoft-com:office:office" xmlns:oel="http://schemas.microsoft.com/office/2019/extlst" xmlns:r="http://schemas.openxmlformats.org/officeDocument/2006/relationships" xmlns:m="http://schemas.openxmlformats.org/officeDocument/2006/math" xmlns:v="urn:schemas-microsoft-com:vml" xmlns:wp14="http://schemas.microsoft.com/office/word/2010/wordprocessingDrawing" xmlns:wp="http://schemas.openxmlformats.org/drawingml/2006/wordprocessingDrawing" xmlns:w10="urn:schemas-microsoft-com:office:word" xmlns:w="http://schemas.openxmlformats.org/wordprocessingml/2006/main" xmlns:w14="http://schemas.microsoft.com/office/word/2010/wordml" xmlns:w15="http://schemas.microsoft.com/office/word/2012/wordml" xmlns:w16cex="http://schemas.microsoft.com/office/word/2018/wordml/cex" xmlns:w16cid="http://schemas.microsoft.com/office/word/2016/wordml/cid" xmlns:w16="http://schemas.microsoft.com/office/word/2018/wordml" xmlns:w16du="http://schemas.microsoft.com/office/word/2023/wordml/word16du" xmlns:w16sdtdh="http://schemas.microsoft.com/office/word/2020/wordml/sdtdatahash" xmlns:w16se="http://schemas.microsoft.com/office/word/2015/wordml/symex" xmlns:wpg="http://schemas.microsoft.com/office/word/2010/wordprocessingGroup" xmlns:wpi="http://schemas.microsoft.com/office/word/2010/wordprocessingInk" xmlns:wne="http://schemas.microsoft.com/office/word/2006/wordml" xmlns:wps="http://schemas.microsoft.com/office/word/2010/wordprocessingShape" mc:Ignorable="w14 w15 w16se w16cid w16 w16cex w16sdtdh w16du wp14">
   <w:tbl>
     <w:tblPr>
       <w:tblW w:w="0" w:type="auto"/>
@@ -4720,7 +4824,7 @@
 </file>
 
 <file path=word/numbering.xml><?xml version="1.0" encoding="utf-8"?>
-<w:numbering xmlns:wpc="http://schemas.microsoft.com/office/word/2010/wordprocessingCanvas" xmlns:cx="http://schemas.microsoft.com/office/drawing/2014/chartex" xmlns:cx1="http://schemas.microsoft.com/office/drawing/2015/9/8/chartex" xmlns:cx2="http://schemas.microsoft.com/office/drawing/2015/10/21/chartex" xmlns:cx3="http://schemas.microsoft.com/office/drawing/2016/5/9/chartex" xmlns:cx4="http://schemas.microsoft.com/office/drawing/2016/5/10/chartex" xmlns:cx5="http://schemas.microsoft.com/office/drawing/2016/5/11/chartex" xmlns:cx6="http://schemas.microsoft.com/office/drawing/2016/5/12/chartex" xmlns:cx7="http://schemas.microsoft.com/office/drawing/2016/5/13/chartex" xmlns:cx8="http://schemas.microsoft.com/office/drawing/2016/5/14/chartex" xmlns:mc="http://schemas.openxmlformats.org/markup-compatibility/2006" xmlns:aink="http://schemas.microsoft.com/office/drawing/2016/ink" xmlns:am3d="http://schemas.microsoft.com/office/drawing/2017/model3d" xmlns:o="urn:schemas-microsoft-com:office:office" xmlns:r="http://schemas.openxmlformats.org/officeDocument/2006/relationships" xmlns:m="http://schemas.openxmlformats.org/officeDocument/2006/math" xmlns:v="urn:schemas-microsoft-com:vml" xmlns:wp14="http://schemas.microsoft.com/office/word/2010/wordprocessingDrawing" xmlns:wp="http://schemas.openxmlformats.org/drawingml/2006/wordprocessingDrawing" xmlns:w10="urn:schemas-microsoft-com:office:word" xmlns:w="http://schemas.openxmlformats.org/wordprocessingml/2006/main" xmlns:w14="http://schemas.microsoft.com/office/word/2010/wordml" xmlns:w15="http://schemas.microsoft.com/office/word/2012/wordml" xmlns:w16cex="http://schemas.microsoft.com/office/word/2018/wordml/cex" xmlns:w16cid="http://schemas.microsoft.com/office/word/2016/wordml/cid" xmlns:w16="http://schemas.microsoft.com/office/word/2018/wordml" xmlns:w16sdtdh="http://schemas.microsoft.com/office/word/2020/wordml/sdtdatahash" xmlns:w16se="http://schemas.microsoft.com/office/word/2015/wordml/symex" xmlns:wpg="http://schemas.microsoft.com/office/word/2010/wordprocessingGroup" xmlns:wpi="http://schemas.microsoft.com/office/word/2010/wordprocessingInk" xmlns:wne="http://schemas.microsoft.com/office/word/2006/wordml" xmlns:wps="http://schemas.microsoft.com/office/word/2010/wordprocessingShape" mc:Ignorable="w14 w15 w16se w16cid w16 w16cex w16sdtdh wp14">
+<w:numbering xmlns:wpc="http://schemas.microsoft.com/office/word/2010/wordprocessingCanvas" xmlns:cx="http://schemas.microsoft.com/office/drawing/2014/chartex" xmlns:cx1="http://schemas.microsoft.com/office/drawing/2015/9/8/chartex" xmlns:cx2="http://schemas.microsoft.com/office/drawing/2015/10/21/chartex" xmlns:cx3="http://schemas.microsoft.com/office/drawing/2016/5/9/chartex" xmlns:cx4="http://schemas.microsoft.com/office/drawing/2016/5/10/chartex" xmlns:cx5="http://schemas.microsoft.com/office/drawing/2016/5/11/chartex" xmlns:cx6="http://schemas.microsoft.com/office/drawing/2016/5/12/chartex" xmlns:cx7="http://schemas.microsoft.com/office/drawing/2016/5/13/chartex" xmlns:cx8="http://schemas.microsoft.com/office/drawing/2016/5/14/chartex" xmlns:mc="http://schemas.openxmlformats.org/markup-compatibility/2006" xmlns:aink="http://schemas.microsoft.com/office/drawing/2016/ink" xmlns:am3d="http://schemas.microsoft.com/office/drawing/2017/model3d" xmlns:o="urn:schemas-microsoft-com:office:office" xmlns:oel="http://schemas.microsoft.com/office/2019/extlst" xmlns:r="http://schemas.openxmlformats.org/officeDocument/2006/relationships" xmlns:m="http://schemas.openxmlformats.org/officeDocument/2006/math" xmlns:v="urn:schemas-microsoft-com:vml" xmlns:wp14="http://schemas.microsoft.com/office/word/2010/wordprocessingDrawing" xmlns:wp="http://schemas.openxmlformats.org/drawingml/2006/wordprocessingDrawing" xmlns:w10="urn:schemas-microsoft-com:office:word" xmlns:w="http://schemas.openxmlformats.org/wordprocessingml/2006/main" xmlns:w14="http://schemas.microsoft.com/office/word/2010/wordml" xmlns:w15="http://schemas.microsoft.com/office/word/2012/wordml" xmlns:w16cex="http://schemas.microsoft.com/office/word/2018/wordml/cex" xmlns:w16cid="http://schemas.microsoft.com/office/word/2016/wordml/cid" xmlns:w16="http://schemas.microsoft.com/office/word/2018/wordml" xmlns:w16du="http://schemas.microsoft.com/office/word/2023/wordml/word16du" xmlns:w16sdtdh="http://schemas.microsoft.com/office/word/2020/wordml/sdtdatahash" xmlns:w16se="http://schemas.microsoft.com/office/word/2015/wordml/symex" xmlns:wpg="http://schemas.microsoft.com/office/word/2010/wordprocessingGroup" xmlns:wpi="http://schemas.microsoft.com/office/word/2010/wordprocessingInk" xmlns:wne="http://schemas.microsoft.com/office/word/2006/wordml" xmlns:wps="http://schemas.microsoft.com/office/word/2010/wordprocessingShape" mc:Ignorable="w14 w15 w16se w16cid w16 w16cex w16sdtdh w16du wp14">
   <w:abstractNum w:abstractNumId="0" w15:restartNumberingAfterBreak="0">
     <w:nsid w:val="0558F3C8"/>
     <w:multiLevelType w:val="hybridMultilevel"/>
@@ -5738,38 +5842,38 @@
       </w:rPr>
     </w:lvl>
   </w:abstractNum>
-  <w:num w:numId="1">
+  <w:num w:numId="1" w16cid:durableId="251934054">
     <w:abstractNumId w:val="3"/>
   </w:num>
-  <w:num w:numId="2">
+  <w:num w:numId="2" w16cid:durableId="1175534720">
     <w:abstractNumId w:val="1"/>
   </w:num>
-  <w:num w:numId="3">
+  <w:num w:numId="3" w16cid:durableId="668756397">
     <w:abstractNumId w:val="8"/>
   </w:num>
-  <w:num w:numId="4">
+  <w:num w:numId="4" w16cid:durableId="299501319">
     <w:abstractNumId w:val="2"/>
   </w:num>
-  <w:num w:numId="5">
+  <w:num w:numId="5" w16cid:durableId="449010334">
     <w:abstractNumId w:val="4"/>
   </w:num>
-  <w:num w:numId="6">
+  <w:num w:numId="6" w16cid:durableId="370880747">
     <w:abstractNumId w:val="5"/>
   </w:num>
-  <w:num w:numId="7">
+  <w:num w:numId="7" w16cid:durableId="1150058492">
     <w:abstractNumId w:val="7"/>
   </w:num>
-  <w:num w:numId="8">
+  <w:num w:numId="8" w16cid:durableId="828210750">
     <w:abstractNumId w:val="0"/>
   </w:num>
-  <w:num w:numId="9">
+  <w:num w:numId="9" w16cid:durableId="452946722">
     <w:abstractNumId w:val="6"/>
   </w:num>
 </w:numbering>
 </file>
 
 <file path=word/styles.xml><?xml version="1.0" encoding="utf-8"?>
-<w:styles xmlns:mc="http://schemas.openxmlformats.org/markup-compatibility/2006" xmlns:r="http://schemas.openxmlformats.org/officeDocument/2006/relationships" xmlns:w="http://schemas.openxmlformats.org/wordprocessingml/2006/main" xmlns:w14="http://schemas.microsoft.com/office/word/2010/wordml" xmlns:w15="http://schemas.microsoft.com/office/word/2012/wordml" xmlns:w16cex="http://schemas.microsoft.com/office/word/2018/wordml/cex" xmlns:w16cid="http://schemas.microsoft.com/office/word/2016/wordml/cid" xmlns:w16="http://schemas.microsoft.com/office/word/2018/wordml" xmlns:w16sdtdh="http://schemas.microsoft.com/office/word/2020/wordml/sdtdatahash" xmlns:w16se="http://schemas.microsoft.com/office/word/2015/wordml/symex" mc:Ignorable="w14 w15 w16se w16cid w16 w16cex w16sdtdh">
+<w:styles xmlns:mc="http://schemas.openxmlformats.org/markup-compatibility/2006" xmlns:r="http://schemas.openxmlformats.org/officeDocument/2006/relationships" xmlns:w="http://schemas.openxmlformats.org/wordprocessingml/2006/main" xmlns:w14="http://schemas.microsoft.com/office/word/2010/wordml" xmlns:w15="http://schemas.microsoft.com/office/word/2012/wordml" xmlns:w16cex="http://schemas.microsoft.com/office/word/2018/wordml/cex" xmlns:w16cid="http://schemas.microsoft.com/office/word/2016/wordml/cid" xmlns:w16="http://schemas.microsoft.com/office/word/2018/wordml" xmlns:w16du="http://schemas.microsoft.com/office/word/2023/wordml/word16du" xmlns:w16sdtdh="http://schemas.microsoft.com/office/word/2020/wordml/sdtdatahash" xmlns:w16se="http://schemas.microsoft.com/office/word/2015/wordml/symex" mc:Ignorable="w14 w15 w16se w16cid w16 w16cex w16sdtdh w16du">
   <w:docDefaults>
     <w:rPrDefault>
       <w:rPr>
@@ -6567,14 +6671,6 @@
 </file>
 
 <file path=customXml/item1.xml><?xml version="1.0" encoding="utf-8"?>
-<p:properties xmlns:p="http://schemas.microsoft.com/office/2006/metadata/properties" xmlns:xsi="http://www.w3.org/2001/XMLSchema-instance" xmlns:pc="http://schemas.microsoft.com/office/infopath/2007/PartnerControls">
-  <documentManagement>
-    <_activity xmlns="32844186-265b-4793-912a-671da4ac73b2" xsi:nil="true"/>
-  </documentManagement>
-</p:properties>
-</file>
-
-<file path=customXml/item2.xml><?xml version="1.0" encoding="utf-8"?>
 <ct:contentTypeSchema xmlns:ct="http://schemas.microsoft.com/office/2006/metadata/contentType" xmlns:ma="http://schemas.microsoft.com/office/2006/metadata/properties/metaAttributes" ct:_="" ma:_="" ma:contentTypeName="Document" ma:contentTypeID="0x01010080A269BF505ACD4B84A4678488096051" ma:contentTypeVersion="12" ma:contentTypeDescription="Create a new document." ma:contentTypeScope="" ma:versionID="e255c959820dac7444dba173d95fc7e7">
   <xsd:schema xmlns:xsd="http://www.w3.org/2001/XMLSchema" xmlns:xs="http://www.w3.org/2001/XMLSchema" xmlns:p="http://schemas.microsoft.com/office/2006/metadata/properties" xmlns:ns3="32844186-265b-4793-912a-671da4ac73b2" xmlns:ns4="97232348-304c-4ff8-affc-b0d6bfd913f5" targetNamespace="http://schemas.microsoft.com/office/2006/metadata/properties" ma:root="true" ma:fieldsID="e3e6d168407f9417923e59f1313d9c16" ns3:_="" ns4:_="">
     <xsd:import namespace="32844186-265b-4793-912a-671da4ac73b2"/>
@@ -6789,11 +6885,15 @@
 </ct:contentTypeSchema>
 </file>
 
-<file path=customXml/item3.xml><?xml version="1.0" encoding="utf-8"?>
-<b:Sources xmlns:b="http://schemas.openxmlformats.org/officeDocument/2006/bibliography" xmlns="http://schemas.openxmlformats.org/officeDocument/2006/bibliography" SelectedStyle="\APASixthEditionOfficeOnline.xsl" StyleName="APA" Version="6"/>
+<file path=customXml/item2.xml><?xml version="1.0" encoding="utf-8"?>
+<p:properties xmlns:p="http://schemas.microsoft.com/office/2006/metadata/properties" xmlns:xsi="http://www.w3.org/2001/XMLSchema-instance" xmlns:pc="http://schemas.microsoft.com/office/infopath/2007/PartnerControls">
+  <documentManagement>
+    <_activity xmlns="32844186-265b-4793-912a-671da4ac73b2" xsi:nil="true"/>
+  </documentManagement>
+</p:properties>
 </file>
 
-<file path=customXml/item4.xml><?xml version="1.0" encoding="utf-8"?>
+<file path=customXml/item3.xml><?xml version="1.0" encoding="utf-8"?>
 <?mso-contentType ?>
 <FormTemplates xmlns="http://schemas.microsoft.com/sharepoint/v3/contenttype/forms">
   <Display>DocumentLibraryForm</Display>
@@ -6802,17 +6902,11 @@
 </FormTemplates>
 </file>
 
-<file path=customXml/itemProps1.xml><?xml version="1.0" encoding="utf-8"?>
-<ds:datastoreItem xmlns:ds="http://schemas.openxmlformats.org/officeDocument/2006/customXml" ds:itemID="{0DA7DB26-4802-40ED-8489-67A6138C047C}">
-  <ds:schemaRefs>
-    <ds:schemaRef ds:uri="http://schemas.microsoft.com/office/2006/metadata/properties"/>
-    <ds:schemaRef ds:uri="http://schemas.microsoft.com/office/infopath/2007/PartnerControls"/>
-    <ds:schemaRef ds:uri="32844186-265b-4793-912a-671da4ac73b2"/>
-  </ds:schemaRefs>
-</ds:datastoreItem>
+<file path=customXml/item4.xml><?xml version="1.0" encoding="utf-8"?>
+<b:Sources xmlns:b="http://schemas.openxmlformats.org/officeDocument/2006/bibliography" xmlns="http://schemas.openxmlformats.org/officeDocument/2006/bibliography" SelectedStyle="\APASixthEditionOfficeOnline.xsl" StyleName="APA" Version="6"/>
 </file>
 
-<file path=customXml/itemProps2.xml><?xml version="1.0" encoding="utf-8"?>
+<file path=customXml/itemProps1.xml><?xml version="1.0" encoding="utf-8"?>
 <ds:datastoreItem xmlns:ds="http://schemas.openxmlformats.org/officeDocument/2006/customXml" ds:itemID="{886F40E8-EFC9-4457-8B0D-DBB0E1611F46}">
   <ds:schemaRefs>
     <ds:schemaRef ds:uri="http://schemas.microsoft.com/office/2006/metadata/contentType"/>
@@ -6831,18 +6925,28 @@
 </ds:datastoreItem>
 </file>
 
+<file path=customXml/itemProps2.xml><?xml version="1.0" encoding="utf-8"?>
+<ds:datastoreItem xmlns:ds="http://schemas.openxmlformats.org/officeDocument/2006/customXml" ds:itemID="{0DA7DB26-4802-40ED-8489-67A6138C047C}">
+  <ds:schemaRefs>
+    <ds:schemaRef ds:uri="http://schemas.microsoft.com/office/2006/metadata/properties"/>
+    <ds:schemaRef ds:uri="http://schemas.microsoft.com/office/infopath/2007/PartnerControls"/>
+    <ds:schemaRef ds:uri="32844186-265b-4793-912a-671da4ac73b2"/>
+  </ds:schemaRefs>
+</ds:datastoreItem>
+</file>
+
 <file path=customXml/itemProps3.xml><?xml version="1.0" encoding="utf-8"?>
+<ds:datastoreItem xmlns:ds="http://schemas.openxmlformats.org/officeDocument/2006/customXml" ds:itemID="{6E950143-2C18-4064-BB00-73EF0E69977A}">
+  <ds:schemaRefs>
+    <ds:schemaRef ds:uri="http://schemas.microsoft.com/sharepoint/v3/contenttype/forms"/>
+  </ds:schemaRefs>
+</ds:datastoreItem>
+</file>
+
+<file path=customXml/itemProps4.xml><?xml version="1.0" encoding="utf-8"?>
 <ds:datastoreItem xmlns:ds="http://schemas.openxmlformats.org/officeDocument/2006/customXml" ds:itemID="{D53241A9-AEFF-4302-830E-66D50DBAED9B}">
   <ds:schemaRefs>
     <ds:schemaRef ds:uri="http://schemas.openxmlformats.org/officeDocument/2006/bibliography"/>
   </ds:schemaRefs>
 </ds:datastoreItem>
-</file>
-
-<file path=customXml/itemProps4.xml><?xml version="1.0" encoding="utf-8"?>
-<ds:datastoreItem xmlns:ds="http://schemas.openxmlformats.org/officeDocument/2006/customXml" ds:itemID="{6E950143-2C18-4064-BB00-73EF0E69977A}">
-  <ds:schemaRefs>
-    <ds:schemaRef ds:uri="http://schemas.microsoft.com/sharepoint/v3/contenttype/forms"/>
-  </ds:schemaRefs>
-</ds:datastoreItem>
 </file>
</xml_diff>